<commit_message>
HW2 graded questions finished
</commit_message>
<xml_diff>
--- a/homeworks/homeworks/HW2.docx
+++ b/homeworks/homeworks/HW2.docx
@@ -5,9 +5,147 @@
   <w:body>
     <w:p>
       <w:pPr>
+        <w:pStyle w:val="NoSpacing"/>
+        <w:spacing w:line="276" w:lineRule="auto"/>
+        <w:rPr>
+          <w:rFonts w:ascii="Times New Roman" w:hAnsi="Times New Roman" w:cs="Times New Roman"/>
+        </w:rPr>
+      </w:pPr>
+      <w:proofErr w:type="spellStart"/>
+      <w:r>
+        <w:rPr>
+          <w:rFonts w:ascii="Times New Roman" w:hAnsi="Times New Roman" w:cs="Times New Roman"/>
+        </w:rPr>
+        <w:t>Junhao</w:t>
+      </w:r>
+      <w:proofErr w:type="spellEnd"/>
+      <w:r>
+        <w:rPr>
+          <w:rFonts w:ascii="Times New Roman" w:hAnsi="Times New Roman" w:cs="Times New Roman"/>
+        </w:rPr>
+        <w:t xml:space="preserve"> Zhang “Freddie”</w:t>
+      </w:r>
+    </w:p>
+    <w:p>
+      <w:pPr>
+        <w:spacing w:line="276" w:lineRule="auto"/>
+        <w:ind w:left="0"/>
+      </w:pPr>
+      <w:r>
+        <w:t xml:space="preserve">USC ID: </w:t>
+      </w:r>
+    </w:p>
+    <w:p>
+      <w:pPr>
+        <w:pStyle w:val="NoSpacing"/>
+        <w:spacing w:line="276" w:lineRule="auto"/>
+        <w:rPr>
+          <w:rFonts w:ascii="Times New Roman" w:hAnsi="Times New Roman" w:cs="Times New Roman"/>
+        </w:rPr>
+      </w:pPr>
+      <w:r>
+        <w:rPr>
+          <w:rFonts w:ascii="Times New Roman" w:hAnsi="Times New Roman" w:cs="Times New Roman"/>
+        </w:rPr>
+        <w:t>CSCI 570 – HW</w:t>
+      </w:r>
+      <w:r>
+        <w:rPr>
+          <w:rFonts w:ascii="Times New Roman" w:hAnsi="Times New Roman" w:cs="Times New Roman"/>
+        </w:rPr>
+        <w:t>2</w:t>
+      </w:r>
+    </w:p>
+    <w:p>
+      <w:pPr>
+        <w:pStyle w:val="NoSpacing"/>
+        <w:spacing w:line="276" w:lineRule="auto"/>
+        <w:rPr>
+          <w:rFonts w:ascii="Times New Roman" w:hAnsi="Times New Roman" w:cs="Times New Roman"/>
+        </w:rPr>
+      </w:pPr>
+      <w:r>
+        <w:rPr>
+          <w:rFonts w:ascii="Times New Roman" w:hAnsi="Times New Roman" w:cs="Times New Roman"/>
+        </w:rPr>
+        <w:t>07/</w:t>
+      </w:r>
+      <w:r>
+        <w:rPr>
+          <w:rFonts w:ascii="Times New Roman" w:hAnsi="Times New Roman" w:cs="Times New Roman"/>
+        </w:rPr>
+        <w:t>13</w:t>
+      </w:r>
+      <w:r>
+        <w:rPr>
+          <w:rFonts w:ascii="Times New Roman" w:hAnsi="Times New Roman" w:cs="Times New Roman"/>
+        </w:rPr>
+        <w:t>/2021</w:t>
+      </w:r>
+    </w:p>
+    <w:p>
+      <w:pPr>
+        <w:pStyle w:val="NoSpacing"/>
+        <w:spacing w:line="276" w:lineRule="auto"/>
+        <w:rPr>
+          <w:rFonts w:ascii="Times New Roman" w:hAnsi="Times New Roman" w:cs="Times New Roman"/>
+          <w:i/>
+          <w:iCs/>
+          <w:u w:val="single"/>
+        </w:rPr>
+      </w:pPr>
+      <w:r>
+        <w:rPr>
+          <w:rFonts w:ascii="Times New Roman" w:hAnsi="Times New Roman" w:cs="Times New Roman"/>
+          <w:i/>
+          <w:iCs/>
+          <w:u w:val="single"/>
+        </w:rPr>
+        <w:t>jzhang49@usc.edu</w:t>
+      </w:r>
+    </w:p>
+    <w:p>
+      <w:pPr>
+        <w:shd w:val="clear" w:color="auto" w:fill="FFFFFF"/>
+        <w:ind w:left="360" w:hanging="360"/>
+      </w:pPr>
+    </w:p>
+    <w:p>
+      <w:pPr>
+        <w:shd w:val="clear" w:color="auto" w:fill="FFFFFF"/>
+        <w:rPr>
+          <w:b/>
+          <w:bCs/>
+          <w:sz w:val="32"/>
+          <w:szCs w:val="32"/>
+          <w:u w:val="single"/>
+        </w:rPr>
+      </w:pPr>
+      <w:r>
+        <w:rPr>
+          <w:b/>
+          <w:bCs/>
+          <w:sz w:val="32"/>
+          <w:szCs w:val="32"/>
+          <w:u w:val="single"/>
+        </w:rPr>
+        <w:t>1.  Graded Problems</w:t>
+      </w:r>
+    </w:p>
+    <w:p>
+      <w:pPr>
+        <w:shd w:val="clear" w:color="auto" w:fill="FFFFFF"/>
+        <w:rPr>
+          <w:sz w:val="28"/>
+          <w:szCs w:val="28"/>
+        </w:rPr>
+      </w:pPr>
+    </w:p>
+    <w:p>
+      <w:pPr>
         <w:numPr>
           <w:ilvl w:val="0"/>
-          <w:numId w:val="2"/>
+          <w:numId w:val="5"/>
         </w:numPr>
         <w:shd w:val="clear" w:color="auto" w:fill="FFFFFF"/>
         <w:spacing w:before="0" w:after="0" w:line="276" w:lineRule="auto"/>
@@ -25,9 +163,8 @@
     </w:p>
     <w:p>
       <w:pPr>
-        <w:shd w:val="clear" w:color="auto" w:fill="FFFFFF"/>
-        <w:spacing w:before="0" w:after="0" w:line="276" w:lineRule="auto"/>
-        <w:ind w:left="0" w:right="0"/>
+        <w:pStyle w:val="NoSpacing"/>
+        <w:spacing w:line="276" w:lineRule="auto"/>
       </w:pPr>
     </w:p>
     <w:p>
@@ -394,10 +531,28 @@
         <w:t xml:space="preserve">Let’s prove its </w:t>
       </w:r>
       <w:r>
-        <w:t>optimum by</w:t>
-      </w:r>
-      <w:r>
-        <w:t xml:space="preserve"> induction:</w:t>
+        <w:t xml:space="preserve">correctness </w:t>
+      </w:r>
+      <w:r>
+        <w:t xml:space="preserve">by showing that if there is an </w:t>
+      </w:r>
+      <w:r>
+        <w:t>optimal solution</w:t>
+      </w:r>
+      <w:r>
+        <w:t xml:space="preserve">, then we can transform the </w:t>
+      </w:r>
+      <w:r>
+        <w:t>optimal solution</w:t>
+      </w:r>
+      <w:r>
+        <w:t xml:space="preserve"> to our solution by making swaps and making </w:t>
+      </w:r>
+      <w:r>
+        <w:t xml:space="preserve">such </w:t>
+      </w:r>
+      <w:r>
+        <w:t>swaps won’t negatively impact the optimality.</w:t>
       </w:r>
     </w:p>
     <w:p>
@@ -405,421 +560,27 @@
         <w:shd w:val="clear" w:color="auto" w:fill="FFFFFF"/>
         <w:spacing w:before="0" w:after="0" w:line="276" w:lineRule="auto"/>
         <w:ind w:left="0" w:right="0"/>
-        <w:jc w:val="center"/>
-      </w:pPr>
-      <w:r>
-        <w:t xml:space="preserve">Base case: when </w:t>
-      </w:r>
-      <w:proofErr w:type="spellStart"/>
-      <w:r>
-        <w:rPr>
-          <w:i/>
-        </w:rPr>
-        <w:t>i</w:t>
-      </w:r>
-      <w:proofErr w:type="spellEnd"/>
-      <w:r>
-        <w:rPr>
-          <w:i/>
-        </w:rPr>
-        <w:t xml:space="preserve"> = 1</w:t>
-      </w:r>
-      <w:r>
-        <w:t xml:space="preserve">, </w:t>
-      </w:r>
-      <m:oMath>
-        <m:sSubSup>
-          <m:sSubSupPr>
-            <m:ctrlPr>
-              <w:rPr>
-                <w:rFonts w:ascii="Cambria Math" w:hAnsi="Cambria Math"/>
-              </w:rPr>
-            </m:ctrlPr>
-          </m:sSubSupPr>
-          <m:e>
-            <m:r>
-              <w:rPr>
-                <w:rFonts w:ascii="Cambria Math" w:hAnsi="Cambria Math"/>
-              </w:rPr>
-              <m:t>a</m:t>
-            </m:r>
-          </m:e>
-          <m:sub>
-            <m:r>
-              <w:rPr>
-                <w:rFonts w:ascii="Cambria Math" w:hAnsi="Cambria Math"/>
-              </w:rPr>
-              <m:t>1</m:t>
-            </m:r>
-          </m:sub>
-          <m:sup>
-            <m:sSub>
-              <m:sSubPr>
-                <m:ctrlPr>
-                  <w:rPr>
-                    <w:rFonts w:ascii="Cambria Math" w:hAnsi="Cambria Math"/>
-                  </w:rPr>
-                </m:ctrlPr>
-              </m:sSubPr>
-              <m:e>
-                <m:r>
-                  <w:rPr>
-                    <w:rFonts w:ascii="Cambria Math" w:hAnsi="Cambria Math"/>
-                  </w:rPr>
-                  <m:t>b</m:t>
-                </m:r>
-              </m:e>
-              <m:sub>
-                <m:r>
-                  <w:rPr>
-                    <w:rFonts w:ascii="Cambria Math" w:hAnsi="Cambria Math"/>
-                  </w:rPr>
-                  <m:t>1</m:t>
-                </m:r>
-              </m:sub>
-            </m:sSub>
-          </m:sup>
-        </m:sSubSup>
-      </m:oMath>
-      <w:r>
-        <w:t xml:space="preserve"> </w:t>
-      </w:r>
-      <w:r>
-        <w:t>has the greatest payoff.</w:t>
-      </w:r>
+      </w:pPr>
     </w:p>
     <w:p>
       <w:pPr>
         <w:shd w:val="clear" w:color="auto" w:fill="FFFFFF"/>
         <w:spacing w:before="0" w:after="0" w:line="276" w:lineRule="auto"/>
         <w:ind w:left="0" w:right="0"/>
-        <w:jc w:val="center"/>
-      </w:pPr>
-      <w:r>
-        <w:t xml:space="preserve">Inductive hypothesis: for any integer </w:t>
-      </w:r>
-      <w:r>
-        <w:rPr>
-          <w:i/>
-        </w:rPr>
-        <w:t>k</w:t>
-      </w:r>
-      <w:r>
-        <w:t xml:space="preserve"> such that </w:t>
+      </w:pPr>
+      <w:r>
+        <w:t xml:space="preserve">Let </w:t>
       </w:r>
       <m:oMath>
         <m:r>
           <w:rPr>
             <w:rFonts w:ascii="Cambria Math" w:hAnsi="Cambria Math"/>
           </w:rPr>
-          <m:t>1≤k&lt;n</m:t>
+          <m:t>1≤x&lt;y≤k+1</m:t>
         </m:r>
       </m:oMath>
       <w:r>
-        <w:t xml:space="preserve">, </w:t>
-      </w:r>
-      <m:oMath>
-        <m:nary>
-          <m:naryPr>
-            <m:chr m:val="∏"/>
-            <m:ctrlPr>
-              <w:rPr>
-                <w:rFonts w:ascii="Cambria Math" w:hAnsi="Cambria Math"/>
-              </w:rPr>
-            </m:ctrlPr>
-          </m:naryPr>
-          <m:sub>
-            <m:r>
-              <w:rPr>
-                <w:rFonts w:ascii="Cambria Math" w:hAnsi="Cambria Math"/>
-              </w:rPr>
-              <m:t>i=1</m:t>
-            </m:r>
-          </m:sub>
-          <m:sup>
-            <m:r>
-              <w:rPr>
-                <w:rFonts w:ascii="Cambria Math" w:hAnsi="Cambria Math"/>
-              </w:rPr>
-              <m:t>k</m:t>
-            </m:r>
-          </m:sup>
-          <m:e>
-            <m:sSubSup>
-              <m:sSubSupPr>
-                <m:ctrlPr>
-                  <w:rPr>
-                    <w:rFonts w:ascii="Cambria Math" w:hAnsi="Cambria Math"/>
-                  </w:rPr>
-                </m:ctrlPr>
-              </m:sSubSupPr>
-              <m:e>
-                <m:r>
-                  <w:rPr>
-                    <w:rFonts w:ascii="Cambria Math" w:hAnsi="Cambria Math"/>
-                  </w:rPr>
-                  <m:t>a</m:t>
-                </m:r>
-              </m:e>
-              <m:sub>
-                <m:r>
-                  <w:rPr>
-                    <w:rFonts w:ascii="Cambria Math" w:hAnsi="Cambria Math"/>
-                  </w:rPr>
-                  <m:t>i</m:t>
-                </m:r>
-              </m:sub>
-              <m:sup>
-                <m:sSub>
-                  <m:sSubPr>
-                    <m:ctrlPr>
-                      <w:rPr>
-                        <w:rFonts w:ascii="Cambria Math" w:hAnsi="Cambria Math"/>
-                      </w:rPr>
-                    </m:ctrlPr>
-                  </m:sSubPr>
-                  <m:e>
-                    <m:r>
-                      <w:rPr>
-                        <w:rFonts w:ascii="Cambria Math" w:hAnsi="Cambria Math"/>
-                      </w:rPr>
-                      <m:t>b</m:t>
-                    </m:r>
-                  </m:e>
-                  <m:sub>
-                    <m:r>
-                      <w:rPr>
-                        <w:rFonts w:ascii="Cambria Math" w:hAnsi="Cambria Math"/>
-                      </w:rPr>
-                      <m:t>i</m:t>
-                    </m:r>
-                  </m:sub>
-                </m:sSub>
-              </m:sup>
-            </m:sSubSup>
-          </m:e>
-        </m:nary>
-        <m:r>
-          <w:rPr>
-            <w:rFonts w:ascii="Cambria Math" w:hAnsi="Cambria Math"/>
-          </w:rPr>
-          <m:t xml:space="preserve"> </m:t>
-        </m:r>
-      </m:oMath>
-      <w:r>
-        <w:t>has the greatest payoff.</w:t>
-      </w:r>
-    </w:p>
-    <w:p>
-      <w:pPr>
-        <w:shd w:val="clear" w:color="auto" w:fill="FFFFFF"/>
-        <w:spacing w:before="0" w:after="0" w:line="276" w:lineRule="auto"/>
-        <w:ind w:left="0" w:right="0"/>
-        <w:jc w:val="center"/>
-      </w:pPr>
-      <w:r>
-        <w:t>Inductive step:</w:t>
-      </w:r>
-      <m:oMath>
-        <m:nary>
-          <m:naryPr>
-            <m:chr m:val="∏"/>
-            <m:ctrlPr>
-              <w:rPr>
-                <w:rFonts w:ascii="Cambria Math" w:hAnsi="Cambria Math"/>
-              </w:rPr>
-            </m:ctrlPr>
-          </m:naryPr>
-          <m:sub>
-            <m:r>
-              <w:rPr>
-                <w:rFonts w:ascii="Cambria Math" w:hAnsi="Cambria Math"/>
-              </w:rPr>
-              <m:t>i=1</m:t>
-            </m:r>
-          </m:sub>
-          <m:sup>
-            <m:r>
-              <w:rPr>
-                <w:rFonts w:ascii="Cambria Math" w:hAnsi="Cambria Math"/>
-              </w:rPr>
-              <m:t>k+1</m:t>
-            </m:r>
-          </m:sup>
-          <m:e>
-            <m:sSubSup>
-              <m:sSubSupPr>
-                <m:ctrlPr>
-                  <w:rPr>
-                    <w:rFonts w:ascii="Cambria Math" w:hAnsi="Cambria Math"/>
-                  </w:rPr>
-                </m:ctrlPr>
-              </m:sSubSupPr>
-              <m:e>
-                <m:r>
-                  <w:rPr>
-                    <w:rFonts w:ascii="Cambria Math" w:hAnsi="Cambria Math"/>
-                  </w:rPr>
-                  <m:t>a</m:t>
-                </m:r>
-              </m:e>
-              <m:sub>
-                <m:r>
-                  <w:rPr>
-                    <w:rFonts w:ascii="Cambria Math" w:hAnsi="Cambria Math"/>
-                  </w:rPr>
-                  <m:t>i</m:t>
-                </m:r>
-              </m:sub>
-              <m:sup>
-                <m:sSub>
-                  <m:sSubPr>
-                    <m:ctrlPr>
-                      <w:rPr>
-                        <w:rFonts w:ascii="Cambria Math" w:hAnsi="Cambria Math"/>
-                      </w:rPr>
-                    </m:ctrlPr>
-                  </m:sSubPr>
-                  <m:e>
-                    <m:r>
-                      <w:rPr>
-                        <w:rFonts w:ascii="Cambria Math" w:hAnsi="Cambria Math"/>
-                      </w:rPr>
-                      <m:t>b</m:t>
-                    </m:r>
-                  </m:e>
-                  <m:sub>
-                    <m:r>
-                      <w:rPr>
-                        <w:rFonts w:ascii="Cambria Math" w:hAnsi="Cambria Math"/>
-                      </w:rPr>
-                      <m:t>i</m:t>
-                    </m:r>
-                  </m:sub>
-                </m:sSub>
-              </m:sup>
-            </m:sSubSup>
-          </m:e>
-        </m:nary>
-      </m:oMath>
-      <w:r>
-        <w:t xml:space="preserve"> </w:t>
-      </w:r>
-      <w:r>
-        <w:t>has the greatest payoff.</w:t>
-      </w:r>
-    </w:p>
-    <w:p>
-      <w:pPr>
-        <w:shd w:val="clear" w:color="auto" w:fill="FFFFFF"/>
-        <w:spacing w:before="0" w:after="0" w:line="276" w:lineRule="auto"/>
-        <w:ind w:left="0" w:right="0"/>
-        <w:rPr>
-          <w:strike/>
-        </w:rPr>
-      </w:pPr>
-      <w:commentRangeStart w:id="0"/>
-      <w:r>
-        <w:rPr>
-          <w:strike/>
-        </w:rPr>
-        <w:t xml:space="preserve">And we will prove the Inductive step by contradiction, so let’s assume that there is </w:t>
-      </w:r>
-      <m:oMath>
-        <m:nary>
-          <m:naryPr>
-            <m:chr m:val="∏"/>
-            <m:ctrlPr>
-              <w:rPr>
-                <w:rFonts w:ascii="Cambria Math" w:hAnsi="Cambria Math"/>
-                <w:strike/>
-              </w:rPr>
-            </m:ctrlPr>
-          </m:naryPr>
-          <m:sub>
-            <m:r>
-              <w:rPr>
-                <w:rFonts w:ascii="Cambria Math" w:hAnsi="Cambria Math"/>
-                <w:strike/>
-              </w:rPr>
-              <m:t>i=1</m:t>
-            </m:r>
-          </m:sub>
-          <m:sup>
-            <m:r>
-              <w:rPr>
-                <w:rFonts w:ascii="Cambria Math" w:hAnsi="Cambria Math"/>
-                <w:strike/>
-              </w:rPr>
-              <m:t>n</m:t>
-            </m:r>
-          </m:sup>
-          <m:e/>
-        </m:nary>
-        <m:sSubSup>
-          <m:sSubSupPr>
-            <m:ctrlPr>
-              <w:rPr>
-                <w:rFonts w:ascii="Cambria Math" w:hAnsi="Cambria Math"/>
-                <w:strike/>
-              </w:rPr>
-            </m:ctrlPr>
-          </m:sSubSupPr>
-          <m:e>
-            <m:r>
-              <w:rPr>
-                <w:rFonts w:ascii="Cambria Math" w:hAnsi="Cambria Math"/>
-                <w:strike/>
-              </w:rPr>
-              <m:t>a'</m:t>
-            </m:r>
-          </m:e>
-          <m:sub>
-            <m:r>
-              <w:rPr>
-                <w:rFonts w:ascii="Cambria Math" w:hAnsi="Cambria Math"/>
-                <w:strike/>
-              </w:rPr>
-              <m:t>i</m:t>
-            </m:r>
-          </m:sub>
-          <m:sup>
-            <m:sSub>
-              <m:sSubPr>
-                <m:ctrlPr>
-                  <w:rPr>
-                    <w:rFonts w:ascii="Cambria Math" w:hAnsi="Cambria Math"/>
-                    <w:strike/>
-                  </w:rPr>
-                </m:ctrlPr>
-              </m:sSubPr>
-              <m:e>
-                <m:r>
-                  <w:rPr>
-                    <w:rFonts w:ascii="Cambria Math" w:hAnsi="Cambria Math"/>
-                    <w:strike/>
-                  </w:rPr>
-                  <m:t>b'</m:t>
-                </m:r>
-              </m:e>
-              <m:sub>
-                <m:r>
-                  <w:rPr>
-                    <w:rFonts w:ascii="Cambria Math" w:hAnsi="Cambria Math"/>
-                    <w:strike/>
-                  </w:rPr>
-                  <m:t>i</m:t>
-                </m:r>
-              </m:sub>
-            </m:sSub>
-          </m:sup>
-        </m:sSubSup>
-      </m:oMath>
-      <w:r>
-        <w:rPr>
-          <w:strike/>
-        </w:rPr>
-        <w:t xml:space="preserve">that has greater payoff, where </w:t>
+        <w:t xml:space="preserve"> and </w:t>
       </w:r>
       <m:oMath>
         <m:sSub>
@@ -827,7 +588,6 @@
             <m:ctrlPr>
               <w:rPr>
                 <w:rFonts w:ascii="Cambria Math" w:hAnsi="Cambria Math"/>
-                <w:strike/>
               </w:rPr>
             </m:ctrlPr>
           </m:sSubPr>
@@ -835,243 +595,240 @@
             <m:r>
               <w:rPr>
                 <w:rFonts w:ascii="Cambria Math" w:hAnsi="Cambria Math"/>
-                <w:strike/>
-              </w:rPr>
-              <m:t>a'</m:t>
+              </w:rPr>
+              <m:t>a</m:t>
             </m:r>
           </m:e>
           <m:sub>
             <m:r>
               <w:rPr>
                 <w:rFonts w:ascii="Cambria Math" w:hAnsi="Cambria Math"/>
-                <w:strike/>
-              </w:rPr>
-              <m:t>i</m:t>
-            </m:r>
-          </m:sub>
-        </m:sSub>
-      </m:oMath>
-      <w:r>
-        <w:rPr>
-          <w:strike/>
-        </w:rPr>
-        <w:t xml:space="preserve">is the </w:t>
-      </w:r>
-      <w:proofErr w:type="spellStart"/>
-      <w:r>
-        <w:rPr>
-          <w:i/>
-          <w:strike/>
-        </w:rPr>
-        <w:t>i-th</w:t>
-      </w:r>
-      <w:proofErr w:type="spellEnd"/>
-      <w:r>
-        <w:rPr>
-          <w:strike/>
-        </w:rPr>
-        <w:t xml:space="preserve"> element of set </w:t>
-      </w:r>
-      <w:r>
-        <w:rPr>
-          <w:i/>
-          <w:strike/>
-        </w:rPr>
-        <w:t xml:space="preserve">A’, </w:t>
-      </w:r>
-      <w:r>
-        <w:rPr>
-          <w:strike/>
-        </w:rPr>
-        <w:t xml:space="preserve">and </w:t>
-      </w:r>
-      <m:oMath>
-        <m:sSub>
-          <m:sSubPr>
-            <m:ctrlPr>
-              <w:rPr>
-                <w:rFonts w:ascii="Cambria Math" w:hAnsi="Cambria Math"/>
-                <w:strike/>
-              </w:rPr>
-            </m:ctrlPr>
-          </m:sSubPr>
-          <m:e>
-            <m:r>
-              <w:rPr>
-                <w:rFonts w:ascii="Cambria Math" w:hAnsi="Cambria Math"/>
-                <w:strike/>
-              </w:rPr>
-              <m:t>b</m:t>
-            </m:r>
-          </m:e>
-          <m:sub>
-            <m:r>
-              <w:rPr>
-                <w:rFonts w:ascii="Cambria Math" w:hAnsi="Cambria Math"/>
-                <w:strike/>
-              </w:rPr>
-              <m:t>i</m:t>
+              </w:rPr>
+              <m:t>x</m:t>
             </m:r>
           </m:sub>
         </m:sSub>
         <m:r>
           <w:rPr>
             <w:rFonts w:ascii="Cambria Math" w:hAnsi="Cambria Math"/>
-            <w:strike/>
           </w:rPr>
-          <m:t>'</m:t>
+          <m:t>&gt;</m:t>
         </m:r>
+        <m:sSub>
+          <m:sSubPr>
+            <m:ctrlPr>
+              <w:rPr>
+                <w:rFonts w:ascii="Cambria Math" w:hAnsi="Cambria Math"/>
+              </w:rPr>
+            </m:ctrlPr>
+          </m:sSubPr>
+          <m:e>
+            <m:r>
+              <w:rPr>
+                <w:rFonts w:ascii="Cambria Math" w:hAnsi="Cambria Math"/>
+              </w:rPr>
+              <m:t>a</m:t>
+            </m:r>
+          </m:e>
+          <m:sub>
+            <m:r>
+              <w:rPr>
+                <w:rFonts w:ascii="Cambria Math" w:hAnsi="Cambria Math"/>
+              </w:rPr>
+              <m:t>y</m:t>
+            </m:r>
+          </m:sub>
+        </m:sSub>
       </m:oMath>
       <w:r>
-        <w:rPr>
-          <w:strike/>
-        </w:rPr>
-        <w:t xml:space="preserve"> is the </w:t>
-      </w:r>
-      <w:proofErr w:type="spellStart"/>
-      <w:r>
-        <w:rPr>
-          <w:i/>
-          <w:strike/>
-        </w:rPr>
-        <w:t>i-th</w:t>
-      </w:r>
-      <w:proofErr w:type="spellEnd"/>
-      <w:r>
-        <w:rPr>
-          <w:strike/>
-        </w:rPr>
-        <w:t xml:space="preserve"> element of set </w:t>
-      </w:r>
-      <w:r>
-        <w:rPr>
-          <w:i/>
-          <w:strike/>
-        </w:rPr>
-        <w:t xml:space="preserve">B’ </w:t>
-      </w:r>
-      <w:r>
-        <w:rPr>
-          <w:strike/>
-        </w:rPr>
-        <w:t xml:space="preserve">and sets </w:t>
-      </w:r>
-      <w:r>
-        <w:rPr>
-          <w:i/>
-          <w:strike/>
-        </w:rPr>
-        <w:t xml:space="preserve">A’ </w:t>
-      </w:r>
-      <w:r>
-        <w:rPr>
-          <w:strike/>
-        </w:rPr>
-        <w:t>and</w:t>
-      </w:r>
-      <w:r>
-        <w:rPr>
-          <w:i/>
-          <w:strike/>
-        </w:rPr>
-        <w:t xml:space="preserve"> B</w:t>
-      </w:r>
-      <w:r>
-        <w:rPr>
-          <w:strike/>
-        </w:rPr>
-        <w:t xml:space="preserve">’ denotes set </w:t>
-      </w:r>
-      <w:r>
-        <w:rPr>
-          <w:i/>
-          <w:strike/>
-        </w:rPr>
-        <w:t>A</w:t>
-      </w:r>
-      <w:r>
-        <w:rPr>
-          <w:strike/>
-        </w:rPr>
         <w:t xml:space="preserve"> and </w:t>
       </w:r>
-      <w:r>
-        <w:rPr>
-          <w:i/>
-          <w:strike/>
-        </w:rPr>
-        <w:t>B</w:t>
-      </w:r>
-      <w:r>
-        <w:rPr>
-          <w:strike/>
-        </w:rPr>
-        <w:t xml:space="preserve"> that are reordered in a way other than ours. </w:t>
-      </w:r>
-      <w:commentRangeEnd w:id="0"/>
-      <w:r>
-        <w:commentReference w:id="0"/>
-      </w:r>
-    </w:p>
-    <w:p>
-      <w:pPr>
-        <w:shd w:val="clear" w:color="auto" w:fill="FFFFFF"/>
-        <w:spacing w:before="0" w:after="0" w:line="276" w:lineRule="auto"/>
-        <w:ind w:left="0" w:right="0"/>
-        <w:rPr>
-          <w:strike/>
-        </w:rPr>
-      </w:pPr>
-    </w:p>
-    <w:p>
-      <w:pPr>
-        <w:shd w:val="clear" w:color="auto" w:fill="FFFFFF"/>
-        <w:spacing w:before="0" w:after="0" w:line="276" w:lineRule="auto"/>
-        <w:ind w:left="0" w:right="0"/>
-      </w:pPr>
-      <w:r>
-        <w:t xml:space="preserve">And we will prove the Inductive step by contradiction, </w:t>
-      </w:r>
-      <w:commentRangeStart w:id="1"/>
-      <w:r>
-        <w:t xml:space="preserve">so let’s assume that our algorithm is not the most optimal, </w:t>
-      </w:r>
-      <w:commentRangeStart w:id="2"/>
-      <w:commentRangeStart w:id="3"/>
-      <w:r>
-        <w:t>which means, by swapping elements of our current sets at least once</w:t>
-      </w:r>
-      <w:commentRangeEnd w:id="2"/>
-      <w:r>
-        <w:commentReference w:id="2"/>
-      </w:r>
-      <w:commentRangeEnd w:id="3"/>
-      <w:r>
-        <w:commentReference w:id="3"/>
-      </w:r>
-      <w:r>
-        <w:t xml:space="preserve">, we will have greater payoff. </w:t>
-      </w:r>
-      <w:commentRangeEnd w:id="1"/>
-      <w:r>
-        <w:commentReference w:id="1"/>
-      </w:r>
-    </w:p>
-    <w:p>
-      <w:pPr>
-        <w:shd w:val="clear" w:color="auto" w:fill="FFFFFF"/>
-        <w:spacing w:before="0" w:after="0" w:line="276" w:lineRule="auto"/>
-        <w:ind w:left="0" w:right="0"/>
-      </w:pPr>
-    </w:p>
-    <w:p>
-      <w:pPr>
-        <w:shd w:val="clear" w:color="auto" w:fill="FFFFFF"/>
-        <w:spacing w:before="0" w:after="0" w:line="480" w:lineRule="auto"/>
-        <w:ind w:left="0" w:right="0"/>
-      </w:pPr>
-      <w:r>
-        <w:t>For instance, if:</w:t>
+      <m:oMath>
+        <m:sSub>
+          <m:sSubPr>
+            <m:ctrlPr>
+              <w:rPr>
+                <w:rFonts w:ascii="Cambria Math" w:hAnsi="Cambria Math"/>
+              </w:rPr>
+            </m:ctrlPr>
+          </m:sSubPr>
+          <m:e>
+            <m:r>
+              <w:rPr>
+                <w:rFonts w:ascii="Cambria Math" w:hAnsi="Cambria Math"/>
+              </w:rPr>
+              <m:t>b</m:t>
+            </m:r>
+          </m:e>
+          <m:sub>
+            <m:r>
+              <w:rPr>
+                <w:rFonts w:ascii="Cambria Math" w:hAnsi="Cambria Math"/>
+              </w:rPr>
+              <m:t>x</m:t>
+            </m:r>
+          </m:sub>
+        </m:sSub>
+      </m:oMath>
+      <w:r>
+        <w:t xml:space="preserve"> &gt; </w:t>
+      </w:r>
+      <m:oMath>
+        <m:sSub>
+          <m:sSubPr>
+            <m:ctrlPr>
+              <w:rPr>
+                <w:rFonts w:ascii="Cambria Math" w:hAnsi="Cambria Math"/>
+              </w:rPr>
+            </m:ctrlPr>
+          </m:sSubPr>
+          <m:e>
+            <m:r>
+              <w:rPr>
+                <w:rFonts w:ascii="Cambria Math" w:hAnsi="Cambria Math"/>
+              </w:rPr>
+              <m:t>b</m:t>
+            </m:r>
+          </m:e>
+          <m:sub>
+            <m:r>
+              <w:rPr>
+                <w:rFonts w:ascii="Cambria Math" w:hAnsi="Cambria Math"/>
+              </w:rPr>
+              <m:t>y</m:t>
+            </m:r>
+          </m:sub>
+        </m:sSub>
+      </m:oMath>
+      <w:r>
+        <w:t xml:space="preserve"> for some </w:t>
+      </w:r>
+      <m:oMath>
+        <m:sSub>
+          <m:sSubPr>
+            <m:ctrlPr>
+              <w:rPr>
+                <w:rFonts w:ascii="Cambria Math" w:hAnsi="Cambria Math"/>
+              </w:rPr>
+            </m:ctrlPr>
+          </m:sSubPr>
+          <m:e>
+            <m:r>
+              <w:rPr>
+                <w:rFonts w:ascii="Cambria Math" w:hAnsi="Cambria Math"/>
+              </w:rPr>
+              <m:t>a</m:t>
+            </m:r>
+          </m:e>
+          <m:sub>
+            <m:r>
+              <w:rPr>
+                <w:rFonts w:ascii="Cambria Math" w:hAnsi="Cambria Math"/>
+              </w:rPr>
+              <m:t>x</m:t>
+            </m:r>
+          </m:sub>
+        </m:sSub>
+        <m:r>
+          <w:rPr>
+            <w:rFonts w:ascii="Cambria Math" w:hAnsi="Cambria Math"/>
+          </w:rPr>
+          <m:t xml:space="preserve">,  </m:t>
+        </m:r>
+        <m:sSub>
+          <m:sSubPr>
+            <m:ctrlPr>
+              <w:rPr>
+                <w:rFonts w:ascii="Cambria Math" w:hAnsi="Cambria Math"/>
+              </w:rPr>
+            </m:ctrlPr>
+          </m:sSubPr>
+          <m:e>
+            <m:r>
+              <w:rPr>
+                <w:rFonts w:ascii="Cambria Math" w:hAnsi="Cambria Math"/>
+              </w:rPr>
+              <m:t>a</m:t>
+            </m:r>
+          </m:e>
+          <m:sub>
+            <m:r>
+              <w:rPr>
+                <w:rFonts w:ascii="Cambria Math" w:hAnsi="Cambria Math"/>
+              </w:rPr>
+              <m:t>y</m:t>
+            </m:r>
+          </m:sub>
+        </m:sSub>
+      </m:oMath>
+      <w:r>
+        <w:t xml:space="preserve">, </w:t>
+      </w:r>
+      <m:oMath>
+        <m:sSub>
+          <m:sSubPr>
+            <m:ctrlPr>
+              <w:rPr>
+                <w:rFonts w:ascii="Cambria Math" w:hAnsi="Cambria Math"/>
+              </w:rPr>
+            </m:ctrlPr>
+          </m:sSubPr>
+          <m:e>
+            <m:r>
+              <w:rPr>
+                <w:rFonts w:ascii="Cambria Math" w:hAnsi="Cambria Math"/>
+              </w:rPr>
+              <m:t>b</m:t>
+            </m:r>
+          </m:e>
+          <m:sub>
+            <m:r>
+              <w:rPr>
+                <w:rFonts w:ascii="Cambria Math" w:hAnsi="Cambria Math"/>
+              </w:rPr>
+              <m:t>x</m:t>
+            </m:r>
+          </m:sub>
+        </m:sSub>
+      </m:oMath>
+      <w:r>
+        <w:t xml:space="preserve">, </w:t>
+      </w:r>
+      <m:oMath>
+        <m:sSub>
+          <m:sSubPr>
+            <m:ctrlPr>
+              <w:rPr>
+                <w:rFonts w:ascii="Cambria Math" w:hAnsi="Cambria Math"/>
+              </w:rPr>
+            </m:ctrlPr>
+          </m:sSubPr>
+          <m:e>
+            <m:r>
+              <w:rPr>
+                <w:rFonts w:ascii="Cambria Math" w:hAnsi="Cambria Math"/>
+              </w:rPr>
+              <m:t>b</m:t>
+            </m:r>
+          </m:e>
+          <m:sub>
+            <m:r>
+              <w:rPr>
+                <w:rFonts w:ascii="Cambria Math" w:hAnsi="Cambria Math"/>
+              </w:rPr>
+              <m:t>y</m:t>
+            </m:r>
+          </m:sub>
+        </m:sSub>
+      </m:oMath>
+      <w:r>
+        <w:t xml:space="preserve"> in the </w:t>
+      </w:r>
+      <w:r>
+        <w:t>optimal solution</w:t>
+      </w:r>
+      <w:r>
+        <w:t>:</w:t>
       </w:r>
     </w:p>
     <w:p>
@@ -1276,7 +1033,7 @@
               <w:rPr>
                 <w:rFonts w:ascii="Cambria Math" w:hAnsi="Cambria Math"/>
               </w:rPr>
-              <m:t>x</m:t>
+              <m:t>y</m:t>
             </m:r>
           </m:sub>
           <m:sup>
@@ -1334,7 +1091,7 @@
               <w:rPr>
                 <w:rFonts w:ascii="Cambria Math" w:hAnsi="Cambria Math"/>
               </w:rPr>
-              <m:t>y</m:t>
+              <m:t>x</m:t>
             </m:r>
           </m:sub>
           <m:sup>
@@ -1424,26 +1181,6 @@
           </m:sup>
         </m:sSubSup>
       </m:oMath>
-      <w:r>
-        <w:t xml:space="preserve">is </w:t>
-      </w:r>
-      <w:r>
-        <w:t>our</w:t>
-      </w:r>
-      <w:r>
-        <w:t xml:space="preserve"> original (for </w:t>
-      </w:r>
-      <m:oMath>
-        <m:r>
-          <w:rPr>
-            <w:rFonts w:ascii="Cambria Math" w:hAnsi="Cambria Math"/>
-          </w:rPr>
-          <m:t>1≤x&lt;y≤k+1</m:t>
-        </m:r>
-      </m:oMath>
-      <w:r>
-        <w:t>)</w:t>
-      </w:r>
     </w:p>
     <w:p>
       <w:pPr>
@@ -1452,7 +1189,22 @@
         <w:ind w:left="0" w:right="0"/>
       </w:pPr>
       <w:r>
-        <w:t>then:</w:t>
+        <w:t>I</w:t>
+      </w:r>
+      <w:r>
+        <w:t>f</w:t>
+      </w:r>
+      <w:r>
+        <w:t xml:space="preserve"> we make inversion to transform the </w:t>
+      </w:r>
+      <w:r>
+        <w:t>optimal solution</w:t>
+      </w:r>
+      <w:r>
+        <w:t xml:space="preserve"> to</w:t>
+      </w:r>
+      <w:r>
+        <w:t>:</w:t>
       </w:r>
     </w:p>
     <w:p>
@@ -1657,7 +1409,7 @@
               <w:rPr>
                 <w:rFonts w:ascii="Cambria Math" w:hAnsi="Cambria Math"/>
               </w:rPr>
-              <m:t>y</m:t>
+              <m:t>x</m:t>
             </m:r>
           </m:sub>
           <m:sup>
@@ -1715,7 +1467,7 @@
               <w:rPr>
                 <w:rFonts w:ascii="Cambria Math" w:hAnsi="Cambria Math"/>
               </w:rPr>
-              <m:t>x</m:t>
+              <m:t>y</m:t>
             </m:r>
           </m:sub>
           <m:sup>
@@ -1806,7 +1558,7 @@
         </m:sSubSup>
       </m:oMath>
       <w:r>
-        <w:t>has the greater payoff.</w:t>
+        <w:t xml:space="preserve"> </w:t>
       </w:r>
     </w:p>
     <w:p>
@@ -1816,128 +1568,7 @@
         <w:ind w:left="0" w:right="0"/>
       </w:pPr>
       <w:r>
-        <w:t xml:space="preserve">However, since we know that </w:t>
-      </w:r>
-      <m:oMath>
-        <m:sSub>
-          <m:sSubPr>
-            <m:ctrlPr>
-              <w:rPr>
-                <w:rFonts w:ascii="Cambria Math" w:hAnsi="Cambria Math"/>
-              </w:rPr>
-            </m:ctrlPr>
-          </m:sSubPr>
-          <m:e>
-            <m:r>
-              <w:rPr>
-                <w:rFonts w:ascii="Cambria Math" w:hAnsi="Cambria Math"/>
-              </w:rPr>
-              <m:t>a</m:t>
-            </m:r>
-          </m:e>
-          <m:sub>
-            <m:r>
-              <w:rPr>
-                <w:rFonts w:ascii="Cambria Math" w:hAnsi="Cambria Math"/>
-              </w:rPr>
-              <m:t>x</m:t>
-            </m:r>
-          </m:sub>
-        </m:sSub>
-        <m:r>
-          <w:rPr>
-            <w:rFonts w:ascii="Cambria Math" w:hAnsi="Cambria Math"/>
-          </w:rPr>
-          <m:t>&gt;</m:t>
-        </m:r>
-        <m:sSub>
-          <m:sSubPr>
-            <m:ctrlPr>
-              <w:rPr>
-                <w:rFonts w:ascii="Cambria Math" w:hAnsi="Cambria Math"/>
-              </w:rPr>
-            </m:ctrlPr>
-          </m:sSubPr>
-          <m:e>
-            <m:r>
-              <w:rPr>
-                <w:rFonts w:ascii="Cambria Math" w:hAnsi="Cambria Math"/>
-              </w:rPr>
-              <m:t>a</m:t>
-            </m:r>
-          </m:e>
-          <m:sub>
-            <m:r>
-              <w:rPr>
-                <w:rFonts w:ascii="Cambria Math" w:hAnsi="Cambria Math"/>
-              </w:rPr>
-              <m:t>y</m:t>
-            </m:r>
-          </m:sub>
-        </m:sSub>
-      </m:oMath>
-      <w:r>
-        <w:t xml:space="preserve">and </w:t>
-      </w:r>
-      <m:oMath>
-        <m:sSub>
-          <m:sSubPr>
-            <m:ctrlPr>
-              <w:rPr>
-                <w:rFonts w:ascii="Cambria Math" w:hAnsi="Cambria Math"/>
-              </w:rPr>
-            </m:ctrlPr>
-          </m:sSubPr>
-          <m:e>
-            <m:r>
-              <w:rPr>
-                <w:rFonts w:ascii="Cambria Math" w:hAnsi="Cambria Math"/>
-              </w:rPr>
-              <m:t>b</m:t>
-            </m:r>
-          </m:e>
-          <m:sub>
-            <m:r>
-              <w:rPr>
-                <w:rFonts w:ascii="Cambria Math" w:hAnsi="Cambria Math"/>
-              </w:rPr>
-              <m:t>x</m:t>
-            </m:r>
-          </m:sub>
-        </m:sSub>
-      </m:oMath>
-      <w:r>
-        <w:t>&gt;</w:t>
-      </w:r>
-      <m:oMath>
-        <m:sSub>
-          <m:sSubPr>
-            <m:ctrlPr>
-              <w:rPr>
-                <w:rFonts w:ascii="Cambria Math" w:hAnsi="Cambria Math"/>
-              </w:rPr>
-            </m:ctrlPr>
-          </m:sSubPr>
-          <m:e>
-            <m:r>
-              <w:rPr>
-                <w:rFonts w:ascii="Cambria Math" w:hAnsi="Cambria Math"/>
-              </w:rPr>
-              <m:t>b</m:t>
-            </m:r>
-          </m:e>
-          <m:sub>
-            <m:r>
-              <w:rPr>
-                <w:rFonts w:ascii="Cambria Math" w:hAnsi="Cambria Math"/>
-              </w:rPr>
-              <m:t>y</m:t>
-            </m:r>
-          </m:sub>
-        </m:sSub>
-      </m:oMath>
-      <w:r>
-        <w:t>, thus:</w:t>
+        <w:t>Then we can observe:</w:t>
       </w:r>
     </w:p>
     <w:p>
@@ -3125,11 +2756,7 @@
         </m:sSup>
       </m:oMath>
       <w:r>
-        <w:t xml:space="preserve">, </w:t>
-      </w:r>
-      <w:commentRangeStart w:id="4"/>
-      <w:r>
-        <w:t xml:space="preserve">which is greater than 1, which means </w:t>
+        <w:t xml:space="preserve">, which is greater than 1, which means </w:t>
       </w:r>
       <m:oMath>
         <m:sSubSup>
@@ -3361,10 +2988,6 @@
       <w:r>
         <w:t>.</w:t>
       </w:r>
-      <w:commentRangeEnd w:id="4"/>
-      <w:r>
-        <w:commentReference w:id="4"/>
-      </w:r>
     </w:p>
     <w:p>
       <w:pPr>
@@ -3374,7 +2997,16 @@
       </w:pPr>
       <w:r>
         <w:lastRenderedPageBreak/>
-        <w:t xml:space="preserve">Now we have proven that each time we swap the payoff becomes less, however we assume that swapping makes payoff greater. That is a contradiction! </w:t>
+        <w:t xml:space="preserve">Now we have proven that each time we </w:t>
+      </w:r>
+      <w:r>
+        <w:t xml:space="preserve">make </w:t>
+      </w:r>
+      <w:r>
+        <w:t xml:space="preserve">swap </w:t>
+      </w:r>
+      <w:r>
+        <w:t xml:space="preserve">to transform the optimal solution to our solution will not have negative impact to the optimality. Thus, we have proven that our solution is also optimal. </w:t>
       </w:r>
     </w:p>
     <w:p>
@@ -3418,25 +3050,66 @@
         <w:ind w:left="0" w:right="0"/>
       </w:pPr>
       <w:r>
-        <w:t xml:space="preserve">At each gas station, check is the gas going to be enough to reach the next gas station. If yes, then don’t stop, otherwise stop and get gas. The time complexity is </w:t>
+        <w:t xml:space="preserve">We have a min-heap which has first values of all lists, </w:t>
+      </w:r>
+      <w:r>
+        <w:t>and</w:t>
+      </w:r>
+      <w:r>
+        <w:t xml:space="preserve"> after each </w:t>
+      </w:r>
+      <w:r>
+        <w:t>“</w:t>
+      </w:r>
+      <w:r>
+        <w:t>pop</w:t>
+      </w:r>
+      <w:r>
+        <w:t>”, if the list of the popped value is not empty</w:t>
+      </w:r>
+      <w:r>
+        <w:t xml:space="preserve"> then</w:t>
+      </w:r>
+      <w:r>
+        <w:t xml:space="preserve"> we push the next value in th</w:t>
+      </w:r>
+      <w:r>
+        <w:t>at</w:t>
+      </w:r>
+      <w:r>
+        <w:t xml:space="preserve"> list to our min-heap. </w:t>
+      </w:r>
+      <w:r>
+        <w:t xml:space="preserve">We repeat </w:t>
       </w:r>
       <w:r>
         <w:rPr>
           <w:i/>
-        </w:rPr>
-        <w:t>O</w:t>
-      </w:r>
-      <w:r>
-        <w:t>(</w:t>
+          <w:iCs/>
+        </w:rPr>
+        <w:t>n</w:t>
+      </w:r>
+      <w:r>
+        <w:t xml:space="preserve"> </w:t>
+      </w:r>
+      <w:r>
+        <w:t>times,</w:t>
+      </w:r>
+      <w:r>
+        <w:t xml:space="preserve"> and we will </w:t>
+      </w:r>
+      <w:r>
+        <w:t xml:space="preserve">finish merging these </w:t>
       </w:r>
       <w:r>
         <w:rPr>
           <w:i/>
-        </w:rPr>
-        <w:t>n</w:t>
-      </w:r>
-      <w:r>
-        <w:t>).</w:t>
+          <w:iCs/>
+        </w:rPr>
+        <w:t>k</w:t>
+      </w:r>
+      <w:r>
+        <w:t xml:space="preserve"> sorted lists into one sorted list if the list saves the popped values in the order of being popped.</w:t>
       </w:r>
     </w:p>
     <w:p>
@@ -3453,88 +3126,85 @@
         <w:ind w:left="0" w:right="0"/>
       </w:pPr>
       <w:r>
+        <w:t xml:space="preserve">Since </w:t>
+      </w:r>
+      <w:r>
+        <w:t>the</w:t>
+      </w:r>
+      <w:r>
+        <w:t xml:space="preserve"> heap </w:t>
+      </w:r>
+      <w:r>
+        <w:t xml:space="preserve">has </w:t>
+      </w:r>
+      <w:r>
+        <w:t xml:space="preserve">length </w:t>
+      </w:r>
+      <w:r>
         <w:rPr>
           <w:i/>
-          <w:u w:val="single"/>
-        </w:rPr>
-        <w:t>Proof.</w:t>
-      </w:r>
-    </w:p>
-    <w:p>
-      <w:pPr>
-        <w:shd w:val="clear" w:color="auto" w:fill="FFFFFF"/>
-        <w:spacing w:before="0" w:after="0" w:line="276" w:lineRule="auto"/>
-        <w:ind w:left="0" w:right="0"/>
-      </w:pPr>
-    </w:p>
-    <w:p>
-      <w:pPr>
-        <w:shd w:val="clear" w:color="auto" w:fill="FFFFFF"/>
-        <w:spacing w:before="0" w:after="0" w:line="276" w:lineRule="auto"/>
-        <w:ind w:left="0" w:right="0"/>
-      </w:pPr>
-      <w:r>
-        <w:t>We are going to prove the algorithm’s correctness and optimum by contradiction, which means we assume the algorithm is not optimal.</w:t>
-      </w:r>
-      <w:commentRangeStart w:id="5"/>
-      <w:commentRangeStart w:id="6"/>
-      <w:r>
-        <w:t xml:space="preserve"> Since our algorithm is to keep driving and only stop at a gas station if gas in the tank is not enough to reach the next station, thus the optimal solution must be stopping at the station earlier than that and reach the destination with less stops</w:t>
-      </w:r>
-      <w:commentRangeEnd w:id="5"/>
-      <w:r>
-        <w:commentReference w:id="5"/>
-      </w:r>
-      <w:commentRangeEnd w:id="6"/>
-      <w:r>
-        <w:commentReference w:id="6"/>
-      </w:r>
-      <w:r>
-        <w:t xml:space="preserve">. However, </w:t>
-      </w:r>
-      <w:commentRangeStart w:id="7"/>
-      <w:commentRangeStart w:id="8"/>
-      <w:r>
-        <w:t xml:space="preserve">that is not possible since if we stop earlier, then next time we have to drive longer in order to stop at the same place, or if the gas isn’t enough to reach the same </w:t>
-      </w:r>
-      <w:r>
-        <w:t>place,</w:t>
-      </w:r>
-      <w:r>
-        <w:t xml:space="preserve"> then we have to stop earlier again and try to drive longer and reach the next same place next time</w:t>
-      </w:r>
-      <w:commentRangeEnd w:id="7"/>
-      <w:r>
-        <w:commentReference w:id="7"/>
-      </w:r>
-      <w:commentRangeEnd w:id="8"/>
-      <w:r>
-        <w:commentReference w:id="8"/>
-      </w:r>
-      <w:r>
-        <w:t xml:space="preserve">. If we keep </w:t>
-      </w:r>
-      <w:commentRangeStart w:id="9"/>
-      <w:r>
-        <w:t>stopping earlier than the original, then we end up stopping one more time than the original</w:t>
-      </w:r>
-      <w:commentRangeEnd w:id="9"/>
-      <w:r>
-        <w:commentReference w:id="9"/>
-      </w:r>
-      <w:r>
-        <w:t>, or the number of stops can be</w:t>
-      </w:r>
-      <w:commentRangeStart w:id="10"/>
-      <w:r>
-        <w:t xml:space="preserve"> at best as same as </w:t>
-      </w:r>
-      <w:commentRangeEnd w:id="10"/>
-      <w:r>
-        <w:commentReference w:id="10"/>
-      </w:r>
-      <w:r>
-        <w:t xml:space="preserve">the original if we catch up stopping at the same station. </w:t>
+          <w:iCs/>
+        </w:rPr>
+        <w:t>k</w:t>
+      </w:r>
+      <w:r>
+        <w:t xml:space="preserve">, thus each pop would cost </w:t>
+      </w:r>
+      <w:r>
+        <w:rPr>
+          <w:i/>
+          <w:iCs/>
+        </w:rPr>
+        <w:t>log</w:t>
+      </w:r>
+      <w:r>
+        <w:t xml:space="preserve"> </w:t>
+      </w:r>
+      <w:r>
+        <w:rPr>
+          <w:i/>
+          <w:iCs/>
+        </w:rPr>
+        <w:t>k</w:t>
+      </w:r>
+      <w:r>
+        <w:t>,</w:t>
+      </w:r>
+      <w:r>
+        <w:t xml:space="preserve"> and we need to do that </w:t>
+      </w:r>
+      <w:r>
+        <w:rPr>
+          <w:i/>
+          <w:iCs/>
+        </w:rPr>
+        <w:t>n</w:t>
+      </w:r>
+      <w:r>
+        <w:t xml:space="preserve"> times. So, the time complexity is </w:t>
+      </w:r>
+      <w:r>
+        <w:rPr>
+          <w:i/>
+          <w:iCs/>
+        </w:rPr>
+        <w:t>O</w:t>
+      </w:r>
+      <w:r>
+        <w:t xml:space="preserve"> (</w:t>
+      </w:r>
+      <w:r>
+        <w:rPr>
+          <w:i/>
+          <w:iCs/>
+        </w:rPr>
+        <w:t>n log k</w:t>
+      </w:r>
+      <w:r>
+        <w:t>).</w:t>
+      </w:r>
+      <w:r>
+        <w:t xml:space="preserve"> </w:t>
       </w:r>
     </w:p>
     <w:p>
@@ -3578,394 +3248,202 @@
         <w:ind w:left="0" w:right="0"/>
       </w:pPr>
       <w:r>
-        <w:t xml:space="preserve">Let there be two pointers: </w:t>
+        <w:t xml:space="preserve">Let </w:t>
+      </w:r>
+      <w:r>
+        <w:t xml:space="preserve">us </w:t>
+      </w:r>
+      <w:r>
+        <w:t>denote</w:t>
+      </w:r>
+      <w:r>
+        <w:t xml:space="preserve"> </w:t>
+      </w:r>
+      <w:r>
+        <w:t xml:space="preserve">the edge </w:t>
       </w:r>
       <w:r>
         <w:rPr>
           <w:i/>
-        </w:rPr>
-        <w:t>p</w:t>
+          <w:iCs/>
+        </w:rPr>
+        <w:t>e</w:t>
+      </w:r>
+      <w:r>
+        <w:t xml:space="preserve"> has</w:t>
+      </w:r>
+      <w:r>
+        <w:t xml:space="preserve"> the </w:t>
+      </w:r>
+      <w:r>
+        <w:t>minimal</w:t>
+      </w:r>
+      <w:r>
+        <w:t xml:space="preserve"> weight</w:t>
+      </w:r>
+      <w:r>
+        <w:t xml:space="preserve">. We will prove by contradiction; thus, we first assume that there exists a </w:t>
+      </w:r>
+      <w:r>
+        <w:t>minimal spanning</w:t>
+      </w:r>
+      <w:r>
+        <w:t xml:space="preserve"> tree </w:t>
+      </w:r>
+      <w:r>
+        <w:rPr>
+          <w:i/>
+          <w:iCs/>
+        </w:rPr>
+        <w:t>T</w:t>
+      </w:r>
+      <w:r>
+        <w:t xml:space="preserve"> that doesn’t have the edge </w:t>
+      </w:r>
+      <w:r>
+        <w:rPr>
+          <w:i/>
+          <w:iCs/>
+        </w:rPr>
+        <w:t>e</w:t>
+      </w:r>
+      <w:r>
+        <w:t xml:space="preserve">. Because </w:t>
+      </w:r>
+      <w:proofErr w:type="spellStart"/>
+      <w:r>
+        <w:rPr>
+          <w:i/>
+          <w:iCs/>
+        </w:rPr>
+        <w:t>T</w:t>
+      </w:r>
+      <w:proofErr w:type="spellEnd"/>
+      <w:r>
+        <w:t xml:space="preserve"> doesn’t have edge </w:t>
+      </w:r>
+      <w:r>
+        <w:rPr>
+          <w:i/>
+          <w:iCs/>
+        </w:rPr>
+        <w:t>e</w:t>
+      </w:r>
+      <w:r>
+        <w:t xml:space="preserve">, thus the nodes that </w:t>
+      </w:r>
+      <w:r>
+        <w:t xml:space="preserve">were </w:t>
+      </w:r>
+      <w:r>
+        <w:t xml:space="preserve">connected by edge </w:t>
+      </w:r>
+      <w:r>
+        <w:rPr>
+          <w:i/>
+          <w:iCs/>
+        </w:rPr>
+        <w:t>e</w:t>
+      </w:r>
+      <w:r>
+        <w:t xml:space="preserve"> must be connected by one or more other edges. However, since </w:t>
+      </w:r>
+      <w:r>
+        <w:rPr>
+          <w:i/>
+          <w:iCs/>
+        </w:rPr>
+        <w:t>e</w:t>
+      </w:r>
+      <w:r>
+        <w:t xml:space="preserve"> is the edge that has</w:t>
+      </w:r>
+      <w:r>
+        <w:t xml:space="preserve"> the </w:t>
+      </w:r>
+      <w:r>
+        <w:t>minimal</w:t>
+      </w:r>
+      <w:r>
+        <w:t xml:space="preserve"> weight</w:t>
       </w:r>
       <w:r>
         <w:t xml:space="preserve"> and </w:t>
       </w:r>
       <w:r>
+        <w:t>no edges hav</w:t>
+      </w:r>
+      <w:r>
+        <w:t>e</w:t>
+      </w:r>
+      <w:r>
+        <w:t xml:space="preserve"> the same weight</w:t>
+      </w:r>
+      <w:r>
+        <w:t xml:space="preserve">, if </w:t>
+      </w:r>
+      <w:r>
+        <w:t>all</w:t>
+      </w:r>
+      <w:r>
+        <w:t xml:space="preserve"> weights</w:t>
+      </w:r>
+      <w:r>
+        <w:t xml:space="preserve"> are positive</w:t>
+      </w:r>
+      <w:r>
+        <w:t>, then there doesn’t exist an edge or a path</w:t>
+      </w:r>
+      <w:r>
+        <w:t xml:space="preserve"> that can connect the two nodes with less weights than </w:t>
+      </w:r>
+      <w:r>
         <w:rPr>
           <w:i/>
-        </w:rPr>
-        <w:t>p’</w:t>
-      </w:r>
-      <w:r>
-        <w:t xml:space="preserve">, and let </w:t>
+          <w:iCs/>
+        </w:rPr>
+        <w:t>e</w:t>
+      </w:r>
+      <w:r>
+        <w:t xml:space="preserve">’s. If the edge or the path that connects the two nodes is not </w:t>
+      </w:r>
+      <w:r>
+        <w:t>minimal weight</w:t>
+      </w:r>
+      <w:r>
+        <w:t xml:space="preserve">, then </w:t>
       </w:r>
       <w:r>
         <w:rPr>
           <w:i/>
-        </w:rPr>
-        <w:t>p</w:t>
-      </w:r>
-      <w:r>
-        <w:t xml:space="preserve"> point to the front-most event of </w:t>
+          <w:iCs/>
+        </w:rPr>
+        <w:t>T</w:t>
+      </w:r>
+      <w:r>
+        <w:t xml:space="preserve"> is not a </w:t>
+      </w:r>
+      <w:r>
+        <w:t>minimal spanning</w:t>
+      </w:r>
+      <w:r>
+        <w:t xml:space="preserve"> tree, but we already assumed that </w:t>
       </w:r>
       <w:r>
         <w:rPr>
           <w:i/>
-        </w:rPr>
-        <w:t>S</w:t>
-      </w:r>
-      <w:r>
-        <w:t xml:space="preserve"> and let </w:t>
-      </w:r>
-      <w:r>
-        <w:rPr>
-          <w:i/>
-        </w:rPr>
-        <w:t>p’</w:t>
-      </w:r>
-      <w:r>
-        <w:t xml:space="preserve"> point to the front-most event of </w:t>
-      </w:r>
-      <w:r>
-        <w:rPr>
-          <w:i/>
-        </w:rPr>
-        <w:t>S’</w:t>
-      </w:r>
-      <w:r>
-        <w:t xml:space="preserve">, and then do the following until any of </w:t>
-      </w:r>
-      <w:r>
-        <w:rPr>
-          <w:i/>
-        </w:rPr>
-        <w:t>p</w:t>
-      </w:r>
-      <w:r>
-        <w:t xml:space="preserve"> or </w:t>
-      </w:r>
-      <w:r>
-        <w:rPr>
-          <w:i/>
-        </w:rPr>
-        <w:t>p’</w:t>
-      </w:r>
-      <w:r>
-        <w:t xml:space="preserve"> </w:t>
-      </w:r>
-      <w:commentRangeStart w:id="11"/>
-      <w:r>
-        <w:t>has reached</w:t>
-      </w:r>
-      <w:commentRangeEnd w:id="11"/>
-      <w:r>
-        <w:commentReference w:id="11"/>
-      </w:r>
-      <w:r>
-        <w:t xml:space="preserve"> the end of its sequence:</w:t>
-      </w:r>
-    </w:p>
-    <w:p>
-      <w:pPr>
-        <w:numPr>
-          <w:ilvl w:val="0"/>
-          <w:numId w:val="3"/>
-        </w:numPr>
-        <w:shd w:val="clear" w:color="auto" w:fill="FFFFFF"/>
-        <w:spacing w:before="0" w:after="0" w:line="480" w:lineRule="auto"/>
-        <w:ind w:right="0"/>
-      </w:pPr>
-      <w:r>
-        <w:t xml:space="preserve">If </w:t>
-      </w:r>
-      <w:r>
-        <w:rPr>
-          <w:i/>
-        </w:rPr>
-        <w:t>p</w:t>
-      </w:r>
-      <w:r>
-        <w:t xml:space="preserve"> and </w:t>
-      </w:r>
-      <w:r>
-        <w:rPr>
-          <w:i/>
-        </w:rPr>
-        <w:t>p’</w:t>
-      </w:r>
-      <w:r>
-        <w:t xml:space="preserve"> point to the same event, both move on to the next event of their sequences.</w:t>
-      </w:r>
-    </w:p>
-    <w:p>
-      <w:pPr>
-        <w:numPr>
-          <w:ilvl w:val="0"/>
-          <w:numId w:val="3"/>
-        </w:numPr>
-        <w:shd w:val="clear" w:color="auto" w:fill="FFFFFF"/>
-        <w:spacing w:before="0" w:after="0" w:line="480" w:lineRule="auto"/>
-        <w:ind w:right="0"/>
-      </w:pPr>
-      <w:r>
-        <w:t xml:space="preserve">If </w:t>
-      </w:r>
-      <w:r>
-        <w:rPr>
-          <w:i/>
-        </w:rPr>
-        <w:t>p</w:t>
-      </w:r>
-      <w:r>
-        <w:t xml:space="preserve"> and </w:t>
-      </w:r>
-      <w:r>
-        <w:rPr>
-          <w:i/>
-        </w:rPr>
-        <w:t>p’</w:t>
-      </w:r>
-      <w:r>
-        <w:t xml:space="preserve"> point to different events, then </w:t>
-      </w:r>
-      <w:r>
-        <w:rPr>
-          <w:i/>
-        </w:rPr>
-        <w:t>p</w:t>
-      </w:r>
-      <w:r>
-        <w:t xml:space="preserve"> moves to the next event of its sequence.</w:t>
-      </w:r>
-    </w:p>
-    <w:p>
-      <w:pPr>
-        <w:shd w:val="clear" w:color="auto" w:fill="FFFFFF"/>
-        <w:spacing w:before="0" w:after="0" w:line="276" w:lineRule="auto"/>
-        <w:ind w:left="0" w:right="0"/>
-      </w:pPr>
-      <w:r>
-        <w:t xml:space="preserve">if any of </w:t>
-      </w:r>
-      <w:r>
-        <w:rPr>
-          <w:i/>
-        </w:rPr>
-        <w:t>p</w:t>
-      </w:r>
-      <w:r>
-        <w:t xml:space="preserve"> or </w:t>
-      </w:r>
-      <w:r>
-        <w:rPr>
-          <w:i/>
-        </w:rPr>
-        <w:t>p’</w:t>
-      </w:r>
-      <w:r>
-        <w:t xml:space="preserve"> </w:t>
-      </w:r>
-      <w:commentRangeStart w:id="12"/>
-      <w:r>
-        <w:t>has reached</w:t>
-      </w:r>
-      <w:commentRangeEnd w:id="12"/>
-      <w:r>
-        <w:commentReference w:id="12"/>
-      </w:r>
-      <w:r>
-        <w:t xml:space="preserve"> the end of its sequences:</w:t>
-      </w:r>
-    </w:p>
-    <w:p>
-      <w:pPr>
-        <w:numPr>
-          <w:ilvl w:val="0"/>
-          <w:numId w:val="4"/>
-        </w:numPr>
-        <w:shd w:val="clear" w:color="auto" w:fill="FFFFFF"/>
-        <w:spacing w:before="0" w:after="0" w:line="360" w:lineRule="auto"/>
-        <w:ind w:right="0"/>
-      </w:pPr>
-      <w:r>
-        <w:t xml:space="preserve">If either </w:t>
-      </w:r>
-      <w:r>
-        <w:rPr>
-          <w:i/>
-        </w:rPr>
-        <w:t>p’</w:t>
-      </w:r>
-      <w:r>
-        <w:t xml:space="preserve"> has reached the end first, or </w:t>
-      </w:r>
-      <w:r>
-        <w:rPr>
-          <w:i/>
-        </w:rPr>
-        <w:t>p</w:t>
-      </w:r>
-      <w:r>
-        <w:t xml:space="preserve"> and </w:t>
-      </w:r>
-      <w:r>
-        <w:rPr>
-          <w:i/>
-        </w:rPr>
-        <w:t>p’</w:t>
-      </w:r>
-      <w:r>
-        <w:t xml:space="preserve"> both have reached their ends at the same time, then return true because </w:t>
-      </w:r>
-      <w:r>
-        <w:rPr>
-          <w:i/>
-        </w:rPr>
-        <w:t>S’</w:t>
-      </w:r>
-      <w:r>
-        <w:t xml:space="preserve"> is a subsequence of </w:t>
-      </w:r>
-      <w:r>
-        <w:rPr>
-          <w:i/>
-        </w:rPr>
-        <w:t>S</w:t>
-      </w:r>
-      <w:r>
-        <w:t>.</w:t>
-      </w:r>
-    </w:p>
-    <w:p>
-      <w:pPr>
-        <w:numPr>
-          <w:ilvl w:val="0"/>
-          <w:numId w:val="1"/>
-        </w:numPr>
-        <w:shd w:val="clear" w:color="auto" w:fill="FFFFFF"/>
-        <w:spacing w:before="0" w:after="0" w:line="360" w:lineRule="auto"/>
-        <w:ind w:right="0"/>
-      </w:pPr>
-      <w:r>
-        <w:t xml:space="preserve">Otherwise, if </w:t>
-      </w:r>
-      <w:r>
-        <w:rPr>
-          <w:i/>
-        </w:rPr>
-        <w:t>p</w:t>
-      </w:r>
-      <w:r>
-        <w:t xml:space="preserve"> has reached the end first, then return false because </w:t>
-      </w:r>
-      <w:r>
-        <w:rPr>
-          <w:i/>
-        </w:rPr>
-        <w:t>S’</w:t>
-      </w:r>
-      <w:r>
-        <w:t xml:space="preserve"> is not a subsequence of </w:t>
-      </w:r>
-      <w:r>
-        <w:rPr>
-          <w:i/>
-        </w:rPr>
-        <w:t>S</w:t>
-      </w:r>
-      <w:r>
-        <w:t>.</w:t>
-      </w:r>
-    </w:p>
-    <w:p>
-      <w:pPr>
-        <w:shd w:val="clear" w:color="auto" w:fill="FFFFFF"/>
-        <w:spacing w:before="0" w:after="0" w:line="276" w:lineRule="auto"/>
-        <w:ind w:left="0" w:right="0"/>
-      </w:pPr>
-      <w:r>
-        <w:t xml:space="preserve">The time complexity of this algorithm is </w:t>
-      </w:r>
-      <w:r>
-        <w:rPr>
-          <w:i/>
-        </w:rPr>
-        <w:t>O</w:t>
-      </w:r>
-      <w:r>
-        <w:t>(</w:t>
-      </w:r>
-      <w:proofErr w:type="spellStart"/>
-      <w:r>
-        <w:rPr>
-          <w:i/>
-        </w:rPr>
-        <w:t>n+m</w:t>
-      </w:r>
-      <w:proofErr w:type="spellEnd"/>
-      <w:r>
-        <w:t>).</w:t>
-      </w:r>
-    </w:p>
-    <w:p>
-      <w:pPr>
-        <w:shd w:val="clear" w:color="auto" w:fill="FFFFFF"/>
-        <w:spacing w:before="0" w:after="0" w:line="276" w:lineRule="auto"/>
-        <w:ind w:left="0" w:right="0"/>
-      </w:pPr>
-    </w:p>
-    <w:p>
-      <w:pPr>
-        <w:shd w:val="clear" w:color="auto" w:fill="FFFFFF"/>
-        <w:spacing w:before="0" w:after="0" w:line="276" w:lineRule="auto"/>
-        <w:ind w:left="0" w:right="0"/>
-      </w:pPr>
-      <w:r>
-        <w:rPr>
-          <w:i/>
-          <w:u w:val="single"/>
-        </w:rPr>
-        <w:t>Proof.</w:t>
-      </w:r>
-    </w:p>
-    <w:p>
-      <w:pPr>
-        <w:shd w:val="clear" w:color="auto" w:fill="FFFFFF"/>
-        <w:spacing w:before="0" w:after="0" w:line="276" w:lineRule="auto"/>
-        <w:ind w:left="0" w:right="0"/>
-      </w:pPr>
-    </w:p>
-    <w:p>
-      <w:pPr>
-        <w:shd w:val="clear" w:color="auto" w:fill="FFFFFF"/>
-        <w:spacing w:before="0" w:after="0" w:line="276" w:lineRule="auto"/>
-        <w:ind w:left="0" w:right="0"/>
-      </w:pPr>
-      <w:r>
-        <w:t>W</w:t>
-      </w:r>
-      <w:commentRangeStart w:id="13"/>
-      <w:commentRangeStart w:id="14"/>
-      <w:r>
-        <w:t xml:space="preserve">e are going to prove it by Induction. </w:t>
-      </w:r>
-    </w:p>
-    <w:p>
-      <w:pPr>
-        <w:shd w:val="clear" w:color="auto" w:fill="FFFFFF"/>
-        <w:spacing w:before="0" w:after="0" w:line="276" w:lineRule="auto"/>
-        <w:ind w:left="0" w:right="0"/>
-        <w:jc w:val="center"/>
-      </w:pPr>
-      <w:r>
-        <w:t xml:space="preserve">The base case: </w:t>
-      </w:r>
-      <w:commentRangeEnd w:id="13"/>
-      <w:r>
-        <w:commentReference w:id="13"/>
-      </w:r>
-      <w:commentRangeEnd w:id="14"/>
-      <w:r>
-        <w:commentReference w:id="14"/>
+          <w:iCs/>
+        </w:rPr>
+        <w:t>T</w:t>
+      </w:r>
+      <w:r>
+        <w:t xml:space="preserve"> is a </w:t>
+      </w:r>
+      <w:r>
+        <w:t>minimal spanning</w:t>
+      </w:r>
+      <w:r>
+        <w:t xml:space="preserve"> tree. Contradiction!</w:t>
       </w:r>
     </w:p>
     <w:p>
@@ -4009,7 +3487,58 @@
         <w:ind w:left="0" w:right="0"/>
       </w:pPr>
       <w:r>
-        <w:t xml:space="preserve">Let </w:t>
+        <w:t>First, a</w:t>
+      </w:r>
+      <w:r>
+        <w:t xml:space="preserve">ll these spanning trees they </w:t>
+      </w:r>
+      <w:r>
+        <w:t>must</w:t>
+      </w:r>
+      <w:r>
+        <w:t xml:space="preserve"> have the same number of edges</w:t>
+      </w:r>
+      <w:r>
+        <w:t xml:space="preserve">, and let’s </w:t>
+      </w:r>
+      <w:r>
+        <w:t xml:space="preserve">denote </w:t>
+      </w:r>
+      <w:r>
+        <w:rPr>
+          <w:i/>
+          <w:iCs/>
+        </w:rPr>
+        <w:t>N</w:t>
+      </w:r>
+      <w:r>
+        <w:t xml:space="preserve"> </w:t>
+      </w:r>
+      <w:r>
+        <w:t xml:space="preserve">be </w:t>
+      </w:r>
+      <w:r>
+        <w:t xml:space="preserve">the number. The reason is, less than </w:t>
+      </w:r>
+      <w:r>
+        <w:rPr>
+          <w:i/>
+          <w:iCs/>
+        </w:rPr>
+        <w:t>N</w:t>
+      </w:r>
+      <w:r>
+        <w:t xml:space="preserve"> edges are not enough to keep the graph connected, and more than </w:t>
+      </w:r>
+      <w:r>
+        <w:rPr>
+          <w:i/>
+          <w:iCs/>
+        </w:rPr>
+        <w:t>N</w:t>
+      </w:r>
+      <w:r>
+        <w:t xml:space="preserve"> edges will cause cycles. </w:t>
       </w:r>
     </w:p>
     <w:p>
@@ -4026,11 +3555,77 @@
         <w:ind w:left="0" w:right="0"/>
       </w:pPr>
       <w:r>
-        <w:t>I</w:t>
-      </w:r>
-      <w:commentRangeStart w:id="15"/>
-      <w:r>
-        <w:t>nitial state:</w:t>
+        <w:t xml:space="preserve">If we add one new edge to the </w:t>
+      </w:r>
+      <w:r>
+        <w:t>minimal spanning</w:t>
+      </w:r>
+      <w:r>
+        <w:t xml:space="preserve"> tree, then there will be a cycle, but after we removed an edge of the cycle that is not the </w:t>
+      </w:r>
+      <w:r>
+        <w:t>one,</w:t>
+      </w:r>
+      <w:r>
+        <w:t xml:space="preserve"> we just added, then a </w:t>
+      </w:r>
+      <w:r>
+        <w:t>new spanning tree</w:t>
+      </w:r>
+      <w:r>
+        <w:t xml:space="preserve"> will be formed. A</w:t>
+      </w:r>
+      <w:r>
+        <w:t xml:space="preserve">mong </w:t>
+      </w:r>
+      <w:r>
+        <w:t xml:space="preserve">all the </w:t>
+      </w:r>
+      <w:r>
+        <w:t>spanning trees</w:t>
+      </w:r>
+      <w:r>
+        <w:t xml:space="preserve"> that can be formed this way,</w:t>
+      </w:r>
+      <w:r>
+        <w:t xml:space="preserve"> the one with the </w:t>
+      </w:r>
+      <w:r>
+        <w:t>minimal total</w:t>
+      </w:r>
+      <w:r>
+        <w:t xml:space="preserve"> weight is the </w:t>
+      </w:r>
+      <w:r>
+        <w:t>second-best minimal spanning tree</w:t>
+      </w:r>
+      <w:r>
+        <w:t xml:space="preserve">. </w:t>
+      </w:r>
+    </w:p>
+    <w:p>
+      <w:pPr>
+        <w:shd w:val="clear" w:color="auto" w:fill="FFFFFF"/>
+      </w:pPr>
+    </w:p>
+    <w:p>
+      <w:pPr>
+        <w:numPr>
+          <w:ilvl w:val="0"/>
+          <w:numId w:val="2"/>
+        </w:numPr>
+        <w:shd w:val="clear" w:color="auto" w:fill="FFFFFF"/>
+        <w:spacing w:before="0" w:after="0" w:line="276" w:lineRule="auto"/>
+        <w:ind w:left="360" w:right="0"/>
+      </w:pPr>
+      <w:r>
+        <w:rPr>
+          <w:b/>
+        </w:rPr>
+        <w:t>[Question 5]</w:t>
+      </w:r>
+      <w:r>
+        <w:t xml:space="preserve"> </w:t>
       </w:r>
     </w:p>
     <w:p>
@@ -4039,9 +3634,6 @@
         <w:spacing w:before="0" w:after="0" w:line="276" w:lineRule="auto"/>
         <w:ind w:left="0" w:right="0"/>
       </w:pPr>
-      <w:r>
-        <w:t xml:space="preserve">Truck t has the </w:t>
-      </w:r>
     </w:p>
     <w:p>
       <w:pPr>
@@ -4050,11 +3642,10 @@
         <w:ind w:left="0" w:right="0"/>
       </w:pPr>
       <w:r>
-        <w:t>Do it:</w:t>
-      </w:r>
-      <w:commentRangeEnd w:id="15"/>
-      <w:r>
-        <w:commentReference w:id="15"/>
+        <w:t xml:space="preserve">Let </w:t>
+      </w:r>
+      <w:r>
+        <w:t xml:space="preserve">the cow with the strongest strength take the most weight, which means the stronger strength a cow has, the lower position it takes in the cow tower. </w:t>
       </w:r>
     </w:p>
     <w:p>
@@ -4063,10 +3654,6 @@
         <w:spacing w:before="0" w:after="0" w:line="276" w:lineRule="auto"/>
         <w:ind w:left="0" w:right="0"/>
       </w:pPr>
-      <w:r>
-        <w:tab/>
-        <w:t xml:space="preserve">Step 1: </w:t>
-      </w:r>
     </w:p>
     <w:p>
       <w:pPr>
@@ -4074,6 +3661,13 @@
         <w:spacing w:before="0" w:after="0" w:line="276" w:lineRule="auto"/>
         <w:ind w:left="0" w:right="0"/>
       </w:pPr>
+      <w:r>
+        <w:rPr>
+          <w:i/>
+          <w:u w:val="single"/>
+        </w:rPr>
+        <w:t>Proof.</w:t>
+      </w:r>
     </w:p>
     <w:p>
       <w:pPr>
@@ -4088,14 +3682,810 @@
         <w:spacing w:before="0" w:after="0" w:line="276" w:lineRule="auto"/>
         <w:ind w:left="0" w:right="0"/>
       </w:pPr>
+      <w:r>
+        <w:t xml:space="preserve">We are going to prove it by showing if there exists an </w:t>
+      </w:r>
+      <w:r>
+        <w:t>optim</w:t>
+      </w:r>
+      <w:r>
+        <w:t xml:space="preserve">al </w:t>
+      </w:r>
+      <w:r>
+        <w:t xml:space="preserve">solution, then we can transform the </w:t>
+      </w:r>
+      <w:r>
+        <w:t>optimal</w:t>
+      </w:r>
+      <w:r>
+        <w:t xml:space="preserve"> solution to our solution by swapping positions of cows without making negative impacts.  </w:t>
+      </w:r>
+    </w:p>
+    <w:p>
+      <w:pPr>
+        <w:shd w:val="clear" w:color="auto" w:fill="FFFFFF"/>
+        <w:spacing w:before="0" w:after="0" w:line="276" w:lineRule="auto"/>
+        <w:ind w:left="0" w:right="0"/>
+      </w:pPr>
+    </w:p>
+    <w:p>
+      <w:pPr>
+        <w:shd w:val="clear" w:color="auto" w:fill="FFFFFF"/>
+        <w:spacing w:before="0" w:after="0" w:line="276" w:lineRule="auto"/>
+        <w:ind w:left="0" w:right="0"/>
+      </w:pPr>
+      <w:r>
+        <w:t xml:space="preserve">Let </w:t>
+      </w:r>
+      <w:proofErr w:type="spellStart"/>
+      <w:r>
+        <w:rPr>
+          <w:i/>
+          <w:iCs/>
+        </w:rPr>
+        <w:t>i</w:t>
+      </w:r>
+      <w:proofErr w:type="spellEnd"/>
+      <w:r>
+        <w:rPr>
+          <w:i/>
+          <w:iCs/>
+        </w:rPr>
+        <w:t>, j</w:t>
+      </w:r>
+      <w:r>
+        <w:t xml:space="preserve"> </w:t>
+      </w:r>
+      <w:r>
+        <w:sym w:font="Symbol" w:char="F0CE"/>
+      </w:r>
+      <w:r>
+        <w:t xml:space="preserve"> {</w:t>
+      </w:r>
+      <w:r>
+        <w:rPr>
+          <w:i/>
+          <w:iCs/>
+        </w:rPr>
+        <w:t>1, 2, 3, … N</w:t>
+      </w:r>
+      <w:r>
+        <w:t xml:space="preserve">} and </w:t>
+      </w:r>
+      <w:proofErr w:type="spellStart"/>
+      <w:r>
+        <w:rPr>
+          <w:i/>
+          <w:iCs/>
+        </w:rPr>
+        <w:t>i</w:t>
+      </w:r>
+      <w:proofErr w:type="spellEnd"/>
+      <w:r>
+        <w:rPr>
+          <w:i/>
+          <w:iCs/>
+        </w:rPr>
+        <w:t xml:space="preserve"> &lt; j</w:t>
+      </w:r>
+      <w:r>
+        <w:t xml:space="preserve"> (which means cow </w:t>
+      </w:r>
+      <w:proofErr w:type="spellStart"/>
+      <w:r>
+        <w:rPr>
+          <w:i/>
+          <w:iCs/>
+        </w:rPr>
+        <w:t>i</w:t>
+      </w:r>
+      <w:proofErr w:type="spellEnd"/>
+      <w:r>
+        <w:t xml:space="preserve"> is above the cow </w:t>
+      </w:r>
+      <w:r>
+        <w:rPr>
+          <w:i/>
+          <w:iCs/>
+        </w:rPr>
+        <w:t>j</w:t>
+      </w:r>
+      <w:r>
+        <w:t xml:space="preserve">). Moreover, let </w:t>
+      </w:r>
+      <m:oMath>
+        <m:sSub>
+          <m:sSubPr>
+            <m:ctrlPr>
+              <w:rPr>
+                <w:rFonts w:ascii="Cambria Math" w:hAnsi="Cambria Math"/>
+                <w:i/>
+              </w:rPr>
+            </m:ctrlPr>
+          </m:sSubPr>
+          <m:e>
+            <m:r>
+              <w:rPr>
+                <w:rFonts w:ascii="Cambria Math" w:hAnsi="Cambria Math"/>
+              </w:rPr>
+              <m:t>S</m:t>
+            </m:r>
+          </m:e>
+          <m:sub>
+            <m:r>
+              <w:rPr>
+                <w:rFonts w:ascii="Cambria Math" w:hAnsi="Cambria Math"/>
+              </w:rPr>
+              <m:t>i</m:t>
+            </m:r>
+          </m:sub>
+        </m:sSub>
+        <m:r>
+          <w:rPr>
+            <w:rFonts w:ascii="Cambria Math" w:hAnsi="Cambria Math"/>
+          </w:rPr>
+          <m:t xml:space="preserve">&gt; </m:t>
+        </m:r>
+        <m:sSub>
+          <m:sSubPr>
+            <m:ctrlPr>
+              <w:rPr>
+                <w:rFonts w:ascii="Cambria Math" w:hAnsi="Cambria Math"/>
+                <w:i/>
+              </w:rPr>
+            </m:ctrlPr>
+          </m:sSubPr>
+          <m:e>
+            <m:r>
+              <w:rPr>
+                <w:rFonts w:ascii="Cambria Math" w:hAnsi="Cambria Math"/>
+              </w:rPr>
+              <m:t>S</m:t>
+            </m:r>
+          </m:e>
+          <m:sub>
+            <m:r>
+              <w:rPr>
+                <w:rFonts w:ascii="Cambria Math" w:hAnsi="Cambria Math"/>
+              </w:rPr>
+              <m:t>j</m:t>
+            </m:r>
+          </m:sub>
+        </m:sSub>
+      </m:oMath>
+      <w:r>
+        <w:t xml:space="preserve">. Then, we can see that cow </w:t>
+      </w:r>
+      <w:proofErr w:type="spellStart"/>
+      <w:r>
+        <w:rPr>
+          <w:i/>
+          <w:iCs/>
+        </w:rPr>
+        <w:t>i</w:t>
+      </w:r>
+      <w:proofErr w:type="spellEnd"/>
+      <w:r>
+        <w:t xml:space="preserve"> has risk value </w:t>
+      </w:r>
+      <m:oMath>
+        <m:sSub>
+          <m:sSubPr>
+            <m:ctrlPr>
+              <w:rPr>
+                <w:rFonts w:ascii="Cambria Math" w:hAnsi="Cambria Math"/>
+                <w:i/>
+              </w:rPr>
+            </m:ctrlPr>
+          </m:sSubPr>
+          <m:e>
+            <m:r>
+              <w:rPr>
+                <w:rFonts w:ascii="Cambria Math" w:hAnsi="Cambria Math"/>
+              </w:rPr>
+              <m:t>W</m:t>
+            </m:r>
+          </m:e>
+          <m:sub>
+            <m:r>
+              <w:rPr>
+                <w:rFonts w:ascii="Cambria Math" w:hAnsi="Cambria Math"/>
+              </w:rPr>
+              <m:t>i</m:t>
+            </m:r>
+          </m:sub>
+        </m:sSub>
+        <m:r>
+          <w:rPr>
+            <w:rFonts w:ascii="Cambria Math" w:hAnsi="Cambria Math"/>
+          </w:rPr>
+          <m:t>-</m:t>
+        </m:r>
+        <m:sSub>
+          <m:sSubPr>
+            <m:ctrlPr>
+              <w:rPr>
+                <w:rFonts w:ascii="Cambria Math" w:hAnsi="Cambria Math"/>
+                <w:i/>
+              </w:rPr>
+            </m:ctrlPr>
+          </m:sSubPr>
+          <m:e>
+            <m:r>
+              <w:rPr>
+                <w:rFonts w:ascii="Cambria Math" w:hAnsi="Cambria Math"/>
+              </w:rPr>
+              <m:t>S</m:t>
+            </m:r>
+          </m:e>
+          <m:sub>
+            <m:r>
+              <w:rPr>
+                <w:rFonts w:ascii="Cambria Math" w:hAnsi="Cambria Math"/>
+              </w:rPr>
+              <m:t>i</m:t>
+            </m:r>
+          </m:sub>
+        </m:sSub>
+      </m:oMath>
+      <w:r>
+        <w:t xml:space="preserve"> and cow </w:t>
+      </w:r>
+      <w:r>
+        <w:rPr>
+          <w:i/>
+          <w:iCs/>
+        </w:rPr>
+        <w:t>j</w:t>
+      </w:r>
+      <w:r>
+        <w:t xml:space="preserve"> has risk value </w:t>
+      </w:r>
+      <m:oMath>
+        <m:sSub>
+          <m:sSubPr>
+            <m:ctrlPr>
+              <w:rPr>
+                <w:rFonts w:ascii="Cambria Math" w:hAnsi="Cambria Math"/>
+                <w:i/>
+              </w:rPr>
+            </m:ctrlPr>
+          </m:sSubPr>
+          <m:e>
+            <m:r>
+              <w:rPr>
+                <w:rFonts w:ascii="Cambria Math" w:hAnsi="Cambria Math"/>
+              </w:rPr>
+              <m:t>W</m:t>
+            </m:r>
+          </m:e>
+          <m:sub>
+            <m:r>
+              <w:rPr>
+                <w:rFonts w:ascii="Cambria Math" w:hAnsi="Cambria Math"/>
+              </w:rPr>
+              <m:t>i</m:t>
+            </m:r>
+          </m:sub>
+        </m:sSub>
+        <m:r>
+          <w:rPr>
+            <w:rFonts w:ascii="Cambria Math" w:hAnsi="Cambria Math"/>
+          </w:rPr>
+          <m:t>+</m:t>
+        </m:r>
+        <m:sSub>
+          <m:sSubPr>
+            <m:ctrlPr>
+              <w:rPr>
+                <w:rFonts w:ascii="Cambria Math" w:hAnsi="Cambria Math"/>
+                <w:i/>
+              </w:rPr>
+            </m:ctrlPr>
+          </m:sSubPr>
+          <m:e>
+            <m:r>
+              <w:rPr>
+                <w:rFonts w:ascii="Cambria Math" w:hAnsi="Cambria Math"/>
+              </w:rPr>
+              <m:t>W</m:t>
+            </m:r>
+          </m:e>
+          <m:sub>
+            <m:r>
+              <w:rPr>
+                <w:rFonts w:ascii="Cambria Math" w:hAnsi="Cambria Math"/>
+              </w:rPr>
+              <m:t>j</m:t>
+            </m:r>
+          </m:sub>
+        </m:sSub>
+        <m:r>
+          <w:rPr>
+            <w:rFonts w:ascii="Cambria Math" w:hAnsi="Cambria Math"/>
+          </w:rPr>
+          <m:t>-</m:t>
+        </m:r>
+        <m:sSub>
+          <m:sSubPr>
+            <m:ctrlPr>
+              <w:rPr>
+                <w:rFonts w:ascii="Cambria Math" w:hAnsi="Cambria Math"/>
+                <w:i/>
+              </w:rPr>
+            </m:ctrlPr>
+          </m:sSubPr>
+          <m:e>
+            <m:r>
+              <w:rPr>
+                <w:rFonts w:ascii="Cambria Math" w:hAnsi="Cambria Math"/>
+              </w:rPr>
+              <m:t>S</m:t>
+            </m:r>
+          </m:e>
+          <m:sub>
+            <m:r>
+              <w:rPr>
+                <w:rFonts w:ascii="Cambria Math" w:hAnsi="Cambria Math"/>
+              </w:rPr>
+              <m:t>j</m:t>
+            </m:r>
+          </m:sub>
+        </m:sSub>
+      </m:oMath>
+      <w:r>
+        <w:t xml:space="preserve"> and in this case cow </w:t>
+      </w:r>
+      <w:r>
+        <w:rPr>
+          <w:i/>
+          <w:iCs/>
+        </w:rPr>
+        <w:t>j</w:t>
+      </w:r>
+      <w:r>
+        <w:t xml:space="preserve"> has the maximum risk value. But after swap, the cow </w:t>
+      </w:r>
+      <w:proofErr w:type="spellStart"/>
+      <w:r>
+        <w:rPr>
+          <w:i/>
+          <w:iCs/>
+        </w:rPr>
+        <w:t>i</w:t>
+      </w:r>
+      <w:proofErr w:type="spellEnd"/>
+      <w:r>
+        <w:t xml:space="preserve"> has risk value </w:t>
+      </w:r>
+      <m:oMath>
+        <m:sSub>
+          <m:sSubPr>
+            <m:ctrlPr>
+              <w:rPr>
+                <w:rFonts w:ascii="Cambria Math" w:hAnsi="Cambria Math"/>
+                <w:i/>
+              </w:rPr>
+            </m:ctrlPr>
+          </m:sSubPr>
+          <m:e>
+            <m:r>
+              <w:rPr>
+                <w:rFonts w:ascii="Cambria Math" w:hAnsi="Cambria Math"/>
+              </w:rPr>
+              <m:t>W</m:t>
+            </m:r>
+          </m:e>
+          <m:sub>
+            <m:r>
+              <w:rPr>
+                <w:rFonts w:ascii="Cambria Math" w:hAnsi="Cambria Math"/>
+              </w:rPr>
+              <m:t>i</m:t>
+            </m:r>
+          </m:sub>
+        </m:sSub>
+        <m:r>
+          <w:rPr>
+            <w:rFonts w:ascii="Cambria Math" w:hAnsi="Cambria Math"/>
+          </w:rPr>
+          <m:t>+</m:t>
+        </m:r>
+        <m:sSub>
+          <m:sSubPr>
+            <m:ctrlPr>
+              <w:rPr>
+                <w:rFonts w:ascii="Cambria Math" w:hAnsi="Cambria Math"/>
+                <w:i/>
+              </w:rPr>
+            </m:ctrlPr>
+          </m:sSubPr>
+          <m:e>
+            <m:r>
+              <w:rPr>
+                <w:rFonts w:ascii="Cambria Math" w:hAnsi="Cambria Math"/>
+              </w:rPr>
+              <m:t>W</m:t>
+            </m:r>
+          </m:e>
+          <m:sub>
+            <m:r>
+              <w:rPr>
+                <w:rFonts w:ascii="Cambria Math" w:hAnsi="Cambria Math"/>
+              </w:rPr>
+              <m:t>j</m:t>
+            </m:r>
+          </m:sub>
+        </m:sSub>
+        <m:r>
+          <w:rPr>
+            <w:rFonts w:ascii="Cambria Math" w:hAnsi="Cambria Math"/>
+          </w:rPr>
+          <m:t>-</m:t>
+        </m:r>
+        <m:sSub>
+          <m:sSubPr>
+            <m:ctrlPr>
+              <w:rPr>
+                <w:rFonts w:ascii="Cambria Math" w:hAnsi="Cambria Math"/>
+                <w:i/>
+              </w:rPr>
+            </m:ctrlPr>
+          </m:sSubPr>
+          <m:e>
+            <m:r>
+              <w:rPr>
+                <w:rFonts w:ascii="Cambria Math" w:hAnsi="Cambria Math"/>
+              </w:rPr>
+              <m:t>S</m:t>
+            </m:r>
+          </m:e>
+          <m:sub>
+            <m:r>
+              <w:rPr>
+                <w:rFonts w:ascii="Cambria Math" w:hAnsi="Cambria Math"/>
+              </w:rPr>
+              <m:t>i</m:t>
+            </m:r>
+          </m:sub>
+        </m:sSub>
+      </m:oMath>
+      <w:r>
+        <w:t xml:space="preserve"> and cow </w:t>
+      </w:r>
+      <w:r>
+        <w:rPr>
+          <w:i/>
+          <w:iCs/>
+        </w:rPr>
+        <w:t>j</w:t>
+      </w:r>
+      <w:r>
+        <w:t xml:space="preserve"> has risk value </w:t>
+      </w:r>
+      <m:oMath>
+        <m:sSub>
+          <m:sSubPr>
+            <m:ctrlPr>
+              <w:rPr>
+                <w:rFonts w:ascii="Cambria Math" w:hAnsi="Cambria Math"/>
+                <w:i/>
+              </w:rPr>
+            </m:ctrlPr>
+          </m:sSubPr>
+          <m:e>
+            <m:r>
+              <w:rPr>
+                <w:rFonts w:ascii="Cambria Math" w:hAnsi="Cambria Math"/>
+              </w:rPr>
+              <m:t>W</m:t>
+            </m:r>
+          </m:e>
+          <m:sub>
+            <m:r>
+              <w:rPr>
+                <w:rFonts w:ascii="Cambria Math" w:hAnsi="Cambria Math"/>
+              </w:rPr>
+              <m:t>j</m:t>
+            </m:r>
+          </m:sub>
+        </m:sSub>
+        <m:r>
+          <w:rPr>
+            <w:rFonts w:ascii="Cambria Math" w:hAnsi="Cambria Math"/>
+          </w:rPr>
+          <m:t>-</m:t>
+        </m:r>
+        <m:sSub>
+          <m:sSubPr>
+            <m:ctrlPr>
+              <w:rPr>
+                <w:rFonts w:ascii="Cambria Math" w:hAnsi="Cambria Math"/>
+                <w:i/>
+              </w:rPr>
+            </m:ctrlPr>
+          </m:sSubPr>
+          <m:e>
+            <m:r>
+              <w:rPr>
+                <w:rFonts w:ascii="Cambria Math" w:hAnsi="Cambria Math"/>
+              </w:rPr>
+              <m:t>S</m:t>
+            </m:r>
+          </m:e>
+          <m:sub>
+            <m:r>
+              <w:rPr>
+                <w:rFonts w:ascii="Cambria Math" w:hAnsi="Cambria Math"/>
+              </w:rPr>
+              <m:t>j</m:t>
+            </m:r>
+          </m:sub>
+        </m:sSub>
+      </m:oMath>
+      <w:r>
+        <w:t xml:space="preserve">, and we can see both of these two values are less than the previous maximum risk value </w:t>
+      </w:r>
+      <m:oMath>
+        <m:sSub>
+          <m:sSubPr>
+            <m:ctrlPr>
+              <w:rPr>
+                <w:rFonts w:ascii="Cambria Math" w:hAnsi="Cambria Math"/>
+                <w:i/>
+              </w:rPr>
+            </m:ctrlPr>
+          </m:sSubPr>
+          <m:e>
+            <m:r>
+              <w:rPr>
+                <w:rFonts w:ascii="Cambria Math" w:hAnsi="Cambria Math"/>
+              </w:rPr>
+              <m:t>W</m:t>
+            </m:r>
+          </m:e>
+          <m:sub>
+            <m:r>
+              <w:rPr>
+                <w:rFonts w:ascii="Cambria Math" w:hAnsi="Cambria Math"/>
+              </w:rPr>
+              <m:t>i</m:t>
+            </m:r>
+          </m:sub>
+        </m:sSub>
+        <m:r>
+          <w:rPr>
+            <w:rFonts w:ascii="Cambria Math" w:hAnsi="Cambria Math"/>
+          </w:rPr>
+          <m:t>+</m:t>
+        </m:r>
+        <m:sSub>
+          <m:sSubPr>
+            <m:ctrlPr>
+              <w:rPr>
+                <w:rFonts w:ascii="Cambria Math" w:hAnsi="Cambria Math"/>
+                <w:i/>
+              </w:rPr>
+            </m:ctrlPr>
+          </m:sSubPr>
+          <m:e>
+            <m:r>
+              <w:rPr>
+                <w:rFonts w:ascii="Cambria Math" w:hAnsi="Cambria Math"/>
+              </w:rPr>
+              <m:t>W</m:t>
+            </m:r>
+          </m:e>
+          <m:sub>
+            <m:r>
+              <w:rPr>
+                <w:rFonts w:ascii="Cambria Math" w:hAnsi="Cambria Math"/>
+              </w:rPr>
+              <m:t>j</m:t>
+            </m:r>
+          </m:sub>
+        </m:sSub>
+        <m:r>
+          <w:rPr>
+            <w:rFonts w:ascii="Cambria Math" w:hAnsi="Cambria Math"/>
+          </w:rPr>
+          <m:t>-</m:t>
+        </m:r>
+        <m:sSub>
+          <m:sSubPr>
+            <m:ctrlPr>
+              <w:rPr>
+                <w:rFonts w:ascii="Cambria Math" w:hAnsi="Cambria Math"/>
+                <w:i/>
+              </w:rPr>
+            </m:ctrlPr>
+          </m:sSubPr>
+          <m:e>
+            <m:r>
+              <w:rPr>
+                <w:rFonts w:ascii="Cambria Math" w:hAnsi="Cambria Math"/>
+              </w:rPr>
+              <m:t>S</m:t>
+            </m:r>
+          </m:e>
+          <m:sub>
+            <m:r>
+              <w:rPr>
+                <w:rFonts w:ascii="Cambria Math" w:hAnsi="Cambria Math"/>
+              </w:rPr>
+              <m:t>j</m:t>
+            </m:r>
+          </m:sub>
+        </m:sSub>
+      </m:oMath>
+      <w:r>
+        <w:t xml:space="preserve">. </w:t>
+      </w:r>
+    </w:p>
+    <w:p>
+      <w:pPr>
+        <w:shd w:val="clear" w:color="auto" w:fill="FFFFFF"/>
+        <w:spacing w:before="0" w:after="0" w:line="276" w:lineRule="auto"/>
+        <w:ind w:left="0" w:right="0"/>
+      </w:pPr>
+    </w:p>
+    <w:p>
+      <w:pPr>
+        <w:shd w:val="clear" w:color="auto" w:fill="FFFFFF"/>
+        <w:spacing w:before="0" w:after="0" w:line="276" w:lineRule="auto"/>
+        <w:ind w:left="0" w:right="0"/>
+      </w:pPr>
+      <w:r>
+        <w:t xml:space="preserve">Thus, we have proven that making swap won’t negatively impact the solution, thus an </w:t>
+      </w:r>
+      <w:r>
+        <w:t>optimal solution</w:t>
+      </w:r>
+      <w:r>
+        <w:t xml:space="preserve"> can be swapped to our solution without being negatively impacted, which makes our solution also an </w:t>
+      </w:r>
+      <w:r>
+        <w:t>optimal solution</w:t>
+      </w:r>
+      <w:r>
+        <w:t xml:space="preserve">. </w:t>
+      </w:r>
+    </w:p>
+    <w:p>
+      <w:pPr>
+        <w:shd w:val="clear" w:color="auto" w:fill="FFFFFF"/>
+        <w:ind w:left="0"/>
+      </w:pPr>
+    </w:p>
+    <w:p>
+      <w:pPr>
+        <w:shd w:val="clear" w:color="auto" w:fill="FFFFFF"/>
+        <w:rPr>
+          <w:b/>
+          <w:bCs/>
+          <w:sz w:val="32"/>
+          <w:szCs w:val="32"/>
+          <w:u w:val="single"/>
+        </w:rPr>
+      </w:pPr>
+      <w:r>
+        <w:rPr>
+          <w:b/>
+          <w:bCs/>
+          <w:sz w:val="32"/>
+          <w:szCs w:val="32"/>
+          <w:u w:val="single"/>
+        </w:rPr>
+        <w:t>2</w:t>
+      </w:r>
+      <w:r>
+        <w:rPr>
+          <w:b/>
+          <w:bCs/>
+          <w:sz w:val="32"/>
+          <w:szCs w:val="32"/>
+          <w:u w:val="single"/>
+        </w:rPr>
+        <w:t xml:space="preserve">.  </w:t>
+      </w:r>
+      <w:r>
+        <w:rPr>
+          <w:b/>
+          <w:bCs/>
+          <w:sz w:val="32"/>
+          <w:szCs w:val="32"/>
+          <w:u w:val="single"/>
+        </w:rPr>
+        <w:t>Practice</w:t>
+      </w:r>
+      <w:r>
+        <w:rPr>
+          <w:b/>
+          <w:bCs/>
+          <w:sz w:val="32"/>
+          <w:szCs w:val="32"/>
+          <w:u w:val="single"/>
+        </w:rPr>
+        <w:t xml:space="preserve"> Problems</w:t>
+      </w:r>
+    </w:p>
+    <w:p>
+      <w:pPr>
+        <w:shd w:val="clear" w:color="auto" w:fill="FFFFFF"/>
+      </w:pPr>
+    </w:p>
+    <w:p>
+      <w:pPr>
+        <w:numPr>
+          <w:ilvl w:val="0"/>
+          <w:numId w:val="5"/>
+        </w:numPr>
+        <w:shd w:val="clear" w:color="auto" w:fill="FFFFFF"/>
+        <w:spacing w:before="0" w:after="0" w:line="276" w:lineRule="auto"/>
+        <w:ind w:left="360" w:right="0"/>
+      </w:pPr>
+      <w:r>
+        <w:rPr>
+          <w:b/>
+        </w:rPr>
+        <w:t>[Question 1]</w:t>
+      </w:r>
+      <w:r>
+        <w:t xml:space="preserve"> </w:t>
+      </w:r>
+    </w:p>
+    <w:p>
+      <w:pPr>
+        <w:shd w:val="clear" w:color="auto" w:fill="FFFFFF"/>
+        <w:spacing w:before="0" w:after="0" w:line="276" w:lineRule="auto"/>
+        <w:ind w:left="0" w:right="0"/>
+      </w:pPr>
+    </w:p>
+    <w:p>
+      <w:pPr>
+        <w:shd w:val="clear" w:color="auto" w:fill="FFFFFF"/>
+        <w:spacing w:before="0" w:after="0" w:line="276" w:lineRule="auto"/>
+        <w:ind w:left="0" w:right="0"/>
+      </w:pPr>
+      <w:r>
+        <w:t xml:space="preserve">Let </w:t>
+      </w:r>
+    </w:p>
+    <w:p>
+      <w:pPr>
+        <w:shd w:val="clear" w:color="auto" w:fill="FFFFFF"/>
+        <w:spacing w:before="0" w:after="0" w:line="276" w:lineRule="auto"/>
+        <w:ind w:left="0" w:right="0"/>
+      </w:pPr>
+    </w:p>
+    <w:p>
+      <w:pPr>
+        <w:shd w:val="clear" w:color="auto" w:fill="FFFFFF"/>
+        <w:spacing w:before="0" w:after="0" w:line="276" w:lineRule="auto"/>
+        <w:ind w:left="0" w:right="0"/>
+      </w:pPr>
+    </w:p>
+    <w:p>
+      <w:pPr>
+        <w:shd w:val="clear" w:color="auto" w:fill="FFFFFF"/>
+        <w:spacing w:before="0" w:after="0" w:line="276" w:lineRule="auto"/>
+        <w:ind w:left="0" w:right="0"/>
+      </w:pPr>
+    </w:p>
+    <w:p>
+      <w:pPr>
+        <w:shd w:val="clear" w:color="auto" w:fill="FFFFFF"/>
+        <w:spacing w:before="0" w:after="0" w:line="276" w:lineRule="auto"/>
+        <w:ind w:left="0" w:right="0"/>
+      </w:pPr>
     </w:p>
     <w:sectPr>
-      <w:headerReference w:type="even" r:id="rId10"/>
-      <w:headerReference w:type="default" r:id="rId11"/>
-      <w:footerReference w:type="even" r:id="rId12"/>
-      <w:footerReference w:type="default" r:id="rId13"/>
-      <w:headerReference w:type="first" r:id="rId14"/>
-      <w:footerReference w:type="first" r:id="rId15"/>
+      <w:headerReference w:type="even" r:id="rId7"/>
+      <w:headerReference w:type="default" r:id="rId8"/>
+      <w:footerReference w:type="even" r:id="rId9"/>
+      <w:footerReference w:type="default" r:id="rId10"/>
+      <w:headerReference w:type="first" r:id="rId11"/>
+      <w:footerReference w:type="first" r:id="rId12"/>
       <w:pgSz w:w="12240" w:h="15840"/>
       <w:pgMar w:top="1440" w:right="1440" w:bottom="1440" w:left="1440" w:header="0" w:footer="720" w:gutter="0"/>
       <w:pgNumType w:start="1"/>
@@ -4103,622 +4493,6 @@
     </w:sectPr>
   </w:body>
 </w:document>
-</file>
-
-<file path=word/comments.xml><?xml version="1.0" encoding="utf-8"?>
-<w:comments xmlns:wpc="http://schemas.microsoft.com/office/word/2010/wordprocessingCanvas" xmlns:cx="http://schemas.microsoft.com/office/drawing/2014/chartex" xmlns:cx1="http://schemas.microsoft.com/office/drawing/2015/9/8/chartex" xmlns:cx2="http://schemas.microsoft.com/office/drawing/2015/10/21/chartex" xmlns:cx3="http://schemas.microsoft.com/office/drawing/2016/5/9/chartex" xmlns:cx4="http://schemas.microsoft.com/office/drawing/2016/5/10/chartex" xmlns:cx5="http://schemas.microsoft.com/office/drawing/2016/5/11/chartex" xmlns:cx6="http://schemas.microsoft.com/office/drawing/2016/5/12/chartex" xmlns:cx7="http://schemas.microsoft.com/office/drawing/2016/5/13/chartex" xmlns:cx8="http://schemas.microsoft.com/office/drawing/2016/5/14/chartex" xmlns:mc="http://schemas.openxmlformats.org/markup-compatibility/2006" xmlns:aink="http://schemas.microsoft.com/office/drawing/2016/ink" xmlns:am3d="http://schemas.microsoft.com/office/drawing/2017/model3d" xmlns:o="urn:schemas-microsoft-com:office:office" xmlns:r="http://schemas.openxmlformats.org/officeDocument/2006/relationships" xmlns:m="http://schemas.openxmlformats.org/officeDocument/2006/math" xmlns:v="urn:schemas-microsoft-com:vml" xmlns:wp14="http://schemas.microsoft.com/office/word/2010/wordprocessingDrawing" xmlns:wp="http://schemas.openxmlformats.org/drawingml/2006/wordprocessingDrawing" xmlns:w10="urn:schemas-microsoft-com:office:word" xmlns:w="http://schemas.openxmlformats.org/wordprocessingml/2006/main" xmlns:w14="http://schemas.microsoft.com/office/word/2010/wordml" xmlns:w15="http://schemas.microsoft.com/office/word/2012/wordml" xmlns:w16cex="http://schemas.microsoft.com/office/word/2018/wordml/cex" xmlns:w16cid="http://schemas.microsoft.com/office/word/2016/wordml/cid" xmlns:w16="http://schemas.microsoft.com/office/word/2018/wordml" xmlns:w16se="http://schemas.microsoft.com/office/word/2015/wordml/symex" xmlns:wpg="http://schemas.microsoft.com/office/word/2010/wordprocessingGroup" xmlns:wpi="http://schemas.microsoft.com/office/word/2010/wordprocessingInk" xmlns:wne="http://schemas.microsoft.com/office/word/2006/wordml" xmlns:wps="http://schemas.microsoft.com/office/word/2010/wordprocessingShape" mc:Ignorable="w14 w15 w16se w16cid w16 w16cex wp14">
-  <w:comment w:id="0" w:author="Freddie Mercy" w:date="2021-03-31T04:18:00Z" w:initials="">
-    <w:p>
-      <w:pPr>
-        <w:widowControl w:val="0"/>
-        <w:pBdr>
-          <w:top w:val="nil"/>
-          <w:left w:val="nil"/>
-          <w:bottom w:val="nil"/>
-          <w:right w:val="nil"/>
-          <w:between w:val="nil"/>
-        </w:pBdr>
-        <w:spacing w:before="0" w:after="0"/>
-        <w:ind w:left="0" w:right="0"/>
-        <w:rPr>
-          <w:rFonts w:ascii="Arial" w:eastAsia="Arial" w:hAnsi="Arial" w:cs="Arial"/>
-          <w:color w:val="000000"/>
-          <w:sz w:val="22"/>
-          <w:szCs w:val="22"/>
-        </w:rPr>
-      </w:pPr>
-      <w:r>
-        <w:rPr>
-          <w:rFonts w:ascii="Arial" w:eastAsia="Arial" w:hAnsi="Arial" w:cs="Arial"/>
-          <w:color w:val="000000"/>
-          <w:sz w:val="22"/>
-          <w:szCs w:val="22"/>
-        </w:rPr>
-        <w:t xml:space="preserve">Not </w:t>
-      </w:r>
-      <w:proofErr w:type="spellStart"/>
-      <w:r>
-        <w:rPr>
-          <w:rFonts w:ascii="Arial" w:eastAsia="Arial" w:hAnsi="Arial" w:cs="Arial"/>
-          <w:color w:val="000000"/>
-          <w:sz w:val="22"/>
-          <w:szCs w:val="22"/>
-        </w:rPr>
-        <w:t>gonna</w:t>
-      </w:r>
-      <w:proofErr w:type="spellEnd"/>
-      <w:r>
-        <w:rPr>
-          <w:rFonts w:ascii="Arial" w:eastAsia="Arial" w:hAnsi="Arial" w:cs="Arial"/>
-          <w:color w:val="000000"/>
-          <w:sz w:val="22"/>
-          <w:szCs w:val="22"/>
-        </w:rPr>
-        <w:t xml:space="preserve"> use, but it is still worthy to let tutor check its grammar and logic</w:t>
-      </w:r>
-    </w:p>
-  </w:comment>
-  <w:comment w:id="2" w:author="Freddie Mercy" w:date="2021-03-31T06:02:00Z" w:initials="">
-    <w:p>
-      <w:pPr>
-        <w:widowControl w:val="0"/>
-        <w:pBdr>
-          <w:top w:val="nil"/>
-          <w:left w:val="nil"/>
-          <w:bottom w:val="nil"/>
-          <w:right w:val="nil"/>
-          <w:between w:val="nil"/>
-        </w:pBdr>
-        <w:spacing w:before="0" w:after="0"/>
-        <w:ind w:left="0" w:right="0"/>
-        <w:rPr>
-          <w:rFonts w:ascii="Arial" w:eastAsia="Arial" w:hAnsi="Arial" w:cs="Arial"/>
-          <w:color w:val="000000"/>
-          <w:sz w:val="22"/>
-          <w:szCs w:val="22"/>
-        </w:rPr>
-      </w:pPr>
-      <w:r>
-        <w:rPr>
-          <w:rFonts w:ascii="Arial" w:eastAsia="Arial" w:hAnsi="Arial" w:cs="Arial"/>
-          <w:color w:val="000000"/>
-          <w:sz w:val="22"/>
-          <w:szCs w:val="22"/>
-        </w:rPr>
-        <w:t>Ask professor: is it a little jumping-to-conclusion?</w:t>
-      </w:r>
-    </w:p>
-  </w:comment>
-  <w:comment w:id="3" w:author="Freddie Mercy" w:date="2021-03-31T06:03:00Z" w:initials="">
-    <w:p>
-      <w:pPr>
-        <w:widowControl w:val="0"/>
-        <w:pBdr>
-          <w:top w:val="nil"/>
-          <w:left w:val="nil"/>
-          <w:bottom w:val="nil"/>
-          <w:right w:val="nil"/>
-          <w:between w:val="nil"/>
-        </w:pBdr>
-        <w:spacing w:before="0" w:after="0"/>
-        <w:ind w:left="0" w:right="0"/>
-        <w:rPr>
-          <w:rFonts w:ascii="Arial" w:eastAsia="Arial" w:hAnsi="Arial" w:cs="Arial"/>
-          <w:color w:val="000000"/>
-          <w:sz w:val="22"/>
-          <w:szCs w:val="22"/>
-        </w:rPr>
-      </w:pPr>
-      <w:proofErr w:type="gramStart"/>
-      <w:r>
-        <w:rPr>
-          <w:rFonts w:ascii="Arial" w:eastAsia="Arial" w:hAnsi="Arial" w:cs="Arial"/>
-          <w:color w:val="000000"/>
-          <w:sz w:val="22"/>
-          <w:szCs w:val="22"/>
-        </w:rPr>
-        <w:t>Or,</w:t>
-      </w:r>
-      <w:proofErr w:type="gramEnd"/>
-      <w:r>
-        <w:rPr>
-          <w:rFonts w:ascii="Arial" w:eastAsia="Arial" w:hAnsi="Arial" w:cs="Arial"/>
-          <w:color w:val="000000"/>
-          <w:sz w:val="22"/>
-          <w:szCs w:val="22"/>
-        </w:rPr>
-        <w:t xml:space="preserve"> is it a right thing to assume? Do I have to prove "by swapping....</w:t>
-      </w:r>
-      <w:proofErr w:type="gramStart"/>
-      <w:r>
-        <w:rPr>
-          <w:rFonts w:ascii="Arial" w:eastAsia="Arial" w:hAnsi="Arial" w:cs="Arial"/>
-          <w:color w:val="000000"/>
-          <w:sz w:val="22"/>
-          <w:szCs w:val="22"/>
-        </w:rPr>
-        <w:t>"</w:t>
-      </w:r>
-      <w:proofErr w:type="gramEnd"/>
-    </w:p>
-  </w:comment>
-  <w:comment w:id="1" w:author="Freddie Mercy" w:date="2021-03-31T06:04:00Z" w:initials="">
-    <w:p>
-      <w:pPr>
-        <w:widowControl w:val="0"/>
-        <w:pBdr>
-          <w:top w:val="nil"/>
-          <w:left w:val="nil"/>
-          <w:bottom w:val="nil"/>
-          <w:right w:val="nil"/>
-          <w:between w:val="nil"/>
-        </w:pBdr>
-        <w:spacing w:before="0" w:after="0"/>
-        <w:ind w:left="0" w:right="0"/>
-        <w:rPr>
-          <w:rFonts w:ascii="Arial" w:eastAsia="Arial" w:hAnsi="Arial" w:cs="Arial"/>
-          <w:color w:val="000000"/>
-          <w:sz w:val="22"/>
-          <w:szCs w:val="22"/>
-        </w:rPr>
-      </w:pPr>
-      <w:r>
-        <w:rPr>
-          <w:rFonts w:ascii="Arial" w:eastAsia="Arial" w:hAnsi="Arial" w:cs="Arial"/>
-          <w:color w:val="000000"/>
-          <w:sz w:val="22"/>
-          <w:szCs w:val="22"/>
-        </w:rPr>
-        <w:t xml:space="preserve">Is it the right thing to assume if we </w:t>
-      </w:r>
-      <w:proofErr w:type="spellStart"/>
-      <w:r>
-        <w:rPr>
-          <w:rFonts w:ascii="Arial" w:eastAsia="Arial" w:hAnsi="Arial" w:cs="Arial"/>
-          <w:color w:val="000000"/>
-          <w:sz w:val="22"/>
-          <w:szCs w:val="22"/>
-        </w:rPr>
-        <w:t>gonna</w:t>
-      </w:r>
-      <w:proofErr w:type="spellEnd"/>
-      <w:r>
-        <w:rPr>
-          <w:rFonts w:ascii="Arial" w:eastAsia="Arial" w:hAnsi="Arial" w:cs="Arial"/>
-          <w:color w:val="000000"/>
-          <w:sz w:val="22"/>
-          <w:szCs w:val="22"/>
-        </w:rPr>
-        <w:t xml:space="preserve"> prove by contradiction?</w:t>
-      </w:r>
-    </w:p>
-  </w:comment>
-  <w:comment w:id="4" w:author="Freddie Mercy" w:date="2021-03-31T06:07:00Z" w:initials="">
-    <w:p>
-      <w:pPr>
-        <w:widowControl w:val="0"/>
-        <w:pBdr>
-          <w:top w:val="nil"/>
-          <w:left w:val="nil"/>
-          <w:bottom w:val="nil"/>
-          <w:right w:val="nil"/>
-          <w:between w:val="nil"/>
-        </w:pBdr>
-        <w:spacing w:before="0" w:after="0"/>
-        <w:ind w:left="0" w:right="0"/>
-        <w:rPr>
-          <w:rFonts w:ascii="Arial" w:eastAsia="Arial" w:hAnsi="Arial" w:cs="Arial"/>
-          <w:color w:val="000000"/>
-          <w:sz w:val="22"/>
-          <w:szCs w:val="22"/>
-        </w:rPr>
-      </w:pPr>
-      <w:r>
-        <w:rPr>
-          <w:rFonts w:ascii="Arial" w:eastAsia="Arial" w:hAnsi="Arial" w:cs="Arial"/>
-          <w:color w:val="000000"/>
-          <w:sz w:val="22"/>
-          <w:szCs w:val="22"/>
-        </w:rPr>
-        <w:t>Right?</w:t>
-      </w:r>
-    </w:p>
-  </w:comment>
-  <w:comment w:id="5" w:author="Freddie Mercy" w:date="2021-04-01T00:54:00Z" w:initials="">
-    <w:p>
-      <w:pPr>
-        <w:widowControl w:val="0"/>
-        <w:pBdr>
-          <w:top w:val="nil"/>
-          <w:left w:val="nil"/>
-          <w:bottom w:val="nil"/>
-          <w:right w:val="nil"/>
-          <w:between w:val="nil"/>
-        </w:pBdr>
-        <w:spacing w:before="0" w:after="0"/>
-        <w:ind w:left="0" w:right="0"/>
-        <w:rPr>
-          <w:rFonts w:ascii="Arial" w:eastAsia="Arial" w:hAnsi="Arial" w:cs="Arial"/>
-          <w:color w:val="000000"/>
-          <w:sz w:val="22"/>
-          <w:szCs w:val="22"/>
-        </w:rPr>
-      </w:pPr>
-      <w:r>
-        <w:rPr>
-          <w:rFonts w:ascii="Arial" w:eastAsia="Arial" w:hAnsi="Arial" w:cs="Arial"/>
-          <w:color w:val="000000"/>
-          <w:sz w:val="22"/>
-          <w:szCs w:val="22"/>
-        </w:rPr>
-        <w:t>need tutor to look at.</w:t>
-      </w:r>
-    </w:p>
-  </w:comment>
-  <w:comment w:id="6" w:author="Freddie Mercy" w:date="2021-04-01T00:54:00Z" w:initials="">
-    <w:p>
-      <w:pPr>
-        <w:widowControl w:val="0"/>
-        <w:pBdr>
-          <w:top w:val="nil"/>
-          <w:left w:val="nil"/>
-          <w:bottom w:val="nil"/>
-          <w:right w:val="nil"/>
-          <w:between w:val="nil"/>
-        </w:pBdr>
-        <w:spacing w:before="0" w:after="0"/>
-        <w:ind w:left="0" w:right="0"/>
-        <w:rPr>
-          <w:rFonts w:ascii="Arial" w:eastAsia="Arial" w:hAnsi="Arial" w:cs="Arial"/>
-          <w:color w:val="000000"/>
-          <w:sz w:val="22"/>
-          <w:szCs w:val="22"/>
-        </w:rPr>
-      </w:pPr>
-      <w:r>
-        <w:rPr>
-          <w:rFonts w:ascii="Arial" w:eastAsia="Arial" w:hAnsi="Arial" w:cs="Arial"/>
-          <w:color w:val="000000"/>
-          <w:sz w:val="22"/>
-          <w:szCs w:val="22"/>
-        </w:rPr>
-        <w:t>ask professor does he understand</w:t>
-      </w:r>
-    </w:p>
-  </w:comment>
-  <w:comment w:id="7" w:author="Freddie Mercy" w:date="2021-04-01T01:00:00Z" w:initials="">
-    <w:p>
-      <w:pPr>
-        <w:widowControl w:val="0"/>
-        <w:pBdr>
-          <w:top w:val="nil"/>
-          <w:left w:val="nil"/>
-          <w:bottom w:val="nil"/>
-          <w:right w:val="nil"/>
-          <w:between w:val="nil"/>
-        </w:pBdr>
-        <w:spacing w:before="0" w:after="0"/>
-        <w:ind w:left="0" w:right="0"/>
-        <w:rPr>
-          <w:rFonts w:ascii="Arial" w:eastAsia="Arial" w:hAnsi="Arial" w:cs="Arial"/>
-          <w:color w:val="000000"/>
-          <w:sz w:val="22"/>
-          <w:szCs w:val="22"/>
-        </w:rPr>
-      </w:pPr>
-      <w:r>
-        <w:rPr>
-          <w:rFonts w:ascii="Arial" w:eastAsia="Arial" w:hAnsi="Arial" w:cs="Arial"/>
-          <w:color w:val="000000"/>
-          <w:sz w:val="22"/>
-          <w:szCs w:val="22"/>
-        </w:rPr>
-        <w:t>ask tutor: do you understand?</w:t>
-      </w:r>
-    </w:p>
-  </w:comment>
-  <w:comment w:id="8" w:author="Freddie Mercy" w:date="2021-04-01T01:03:00Z" w:initials="">
-    <w:p>
-      <w:pPr>
-        <w:widowControl w:val="0"/>
-        <w:pBdr>
-          <w:top w:val="nil"/>
-          <w:left w:val="nil"/>
-          <w:bottom w:val="nil"/>
-          <w:right w:val="nil"/>
-          <w:between w:val="nil"/>
-        </w:pBdr>
-        <w:spacing w:before="0" w:after="0"/>
-        <w:ind w:left="0" w:right="0"/>
-        <w:rPr>
-          <w:rFonts w:ascii="Arial" w:eastAsia="Arial" w:hAnsi="Arial" w:cs="Arial"/>
-          <w:color w:val="000000"/>
-          <w:sz w:val="22"/>
-          <w:szCs w:val="22"/>
-        </w:rPr>
-      </w:pPr>
-      <w:r>
-        <w:rPr>
-          <w:rFonts w:ascii="Arial" w:eastAsia="Arial" w:hAnsi="Arial" w:cs="Arial"/>
-          <w:color w:val="000000"/>
-          <w:sz w:val="22"/>
-          <w:szCs w:val="22"/>
-        </w:rPr>
-        <w:t>Is it formal? Because it relies on the reader correctly knows who the determiner means and follow the thought all the time.</w:t>
-      </w:r>
-    </w:p>
-  </w:comment>
-  <w:comment w:id="9" w:author="Freddie Mercy" w:date="2021-04-01T01:08:00Z" w:initials="">
-    <w:p>
-      <w:pPr>
-        <w:widowControl w:val="0"/>
-        <w:pBdr>
-          <w:top w:val="nil"/>
-          <w:left w:val="nil"/>
-          <w:bottom w:val="nil"/>
-          <w:right w:val="nil"/>
-          <w:between w:val="nil"/>
-        </w:pBdr>
-        <w:spacing w:before="0" w:after="0"/>
-        <w:ind w:left="0" w:right="0"/>
-        <w:rPr>
-          <w:rFonts w:ascii="Arial" w:eastAsia="Arial" w:hAnsi="Arial" w:cs="Arial"/>
-          <w:color w:val="000000"/>
-          <w:sz w:val="22"/>
-          <w:szCs w:val="22"/>
-        </w:rPr>
-      </w:pPr>
-      <w:r>
-        <w:rPr>
-          <w:rFonts w:ascii="Arial" w:eastAsia="Arial" w:hAnsi="Arial" w:cs="Arial"/>
-          <w:color w:val="000000"/>
-          <w:sz w:val="22"/>
-          <w:szCs w:val="22"/>
-        </w:rPr>
-        <w:t xml:space="preserve">see can tutor understand what </w:t>
-      </w:r>
-      <w:proofErr w:type="gramStart"/>
-      <w:r>
-        <w:rPr>
-          <w:rFonts w:ascii="Arial" w:eastAsia="Arial" w:hAnsi="Arial" w:cs="Arial"/>
-          <w:color w:val="000000"/>
-          <w:sz w:val="22"/>
-          <w:szCs w:val="22"/>
-        </w:rPr>
-        <w:t>do I mean</w:t>
-      </w:r>
-      <w:proofErr w:type="gramEnd"/>
-    </w:p>
-  </w:comment>
-  <w:comment w:id="10" w:author="Freddie Mercy" w:date="2021-04-01T01:07:00Z" w:initials="">
-    <w:p>
-      <w:pPr>
-        <w:widowControl w:val="0"/>
-        <w:pBdr>
-          <w:top w:val="nil"/>
-          <w:left w:val="nil"/>
-          <w:bottom w:val="nil"/>
-          <w:right w:val="nil"/>
-          <w:between w:val="nil"/>
-        </w:pBdr>
-        <w:spacing w:before="0" w:after="0"/>
-        <w:ind w:left="0" w:right="0"/>
-        <w:rPr>
-          <w:rFonts w:ascii="Arial" w:eastAsia="Arial" w:hAnsi="Arial" w:cs="Arial"/>
-          <w:color w:val="000000"/>
-          <w:sz w:val="22"/>
-          <w:szCs w:val="22"/>
-        </w:rPr>
-      </w:pPr>
-      <w:r>
-        <w:rPr>
-          <w:rFonts w:ascii="Arial" w:eastAsia="Arial" w:hAnsi="Arial" w:cs="Arial"/>
-          <w:color w:val="000000"/>
-          <w:sz w:val="22"/>
-          <w:szCs w:val="22"/>
-        </w:rPr>
-        <w:t>ask tutors can they understand</w:t>
-      </w:r>
-    </w:p>
-  </w:comment>
-  <w:comment w:id="11" w:author="Freddie Mercy" w:date="2021-04-01T01:20:00Z" w:initials="">
-    <w:p>
-      <w:pPr>
-        <w:widowControl w:val="0"/>
-        <w:pBdr>
-          <w:top w:val="nil"/>
-          <w:left w:val="nil"/>
-          <w:bottom w:val="nil"/>
-          <w:right w:val="nil"/>
-          <w:between w:val="nil"/>
-        </w:pBdr>
-        <w:spacing w:before="0" w:after="0"/>
-        <w:ind w:left="0" w:right="0"/>
-        <w:rPr>
-          <w:rFonts w:ascii="Arial" w:eastAsia="Arial" w:hAnsi="Arial" w:cs="Arial"/>
-          <w:color w:val="000000"/>
-          <w:sz w:val="22"/>
-          <w:szCs w:val="22"/>
-        </w:rPr>
-      </w:pPr>
-      <w:r>
-        <w:rPr>
-          <w:rFonts w:ascii="Arial" w:eastAsia="Arial" w:hAnsi="Arial" w:cs="Arial"/>
-          <w:color w:val="000000"/>
-          <w:sz w:val="22"/>
-          <w:szCs w:val="22"/>
-        </w:rPr>
-        <w:t>time tense used right?</w:t>
-      </w:r>
-    </w:p>
-  </w:comment>
-  <w:comment w:id="12" w:author="Freddie Mercy" w:date="2021-04-01T01:20:00Z" w:initials="">
-    <w:p>
-      <w:pPr>
-        <w:widowControl w:val="0"/>
-        <w:pBdr>
-          <w:top w:val="nil"/>
-          <w:left w:val="nil"/>
-          <w:bottom w:val="nil"/>
-          <w:right w:val="nil"/>
-          <w:between w:val="nil"/>
-        </w:pBdr>
-        <w:spacing w:before="0" w:after="0"/>
-        <w:ind w:left="0" w:right="0"/>
-        <w:rPr>
-          <w:rFonts w:ascii="Arial" w:eastAsia="Arial" w:hAnsi="Arial" w:cs="Arial"/>
-          <w:color w:val="000000"/>
-          <w:sz w:val="22"/>
-          <w:szCs w:val="22"/>
-        </w:rPr>
-      </w:pPr>
-      <w:r>
-        <w:rPr>
-          <w:rFonts w:ascii="Arial" w:eastAsia="Arial" w:hAnsi="Arial" w:cs="Arial"/>
-          <w:color w:val="000000"/>
-          <w:sz w:val="22"/>
-          <w:szCs w:val="22"/>
-        </w:rPr>
-        <w:t>time tense used right?</w:t>
-      </w:r>
-    </w:p>
-  </w:comment>
-  <w:comment w:id="13" w:author="Freddie Mercy" w:date="2021-04-01T05:22:00Z" w:initials="">
-    <w:p>
-      <w:pPr>
-        <w:widowControl w:val="0"/>
-        <w:pBdr>
-          <w:top w:val="nil"/>
-          <w:left w:val="nil"/>
-          <w:bottom w:val="nil"/>
-          <w:right w:val="nil"/>
-          <w:between w:val="nil"/>
-        </w:pBdr>
-        <w:spacing w:before="0" w:after="0"/>
-        <w:ind w:left="0" w:right="0"/>
-        <w:rPr>
-          <w:rFonts w:ascii="Arial" w:eastAsia="Arial" w:hAnsi="Arial" w:cs="Arial"/>
-          <w:color w:val="000000"/>
-          <w:sz w:val="22"/>
-          <w:szCs w:val="22"/>
-        </w:rPr>
-      </w:pPr>
-      <w:r>
-        <w:rPr>
-          <w:rFonts w:ascii="Arial" w:eastAsia="Arial" w:hAnsi="Arial" w:cs="Arial"/>
-          <w:color w:val="000000"/>
-          <w:sz w:val="22"/>
-          <w:szCs w:val="22"/>
-        </w:rPr>
-        <w:t>I really don't know how to prove it...</w:t>
-      </w:r>
-    </w:p>
-  </w:comment>
-  <w:comment w:id="14" w:author="Freddie Mercy" w:date="2021-04-01T05:58:00Z" w:initials="">
-    <w:p>
-      <w:pPr>
-        <w:widowControl w:val="0"/>
-        <w:pBdr>
-          <w:top w:val="nil"/>
-          <w:left w:val="nil"/>
-          <w:bottom w:val="nil"/>
-          <w:right w:val="nil"/>
-          <w:between w:val="nil"/>
-        </w:pBdr>
-        <w:spacing w:before="0" w:after="0"/>
-        <w:ind w:left="0" w:right="0"/>
-        <w:rPr>
-          <w:rFonts w:ascii="Arial" w:eastAsia="Arial" w:hAnsi="Arial" w:cs="Arial"/>
-          <w:color w:val="000000"/>
-          <w:sz w:val="22"/>
-          <w:szCs w:val="22"/>
-        </w:rPr>
-      </w:pPr>
-      <w:r>
-        <w:rPr>
-          <w:rFonts w:ascii="Arial" w:eastAsia="Arial" w:hAnsi="Arial" w:cs="Arial"/>
-          <w:color w:val="000000"/>
-          <w:sz w:val="22"/>
-          <w:szCs w:val="22"/>
-        </w:rPr>
-        <w:t>Make the "Claim" more clear</w:t>
-      </w:r>
-    </w:p>
-  </w:comment>
-  <w:comment w:id="15" w:author="Freddie Mercy" w:date="2021-04-01T05:59:00Z" w:initials="">
-    <w:p>
-      <w:pPr>
-        <w:widowControl w:val="0"/>
-        <w:pBdr>
-          <w:top w:val="nil"/>
-          <w:left w:val="nil"/>
-          <w:bottom w:val="nil"/>
-          <w:right w:val="nil"/>
-          <w:between w:val="nil"/>
-        </w:pBdr>
-        <w:spacing w:before="0" w:after="0"/>
-        <w:ind w:left="0" w:right="0"/>
-        <w:rPr>
-          <w:rFonts w:ascii="Arial" w:eastAsia="Arial" w:hAnsi="Arial" w:cs="Arial"/>
-          <w:color w:val="000000"/>
-          <w:sz w:val="22"/>
-          <w:szCs w:val="22"/>
-        </w:rPr>
-      </w:pPr>
-      <w:r>
-        <w:rPr>
-          <w:rFonts w:ascii="Arial" w:eastAsia="Arial" w:hAnsi="Arial" w:cs="Arial"/>
-          <w:color w:val="000000"/>
-          <w:sz w:val="22"/>
-          <w:szCs w:val="22"/>
-        </w:rPr>
-        <w:t>Same. Make the claim more clear</w:t>
-      </w:r>
-    </w:p>
-  </w:comment>
-</w:comments>
-</file>
-
-<file path=word/commentsExtended.xml><?xml version="1.0" encoding="utf-8"?>
-<w15:commentsEx xmlns:wpc="http://schemas.microsoft.com/office/word/2010/wordprocessingCanvas" xmlns:cx="http://schemas.microsoft.com/office/drawing/2014/chartex" xmlns:cx1="http://schemas.microsoft.com/office/drawing/2015/9/8/chartex" xmlns:cx2="http://schemas.microsoft.com/office/drawing/2015/10/21/chartex" xmlns:cx3="http://schemas.microsoft.com/office/drawing/2016/5/9/chartex" xmlns:cx4="http://schemas.microsoft.com/office/drawing/2016/5/10/chartex" xmlns:cx5="http://schemas.microsoft.com/office/drawing/2016/5/11/chartex" xmlns:cx6="http://schemas.microsoft.com/office/drawing/2016/5/12/chartex" xmlns:cx7="http://schemas.microsoft.com/office/drawing/2016/5/13/chartex" xmlns:cx8="http://schemas.microsoft.com/office/drawing/2016/5/14/chartex" xmlns:mc="http://schemas.openxmlformats.org/markup-compatibility/2006" xmlns:aink="http://schemas.microsoft.com/office/drawing/2016/ink" xmlns:am3d="http://schemas.microsoft.com/office/drawing/2017/model3d" xmlns:o="urn:schemas-microsoft-com:office:office" xmlns:r="http://schemas.openxmlformats.org/officeDocument/2006/relationships" xmlns:m="http://schemas.openxmlformats.org/officeDocument/2006/math" xmlns:v="urn:schemas-microsoft-com:vml" xmlns:wp14="http://schemas.microsoft.com/office/word/2010/wordprocessingDrawing" xmlns:wp="http://schemas.openxmlformats.org/drawingml/2006/wordprocessingDrawing" xmlns:w10="urn:schemas-microsoft-com:office:word" xmlns:w="http://schemas.openxmlformats.org/wordprocessingml/2006/main" xmlns:w14="http://schemas.microsoft.com/office/word/2010/wordml" xmlns:w15="http://schemas.microsoft.com/office/word/2012/wordml" xmlns:w16cex="http://schemas.microsoft.com/office/word/2018/wordml/cex" xmlns:w16cid="http://schemas.microsoft.com/office/word/2016/wordml/cid" xmlns:w16="http://schemas.microsoft.com/office/word/2018/wordml" xmlns:w16se="http://schemas.microsoft.com/office/word/2015/wordml/symex" xmlns:wpg="http://schemas.microsoft.com/office/word/2010/wordprocessingGroup" xmlns:wpi="http://schemas.microsoft.com/office/word/2010/wordprocessingInk" xmlns:wne="http://schemas.microsoft.com/office/word/2006/wordml" xmlns:wps="http://schemas.microsoft.com/office/word/2010/wordprocessingShape" mc:Ignorable="w14 w15 w16se w16cid w16 w16cex wp14">
-  <w15:commentEx w15:paraId="00000046" w15:done="0"/>
-  <w15:commentEx w15:paraId="0000003A" w15:done="0"/>
-  <w15:commentEx w15:paraId="0000003B" w15:done="0"/>
-  <w15:commentEx w15:paraId="00000043" w15:done="0"/>
-  <w15:commentEx w15:paraId="0000003F" w15:done="0"/>
-  <w15:commentEx w15:paraId="0000003C" w15:done="0"/>
-  <w15:commentEx w15:paraId="0000003D" w15:done="0"/>
-  <w15:commentEx w15:paraId="00000044" w15:done="0"/>
-  <w15:commentEx w15:paraId="00000045" w15:done="0"/>
-  <w15:commentEx w15:paraId="0000003E" w15:done="0"/>
-  <w15:commentEx w15:paraId="00000047" w15:done="0"/>
-  <w15:commentEx w15:paraId="00000040" w15:done="0"/>
-  <w15:commentEx w15:paraId="00000041" w15:done="0"/>
-  <w15:commentEx w15:paraId="00000048" w15:done="0"/>
-  <w15:commentEx w15:paraId="00000049" w15:done="0"/>
-  <w15:commentEx w15:paraId="00000042" w15:done="0"/>
-</w15:commentsEx>
-</file>
-
-<file path=word/commentsIds.xml><?xml version="1.0" encoding="utf-8"?>
-<w16cid:commentsIds xmlns:wpc="http://schemas.microsoft.com/office/word/2010/wordprocessingCanvas" xmlns:cx="http://schemas.microsoft.com/office/drawing/2014/chartex" xmlns:cx1="http://schemas.microsoft.com/office/drawing/2015/9/8/chartex" xmlns:cx2="http://schemas.microsoft.com/office/drawing/2015/10/21/chartex" xmlns:cx3="http://schemas.microsoft.com/office/drawing/2016/5/9/chartex" xmlns:cx4="http://schemas.microsoft.com/office/drawing/2016/5/10/chartex" xmlns:cx5="http://schemas.microsoft.com/office/drawing/2016/5/11/chartex" xmlns:cx6="http://schemas.microsoft.com/office/drawing/2016/5/12/chartex" xmlns:cx7="http://schemas.microsoft.com/office/drawing/2016/5/13/chartex" xmlns:cx8="http://schemas.microsoft.com/office/drawing/2016/5/14/chartex" xmlns:mc="http://schemas.openxmlformats.org/markup-compatibility/2006" xmlns:aink="http://schemas.microsoft.com/office/drawing/2016/ink" xmlns:am3d="http://schemas.microsoft.com/office/drawing/2017/model3d" xmlns:o="urn:schemas-microsoft-com:office:office" xmlns:r="http://schemas.openxmlformats.org/officeDocument/2006/relationships" xmlns:m="http://schemas.openxmlformats.org/officeDocument/2006/math" xmlns:v="urn:schemas-microsoft-com:vml" xmlns:wp14="http://schemas.microsoft.com/office/word/2010/wordprocessingDrawing" xmlns:wp="http://schemas.openxmlformats.org/drawingml/2006/wordprocessingDrawing" xmlns:w10="urn:schemas-microsoft-com:office:word" xmlns:w="http://schemas.openxmlformats.org/wordprocessingml/2006/main" xmlns:w14="http://schemas.microsoft.com/office/word/2010/wordml" xmlns:w15="http://schemas.microsoft.com/office/word/2012/wordml" xmlns:w16cex="http://schemas.microsoft.com/office/word/2018/wordml/cex" xmlns:w16cid="http://schemas.microsoft.com/office/word/2016/wordml/cid" xmlns:w16="http://schemas.microsoft.com/office/word/2018/wordml" xmlns:w16se="http://schemas.microsoft.com/office/word/2015/wordml/symex" xmlns:wpg="http://schemas.microsoft.com/office/word/2010/wordprocessingGroup" xmlns:wpi="http://schemas.microsoft.com/office/word/2010/wordprocessingInk" xmlns:wne="http://schemas.microsoft.com/office/word/2006/wordml" xmlns:wps="http://schemas.microsoft.com/office/word/2010/wordprocessingShape" mc:Ignorable="w14 w15 w16se w16cid w16 w16cex wp14">
-  <w16cid:commentId w16cid:paraId="00000046" w16cid:durableId="24248F3B"/>
-  <w16cid:commentId w16cid:paraId="0000003A" w16cid:durableId="24248F3C"/>
-  <w16cid:commentId w16cid:paraId="0000003B" w16cid:durableId="24248F3D"/>
-  <w16cid:commentId w16cid:paraId="00000043" w16cid:durableId="24248F3E"/>
-  <w16cid:commentId w16cid:paraId="0000003F" w16cid:durableId="24248F3F"/>
-  <w16cid:commentId w16cid:paraId="0000003C" w16cid:durableId="24248F40"/>
-  <w16cid:commentId w16cid:paraId="0000003D" w16cid:durableId="24248F41"/>
-  <w16cid:commentId w16cid:paraId="00000044" w16cid:durableId="24248F42"/>
-  <w16cid:commentId w16cid:paraId="00000045" w16cid:durableId="24248F43"/>
-  <w16cid:commentId w16cid:paraId="0000003E" w16cid:durableId="24248F44"/>
-  <w16cid:commentId w16cid:paraId="00000047" w16cid:durableId="24248F45"/>
-  <w16cid:commentId w16cid:paraId="00000040" w16cid:durableId="24248F46"/>
-  <w16cid:commentId w16cid:paraId="00000041" w16cid:durableId="24248F47"/>
-  <w16cid:commentId w16cid:paraId="00000048" w16cid:durableId="24248F48"/>
-  <w16cid:commentId w16cid:paraId="00000049" w16cid:durableId="24248F49"/>
-  <w16cid:commentId w16cid:paraId="00000042" w16cid:durableId="24248F4A"/>
-</w16cid:commentsIds>
 </file>
 
 <file path=word/endnotes.xml><?xml version="1.0" encoding="utf-8"?>
@@ -4943,6 +4717,119 @@
     </w:lvl>
   </w:abstractNum>
   <w:abstractNum w:abstractNumId="1" w15:restartNumberingAfterBreak="0">
+    <w:nsid w:val="117328B4"/>
+    <w:multiLevelType w:val="multilevel"/>
+    <w:tmpl w:val="80BAC3C4"/>
+    <w:lvl w:ilvl="0">
+      <w:start w:val="1"/>
+      <w:numFmt w:val="bullet"/>
+      <w:lvlText w:val="●"/>
+      <w:lvlJc w:val="left"/>
+      <w:pPr>
+        <w:ind w:left="720" w:hanging="360"/>
+      </w:pPr>
+      <w:rPr>
+        <w:u w:val="none"/>
+      </w:rPr>
+    </w:lvl>
+    <w:lvl w:ilvl="1">
+      <w:start w:val="1"/>
+      <w:numFmt w:val="bullet"/>
+      <w:lvlText w:val="○"/>
+      <w:lvlJc w:val="left"/>
+      <w:pPr>
+        <w:ind w:left="1440" w:hanging="360"/>
+      </w:pPr>
+      <w:rPr>
+        <w:u w:val="none"/>
+      </w:rPr>
+    </w:lvl>
+    <w:lvl w:ilvl="2">
+      <w:start w:val="1"/>
+      <w:numFmt w:val="bullet"/>
+      <w:lvlText w:val="■"/>
+      <w:lvlJc w:val="left"/>
+      <w:pPr>
+        <w:ind w:left="2160" w:hanging="360"/>
+      </w:pPr>
+      <w:rPr>
+        <w:u w:val="none"/>
+      </w:rPr>
+    </w:lvl>
+    <w:lvl w:ilvl="3">
+      <w:start w:val="1"/>
+      <w:numFmt w:val="bullet"/>
+      <w:lvlText w:val="●"/>
+      <w:lvlJc w:val="left"/>
+      <w:pPr>
+        <w:ind w:left="2880" w:hanging="360"/>
+      </w:pPr>
+      <w:rPr>
+        <w:u w:val="none"/>
+      </w:rPr>
+    </w:lvl>
+    <w:lvl w:ilvl="4">
+      <w:start w:val="1"/>
+      <w:numFmt w:val="bullet"/>
+      <w:lvlText w:val="○"/>
+      <w:lvlJc w:val="left"/>
+      <w:pPr>
+        <w:ind w:left="3600" w:hanging="360"/>
+      </w:pPr>
+      <w:rPr>
+        <w:u w:val="none"/>
+      </w:rPr>
+    </w:lvl>
+    <w:lvl w:ilvl="5">
+      <w:start w:val="1"/>
+      <w:numFmt w:val="bullet"/>
+      <w:lvlText w:val="■"/>
+      <w:lvlJc w:val="left"/>
+      <w:pPr>
+        <w:ind w:left="4320" w:hanging="360"/>
+      </w:pPr>
+      <w:rPr>
+        <w:u w:val="none"/>
+      </w:rPr>
+    </w:lvl>
+    <w:lvl w:ilvl="6">
+      <w:start w:val="1"/>
+      <w:numFmt w:val="bullet"/>
+      <w:lvlText w:val="●"/>
+      <w:lvlJc w:val="left"/>
+      <w:pPr>
+        <w:ind w:left="5040" w:hanging="360"/>
+      </w:pPr>
+      <w:rPr>
+        <w:u w:val="none"/>
+      </w:rPr>
+    </w:lvl>
+    <w:lvl w:ilvl="7">
+      <w:start w:val="1"/>
+      <w:numFmt w:val="bullet"/>
+      <w:lvlText w:val="○"/>
+      <w:lvlJc w:val="left"/>
+      <w:pPr>
+        <w:ind w:left="5760" w:hanging="360"/>
+      </w:pPr>
+      <w:rPr>
+        <w:u w:val="none"/>
+      </w:rPr>
+    </w:lvl>
+    <w:lvl w:ilvl="8">
+      <w:start w:val="1"/>
+      <w:numFmt w:val="bullet"/>
+      <w:lvlText w:val="■"/>
+      <w:lvlJc w:val="left"/>
+      <w:pPr>
+        <w:ind w:left="6480" w:hanging="360"/>
+      </w:pPr>
+      <w:rPr>
+        <w:u w:val="none"/>
+      </w:rPr>
+    </w:lvl>
+  </w:abstractNum>
+  <w:abstractNum w:abstractNumId="2" w15:restartNumberingAfterBreak="0">
     <w:nsid w:val="1E0B37DF"/>
     <w:multiLevelType w:val="multilevel"/>
     <w:tmpl w:val="2DF46406"/>
@@ -5055,7 +4942,7 @@
       </w:rPr>
     </w:lvl>
   </w:abstractNum>
-  <w:abstractNum w:abstractNumId="2" w15:restartNumberingAfterBreak="0">
+  <w:abstractNum w:abstractNumId="3" w15:restartNumberingAfterBreak="0">
     <w:nsid w:val="4B0D03EE"/>
     <w:multiLevelType w:val="multilevel"/>
     <w:tmpl w:val="E620E96E"/>
@@ -5168,7 +5055,7 @@
       </w:rPr>
     </w:lvl>
   </w:abstractNum>
-  <w:abstractNum w:abstractNumId="3" w15:restartNumberingAfterBreak="0">
+  <w:abstractNum w:abstractNumId="4" w15:restartNumberingAfterBreak="0">
     <w:nsid w:val="7644584F"/>
     <w:multiLevelType w:val="multilevel"/>
     <w:tmpl w:val="37263FAC"/>
@@ -5285,13 +5172,16 @@
     <w:abstractNumId w:val="0"/>
   </w:num>
   <w:num w:numId="2">
+    <w:abstractNumId w:val="4"/>
+  </w:num>
+  <w:num w:numId="3">
+    <w:abstractNumId w:val="2"/>
+  </w:num>
+  <w:num w:numId="4">
     <w:abstractNumId w:val="3"/>
   </w:num>
-  <w:num w:numId="3">
+  <w:num w:numId="5">
     <w:abstractNumId w:val="1"/>
-  </w:num>
-  <w:num w:numId="4">
-    <w:abstractNumId w:val="2"/>
   </w:num>
 </w:numbering>
 </file>
@@ -5959,6 +5849,70 @@
     <w:uiPriority w:val="99"/>
     <w:rsid w:val="00BC48AF"/>
   </w:style>
+  <w:style w:type="paragraph" w:styleId="NoSpacing">
+    <w:name w:val="No Spacing"/>
+    <w:aliases w:val="No Indent"/>
+    <w:uiPriority w:val="1"/>
+    <w:qFormat/>
+    <w:rsid w:val="00600115"/>
+    <w:pPr>
+      <w:spacing w:before="0" w:after="0" w:line="480" w:lineRule="auto"/>
+      <w:ind w:left="0" w:right="0"/>
+    </w:pPr>
+    <w:rPr>
+      <w:rFonts w:asciiTheme="minorHAnsi" w:eastAsiaTheme="minorEastAsia" w:hAnsiTheme="minorHAnsi" w:cstheme="minorBidi"/>
+      <w:lang w:eastAsia="ja-JP"/>
+    </w:rPr>
+  </w:style>
+  <w:style w:type="paragraph" w:styleId="CommentSubject">
+    <w:name w:val="annotation subject"/>
+    <w:basedOn w:val="CommentText"/>
+    <w:next w:val="CommentText"/>
+    <w:link w:val="CommentSubjectChar"/>
+    <w:uiPriority w:val="99"/>
+    <w:semiHidden/>
+    <w:unhideWhenUsed/>
+    <w:rsid w:val="008925FF"/>
+    <w:rPr>
+      <w:b/>
+      <w:bCs/>
+    </w:rPr>
+  </w:style>
+  <w:style w:type="character" w:customStyle="1" w:styleId="CommentSubjectChar">
+    <w:name w:val="Comment Subject Char"/>
+    <w:basedOn w:val="CommentTextChar"/>
+    <w:link w:val="CommentSubject"/>
+    <w:uiPriority w:val="99"/>
+    <w:semiHidden/>
+    <w:rsid w:val="008925FF"/>
+    <w:rPr>
+      <w:b/>
+      <w:bCs/>
+      <w:sz w:val="20"/>
+      <w:szCs w:val="20"/>
+    </w:rPr>
+  </w:style>
+  <w:style w:type="character" w:styleId="PlaceholderText">
+    <w:name w:val="Placeholder Text"/>
+    <w:basedOn w:val="DefaultParagraphFont"/>
+    <w:uiPriority w:val="99"/>
+    <w:semiHidden/>
+    <w:rsid w:val="002A42C1"/>
+    <w:rPr>
+      <w:color w:val="808080"/>
+    </w:rPr>
+  </w:style>
+  <w:style w:type="paragraph" w:styleId="ListParagraph">
+    <w:name w:val="List Paragraph"/>
+    <w:basedOn w:val="Normal"/>
+    <w:uiPriority w:val="34"/>
+    <w:qFormat/>
+    <w:rsid w:val="00661DF3"/>
+    <w:pPr>
+      <w:ind w:left="720"/>
+      <w:contextualSpacing/>
+    </w:pPr>
+  </w:style>
 </w:styles>
 </file>
 

</xml_diff>

<commit_message>
HW2 practice questions in progress
</commit_message>
<xml_diff>
--- a/homeworks/homeworks/HW2.docx
+++ b/homeworks/homeworks/HW2.docx
@@ -23,7 +23,13 @@
         <w:rPr>
           <w:rFonts w:ascii="Times New Roman" w:hAnsi="Times New Roman" w:cs="Times New Roman"/>
         </w:rPr>
-        <w:t xml:space="preserve"> Zhang “Freddie”</w:t>
+        <w:t xml:space="preserve"> Zhang </w:t>
+      </w:r>
+      <w:r>
+        <w:rPr>
+          <w:rFonts w:ascii="Times New Roman" w:hAnsi="Times New Roman" w:cs="Times New Roman"/>
+        </w:rPr>
+        <w:t>“Freddie”</w:t>
       </w:r>
     </w:p>
     <w:p>
@@ -37,70 +43,34 @@
     </w:p>
     <w:p>
       <w:pPr>
-        <w:pStyle w:val="NoSpacing"/>
         <w:spacing w:line="276" w:lineRule="auto"/>
-        <w:rPr>
-          <w:rFonts w:ascii="Times New Roman" w:hAnsi="Times New Roman" w:cs="Times New Roman"/>
-        </w:rPr>
-      </w:pPr>
-      <w:r>
-        <w:rPr>
-          <w:rFonts w:ascii="Times New Roman" w:hAnsi="Times New Roman" w:cs="Times New Roman"/>
-        </w:rPr>
-        <w:t>CSCI 570 – HW</w:t>
-      </w:r>
-      <w:r>
-        <w:rPr>
-          <w:rFonts w:ascii="Times New Roman" w:hAnsi="Times New Roman" w:cs="Times New Roman"/>
-        </w:rPr>
-        <w:t>2</w:t>
-      </w:r>
-    </w:p>
-    <w:p>
-      <w:pPr>
-        <w:pStyle w:val="NoSpacing"/>
+        <w:ind w:left="0"/>
+      </w:pPr>
+      <w:r>
+        <w:t>CSCI 570 – HW2</w:t>
+      </w:r>
+    </w:p>
+    <w:p>
+      <w:pPr>
         <w:spacing w:line="276" w:lineRule="auto"/>
-        <w:rPr>
-          <w:rFonts w:ascii="Times New Roman" w:hAnsi="Times New Roman" w:cs="Times New Roman"/>
-        </w:rPr>
-      </w:pPr>
-      <w:r>
-        <w:rPr>
-          <w:rFonts w:ascii="Times New Roman" w:hAnsi="Times New Roman" w:cs="Times New Roman"/>
-        </w:rPr>
+        <w:ind w:left="0"/>
+      </w:pPr>
+      <w:r>
         <w:t>07/</w:t>
       </w:r>
       <w:r>
-        <w:rPr>
-          <w:rFonts w:ascii="Times New Roman" w:hAnsi="Times New Roman" w:cs="Times New Roman"/>
-        </w:rPr>
         <w:t>13</w:t>
       </w:r>
       <w:r>
-        <w:rPr>
-          <w:rFonts w:ascii="Times New Roman" w:hAnsi="Times New Roman" w:cs="Times New Roman"/>
-        </w:rPr>
         <w:t>/2021</w:t>
       </w:r>
     </w:p>
     <w:p>
       <w:pPr>
-        <w:pStyle w:val="NoSpacing"/>
         <w:spacing w:line="276" w:lineRule="auto"/>
-        <w:rPr>
-          <w:rFonts w:ascii="Times New Roman" w:hAnsi="Times New Roman" w:cs="Times New Roman"/>
-          <w:i/>
-          <w:iCs/>
-          <w:u w:val="single"/>
-        </w:rPr>
-      </w:pPr>
-      <w:r>
-        <w:rPr>
-          <w:rFonts w:ascii="Times New Roman" w:hAnsi="Times New Roman" w:cs="Times New Roman"/>
-          <w:i/>
-          <w:iCs/>
-          <w:u w:val="single"/>
-        </w:rPr>
+        <w:ind w:left="0"/>
+      </w:pPr>
+      <w:r>
         <w:t>jzhang49@usc.edu</w:t>
       </w:r>
     </w:p>
@@ -3564,7 +3534,10 @@
         <w:t xml:space="preserve"> tree, then there will be a cycle, but after we removed an edge of the cycle that is not the </w:t>
       </w:r>
       <w:r>
-        <w:t>one,</w:t>
+        <w:t>one</w:t>
+      </w:r>
+      <w:r>
+        <w:t xml:space="preserve"> that</w:t>
       </w:r>
       <w:r>
         <w:t xml:space="preserve"> we just added, then a </w:t>
@@ -4424,6 +4397,7 @@
         <w:spacing w:before="0" w:after="0" w:line="276" w:lineRule="auto"/>
         <w:ind w:left="360" w:right="0"/>
       </w:pPr>
+      <w:commentRangeStart w:id="0"/>
       <w:r>
         <w:rPr>
           <w:b/>
@@ -4432,6 +4406,13 @@
       </w:r>
       <w:r>
         <w:t xml:space="preserve"> </w:t>
+      </w:r>
+      <w:commentRangeEnd w:id="0"/>
+      <w:r>
+        <w:rPr>
+          <w:rStyle w:val="CommentReference"/>
+        </w:rPr>
+        <w:commentReference w:id="0"/>
       </w:r>
     </w:p>
     <w:p>
@@ -4448,7 +4429,152 @@
         <w:ind w:left="0" w:right="0"/>
       </w:pPr>
       <w:r>
-        <w:t xml:space="preserve">Let </w:t>
+        <w:t xml:space="preserve">Let’s denote </w:t>
+      </w:r>
+      <w:r>
+        <w:rPr>
+          <w:i/>
+          <w:iCs/>
+        </w:rPr>
+        <w:t>G</w:t>
+      </w:r>
+      <w:r>
+        <w:t xml:space="preserve"> to be the given graph, and</w:t>
+      </w:r>
+      <w:r>
+        <w:t xml:space="preserve"> we repeat the following: each time, we find a </w:t>
+      </w:r>
+      <w:r>
+        <w:t>vertex</w:t>
+      </w:r>
+      <w:r>
+        <w:t xml:space="preserve"> with no incoming </w:t>
+      </w:r>
+      <w:r>
+        <w:t>edges</w:t>
+      </w:r>
+      <w:r>
+        <w:t xml:space="preserve">, and remove it from </w:t>
+      </w:r>
+      <w:r>
+        <w:rPr>
+          <w:i/>
+          <w:iCs/>
+        </w:rPr>
+        <w:t>G</w:t>
+      </w:r>
+      <w:r>
+        <w:t xml:space="preserve">. We repeat until either </w:t>
+      </w:r>
+      <w:r>
+        <w:rPr>
+          <w:i/>
+          <w:iCs/>
+        </w:rPr>
+        <w:t>G</w:t>
+      </w:r>
+      <w:r>
+        <w:t xml:space="preserve"> is empty, or G is non-empty but has no more such vertices. If </w:t>
+      </w:r>
+      <w:r>
+        <w:rPr>
+          <w:i/>
+          <w:iCs/>
+        </w:rPr>
+        <w:t>G</w:t>
+      </w:r>
+      <w:r>
+        <w:t xml:space="preserve"> is empty, then the original </w:t>
+      </w:r>
+      <w:r>
+        <w:rPr>
+          <w:i/>
+          <w:iCs/>
+        </w:rPr>
+        <w:t>G</w:t>
+      </w:r>
+      <w:r>
+        <w:t xml:space="preserve"> is DAG. But if </w:t>
+      </w:r>
+      <w:r>
+        <w:rPr>
+          <w:i/>
+          <w:iCs/>
+        </w:rPr>
+        <w:t>G</w:t>
+      </w:r>
+      <w:r>
+        <w:t xml:space="preserve"> is still non-empty and all its vertices have incoming edges, then the original </w:t>
+      </w:r>
+      <w:r>
+        <w:rPr>
+          <w:i/>
+          <w:iCs/>
+        </w:rPr>
+        <w:t>G</w:t>
+      </w:r>
+      <w:r>
+        <w:t xml:space="preserve"> is not DAG and has cycle in it. The time complexity will be </w:t>
+      </w:r>
+      <w:r>
+        <w:rPr>
+          <w:i/>
+          <w:iCs/>
+        </w:rPr>
+        <w:t>O</w:t>
+      </w:r>
+      <w:r>
+        <w:t xml:space="preserve"> (</w:t>
+      </w:r>
+      <w:r>
+        <w:rPr>
+          <w:i/>
+          <w:iCs/>
+        </w:rPr>
+        <w:t>m + n</w:t>
+      </w:r>
+      <w:r>
+        <w:t>)</w:t>
+      </w:r>
+      <w:r>
+        <w:t xml:space="preserve">, because the algorithm needs to iterate all edges in order to visit all vertices. </w:t>
+      </w:r>
+    </w:p>
+    <w:p>
+      <w:pPr>
+        <w:shd w:val="clear" w:color="auto" w:fill="FFFFFF"/>
+      </w:pPr>
+    </w:p>
+    <w:p>
+      <w:pPr>
+        <w:numPr>
+          <w:ilvl w:val="0"/>
+          <w:numId w:val="5"/>
+        </w:numPr>
+        <w:shd w:val="clear" w:color="auto" w:fill="FFFFFF"/>
+        <w:spacing w:before="0" w:after="0" w:line="276" w:lineRule="auto"/>
+        <w:ind w:left="360" w:right="0"/>
+      </w:pPr>
+      <w:r>
+        <w:rPr>
+          <w:b/>
+        </w:rPr>
+        <w:t xml:space="preserve">[Question </w:t>
+      </w:r>
+      <w:r>
+        <w:rPr>
+          <w:b/>
+        </w:rPr>
+        <w:t>2</w:t>
+      </w:r>
+      <w:r>
+        <w:rPr>
+          <w:b/>
+        </w:rPr>
+        <w:t>]</w:t>
+      </w:r>
+      <w:r>
+        <w:t xml:space="preserve"> </w:t>
       </w:r>
     </w:p>
     <w:p>
@@ -4464,6 +4590,243 @@
         <w:spacing w:before="0" w:after="0" w:line="276" w:lineRule="auto"/>
         <w:ind w:left="0" w:right="0"/>
       </w:pPr>
+      <w:r>
+        <w:t xml:space="preserve">We will prove it by contradiction. First, we assume there is an edge </w:t>
+      </w:r>
+      <w:r>
+        <w:rPr>
+          <w:i/>
+          <w:iCs/>
+        </w:rPr>
+        <w:t>e</w:t>
+      </w:r>
+      <w:r>
+        <w:t xml:space="preserve"> such that </w:t>
+      </w:r>
+      <w:r>
+        <w:rPr>
+          <w:i/>
+          <w:iCs/>
+        </w:rPr>
+        <w:t>e</w:t>
+      </w:r>
+      <w:r>
+        <w:t xml:space="preserve"> exists in </w:t>
+      </w:r>
+      <w:r>
+        <w:rPr>
+          <w:i/>
+          <w:iCs/>
+        </w:rPr>
+        <w:t>G</w:t>
+      </w:r>
+      <w:r>
+        <w:t xml:space="preserve"> but doesn’t exist in </w:t>
+      </w:r>
+      <w:r>
+        <w:rPr>
+          <w:i/>
+          <w:iCs/>
+        </w:rPr>
+        <w:t>T</w:t>
+      </w:r>
+      <w:r>
+        <w:t xml:space="preserve">. Since </w:t>
+      </w:r>
+      <w:r>
+        <w:rPr>
+          <w:i/>
+          <w:iCs/>
+        </w:rPr>
+        <w:t>T</w:t>
+      </w:r>
+      <w:r>
+        <w:t xml:space="preserve"> has all nodes that </w:t>
+      </w:r>
+      <w:r>
+        <w:rPr>
+          <w:i/>
+          <w:iCs/>
+        </w:rPr>
+        <w:t>G</w:t>
+      </w:r>
+      <w:r>
+        <w:t xml:space="preserve"> has, it must also have the two nodes that </w:t>
+      </w:r>
+      <w:r>
+        <w:rPr>
+          <w:i/>
+          <w:iCs/>
+        </w:rPr>
+        <w:t>e</w:t>
+      </w:r>
+      <w:r>
+        <w:t xml:space="preserve"> connects, and because </w:t>
+      </w:r>
+      <w:proofErr w:type="spellStart"/>
+      <w:r>
+        <w:rPr>
+          <w:i/>
+          <w:iCs/>
+        </w:rPr>
+        <w:t>T</w:t>
+      </w:r>
+      <w:proofErr w:type="spellEnd"/>
+      <w:r>
+        <w:t xml:space="preserve"> is a DFS tree, thus one of the two nodes must be the ancestor of another. Let’s denote </w:t>
+      </w:r>
+      <w:r>
+        <w:rPr>
+          <w:i/>
+          <w:iCs/>
+        </w:rPr>
+        <w:t>x</w:t>
+      </w:r>
+      <w:r>
+        <w:t xml:space="preserve"> be the ancestor, and </w:t>
+      </w:r>
+      <w:r>
+        <w:rPr>
+          <w:i/>
+          <w:iCs/>
+        </w:rPr>
+        <w:t>y</w:t>
+      </w:r>
+      <w:r>
+        <w:t xml:space="preserve"> be the descendent. Moreover, since </w:t>
+      </w:r>
+      <w:r>
+        <w:rPr>
+          <w:i/>
+          <w:iCs/>
+        </w:rPr>
+        <w:t>e</w:t>
+      </w:r>
+      <w:r>
+        <w:t xml:space="preserve"> connects </w:t>
+      </w:r>
+      <w:r>
+        <w:rPr>
+          <w:i/>
+          <w:iCs/>
+        </w:rPr>
+        <w:t>x</w:t>
+      </w:r>
+      <w:r>
+        <w:t xml:space="preserve"> and </w:t>
+      </w:r>
+      <w:r>
+        <w:rPr>
+          <w:i/>
+          <w:iCs/>
+        </w:rPr>
+        <w:t>y</w:t>
+      </w:r>
+      <w:r>
+        <w:t xml:space="preserve">, thus the distance between these must be 1. However, there is a contradiction: since </w:t>
+      </w:r>
+      <w:r>
+        <w:rPr>
+          <w:i/>
+          <w:iCs/>
+        </w:rPr>
+        <w:t>x</w:t>
+      </w:r>
+      <w:r>
+        <w:t xml:space="preserve"> is the ancestor of </w:t>
+      </w:r>
+      <w:r>
+        <w:rPr>
+          <w:i/>
+          <w:iCs/>
+        </w:rPr>
+        <w:t>y</w:t>
+      </w:r>
+      <w:r>
+        <w:t xml:space="preserve"> and their distance is 1, thus when running BFS from </w:t>
+      </w:r>
+      <w:r>
+        <w:rPr>
+          <w:i/>
+          <w:iCs/>
+        </w:rPr>
+        <w:t>x</w:t>
+      </w:r>
+      <w:r>
+        <w:t xml:space="preserve">, </w:t>
+      </w:r>
+      <w:r>
+        <w:rPr>
+          <w:i/>
+          <w:iCs/>
+        </w:rPr>
+        <w:t>y</w:t>
+      </w:r>
+      <w:r>
+        <w:t xml:space="preserve"> must be added to </w:t>
+      </w:r>
+      <w:r>
+        <w:rPr>
+          <w:i/>
+          <w:iCs/>
+        </w:rPr>
+        <w:t>T</w:t>
+      </w:r>
+      <w:r>
+        <w:t xml:space="preserve"> as the direct child of </w:t>
+      </w:r>
+      <w:r>
+        <w:rPr>
+          <w:i/>
+          <w:iCs/>
+        </w:rPr>
+        <w:t>x</w:t>
+      </w:r>
+      <w:r>
+        <w:t xml:space="preserve">, which means </w:t>
+      </w:r>
+      <w:r>
+        <w:rPr>
+          <w:i/>
+          <w:iCs/>
+        </w:rPr>
+        <w:t>e</w:t>
+      </w:r>
+      <w:r>
+        <w:t xml:space="preserve"> exists in T, but we already assumed </w:t>
+      </w:r>
+      <w:proofErr w:type="spellStart"/>
+      <w:r>
+        <w:rPr>
+          <w:i/>
+          <w:iCs/>
+        </w:rPr>
+        <w:t>e</w:t>
+      </w:r>
+      <w:proofErr w:type="spellEnd"/>
+      <w:r>
+        <w:t xml:space="preserve"> doesn’t exist in T. Contradiction! Therefore, we proved </w:t>
+      </w:r>
+      <w:r>
+        <w:rPr>
+          <w:i/>
+          <w:iCs/>
+        </w:rPr>
+        <w:t>G</w:t>
+      </w:r>
+      <w:r>
+        <w:t xml:space="preserve"> cannot contain any edges that do not belong to </w:t>
+      </w:r>
+      <w:r>
+        <w:rPr>
+          <w:i/>
+          <w:iCs/>
+        </w:rPr>
+        <w:t>T</w:t>
+      </w:r>
+      <w:r>
+        <w:t xml:space="preserve">.   </w:t>
+      </w:r>
     </w:p>
     <w:p>
       <w:pPr>
@@ -4474,18 +4837,336 @@
     </w:p>
     <w:p>
       <w:pPr>
+        <w:numPr>
+          <w:ilvl w:val="0"/>
+          <w:numId w:val="5"/>
+        </w:numPr>
+        <w:shd w:val="clear" w:color="auto" w:fill="FFFFFF"/>
+        <w:spacing w:before="0" w:after="0" w:line="276" w:lineRule="auto"/>
+        <w:ind w:left="360" w:right="0"/>
+      </w:pPr>
+      <w:commentRangeStart w:id="1"/>
+      <w:r>
+        <w:rPr>
+          <w:b/>
+        </w:rPr>
+        <w:t xml:space="preserve">[Question </w:t>
+      </w:r>
+      <w:r>
+        <w:rPr>
+          <w:b/>
+        </w:rPr>
+        <w:t>3</w:t>
+      </w:r>
+      <w:r>
+        <w:rPr>
+          <w:b/>
+        </w:rPr>
+        <w:t>]</w:t>
+      </w:r>
+      <w:r>
+        <w:t xml:space="preserve"> </w:t>
+      </w:r>
+      <w:commentRangeEnd w:id="1"/>
+      <w:r>
+        <w:rPr>
+          <w:rStyle w:val="CommentReference"/>
+        </w:rPr>
+        <w:commentReference w:id="1"/>
+      </w:r>
+    </w:p>
+    <w:p>
+      <w:pPr>
         <w:shd w:val="clear" w:color="auto" w:fill="FFFFFF"/>
         <w:spacing w:before="0" w:after="0" w:line="276" w:lineRule="auto"/>
         <w:ind w:left="0" w:right="0"/>
       </w:pPr>
     </w:p>
+    <w:p>
+      <w:pPr>
+        <w:shd w:val="clear" w:color="auto" w:fill="FFFFFF"/>
+        <w:spacing w:before="0" w:after="0" w:line="276" w:lineRule="auto"/>
+        <w:ind w:left="0" w:right="0"/>
+        <w:rPr>
+          <w:strike/>
+        </w:rPr>
+      </w:pPr>
+      <w:r>
+        <w:rPr>
+          <w:strike/>
+        </w:rPr>
+        <w:t xml:space="preserve">A tree must have </w:t>
+      </w:r>
+      <w:r>
+        <w:rPr>
+          <w:i/>
+          <w:iCs/>
+          <w:strike/>
+        </w:rPr>
+        <w:t>n – 1</w:t>
+      </w:r>
+      <w:r>
+        <w:rPr>
+          <w:strike/>
+        </w:rPr>
+        <w:t xml:space="preserve"> edge, and the problem states that the </w:t>
+      </w:r>
+      <w:r>
+        <w:rPr>
+          <w:i/>
+          <w:iCs/>
+          <w:strike/>
+        </w:rPr>
+        <w:t>near-tree</w:t>
+      </w:r>
+      <w:r>
+        <w:rPr>
+          <w:strike/>
+        </w:rPr>
+        <w:t xml:space="preserve"> can have up to </w:t>
+      </w:r>
+      <w:r>
+        <w:rPr>
+          <w:i/>
+          <w:iCs/>
+          <w:strike/>
+        </w:rPr>
+        <w:t>n + 8</w:t>
+      </w:r>
+      <w:r>
+        <w:rPr>
+          <w:strike/>
+        </w:rPr>
+        <w:t xml:space="preserve"> edges. Therefore, we may need to remove up to 9 edges in order to make the minimum spanning tree. </w:t>
+      </w:r>
+    </w:p>
+    <w:p>
+      <w:pPr>
+        <w:shd w:val="clear" w:color="auto" w:fill="FFFFFF"/>
+        <w:spacing w:before="0" w:after="0" w:line="276" w:lineRule="auto"/>
+        <w:ind w:left="0" w:right="0"/>
+        <w:rPr>
+          <w:strike/>
+        </w:rPr>
+      </w:pPr>
+    </w:p>
+    <w:p>
+      <w:pPr>
+        <w:shd w:val="clear" w:color="auto" w:fill="FFFFFF"/>
+        <w:spacing w:before="0" w:after="0" w:line="276" w:lineRule="auto"/>
+        <w:ind w:left="0" w:right="0"/>
+        <w:rPr>
+          <w:strike/>
+        </w:rPr>
+      </w:pPr>
+      <w:r>
+        <w:rPr>
+          <w:strike/>
+        </w:rPr>
+        <w:t xml:space="preserve">Thus, we keep a max-heap with size 9, and when we iterate an edge, we push the edge to the heap and </w:t>
+      </w:r>
+    </w:p>
+    <w:p>
+      <w:pPr>
+        <w:shd w:val="clear" w:color="auto" w:fill="FFFFFF"/>
+      </w:pPr>
+    </w:p>
+    <w:p>
+      <w:pPr>
+        <w:numPr>
+          <w:ilvl w:val="0"/>
+          <w:numId w:val="5"/>
+        </w:numPr>
+        <w:shd w:val="clear" w:color="auto" w:fill="FFFFFF"/>
+        <w:spacing w:before="0" w:after="0" w:line="276" w:lineRule="auto"/>
+        <w:ind w:left="360" w:right="0"/>
+      </w:pPr>
+      <w:commentRangeStart w:id="2"/>
+      <w:r>
+        <w:rPr>
+          <w:b/>
+        </w:rPr>
+        <w:t xml:space="preserve">[Question </w:t>
+      </w:r>
+      <w:r>
+        <w:rPr>
+          <w:b/>
+        </w:rPr>
+        <w:t>4</w:t>
+      </w:r>
+      <w:r>
+        <w:rPr>
+          <w:b/>
+        </w:rPr>
+        <w:t>]</w:t>
+      </w:r>
+      <w:r>
+        <w:t xml:space="preserve"> </w:t>
+      </w:r>
+      <w:commentRangeEnd w:id="2"/>
+      <w:r>
+        <w:rPr>
+          <w:rStyle w:val="CommentReference"/>
+        </w:rPr>
+        <w:commentReference w:id="2"/>
+      </w:r>
+    </w:p>
+    <w:p>
+      <w:pPr>
+        <w:shd w:val="clear" w:color="auto" w:fill="FFFFFF"/>
+        <w:spacing w:before="0" w:after="0" w:line="276" w:lineRule="auto"/>
+        <w:ind w:left="0" w:right="0"/>
+      </w:pPr>
+    </w:p>
+    <w:p>
+      <w:pPr>
+        <w:shd w:val="clear" w:color="auto" w:fill="FFFFFF"/>
+        <w:spacing w:before="0" w:after="0" w:line="276" w:lineRule="auto"/>
+        <w:ind w:left="0" w:right="0"/>
+      </w:pPr>
+      <w:r>
+        <w:t xml:space="preserve">We will prove it by </w:t>
+      </w:r>
+    </w:p>
+    <w:p>
+      <w:pPr>
+        <w:shd w:val="clear" w:color="auto" w:fill="FFFFFF"/>
+      </w:pPr>
+    </w:p>
+    <w:p>
+      <w:pPr>
+        <w:numPr>
+          <w:ilvl w:val="0"/>
+          <w:numId w:val="5"/>
+        </w:numPr>
+        <w:shd w:val="clear" w:color="auto" w:fill="FFFFFF"/>
+        <w:spacing w:before="0" w:after="0" w:line="276" w:lineRule="auto"/>
+        <w:ind w:left="360" w:right="0"/>
+      </w:pPr>
+      <w:r>
+        <w:rPr>
+          <w:b/>
+        </w:rPr>
+        <w:t xml:space="preserve">[Question </w:t>
+      </w:r>
+      <w:r>
+        <w:rPr>
+          <w:b/>
+        </w:rPr>
+        <w:t>5</w:t>
+      </w:r>
+      <w:r>
+        <w:rPr>
+          <w:b/>
+        </w:rPr>
+        <w:t>]</w:t>
+      </w:r>
+      <w:r>
+        <w:t xml:space="preserve"> </w:t>
+      </w:r>
+    </w:p>
+    <w:p>
+      <w:pPr>
+        <w:shd w:val="clear" w:color="auto" w:fill="FFFFFF"/>
+        <w:spacing w:before="0" w:after="0" w:line="276" w:lineRule="auto"/>
+        <w:ind w:left="0" w:right="0"/>
+      </w:pPr>
+    </w:p>
+    <w:p>
+      <w:pPr>
+        <w:pStyle w:val="ListParagraph"/>
+        <w:numPr>
+          <w:ilvl w:val="0"/>
+          <w:numId w:val="6"/>
+        </w:numPr>
+        <w:shd w:val="clear" w:color="auto" w:fill="FFFFFF"/>
+        <w:spacing w:before="0" w:after="0" w:line="276" w:lineRule="auto"/>
+        <w:ind w:right="0"/>
+      </w:pPr>
+      <w:commentRangeStart w:id="3"/>
+      <w:r>
+        <w:t>We use the coin with the greatest value (i.e.: quarter) to add up until that is going to exceed the amount (</w:t>
+      </w:r>
+      <w:r>
+        <w:rPr>
+          <w:i/>
+          <w:iCs/>
+        </w:rPr>
+        <w:t>n</w:t>
+      </w:r>
+      <w:r>
+        <w:t xml:space="preserve"> cents), then we use the coin with the second greatest value (i.e.: dime) to add up until that is going to exceed the rest value, then we use the coin with the third greatest value and do the same thing. Repeat until is equal to </w:t>
+      </w:r>
+      <w:r>
+        <w:rPr>
+          <w:i/>
+          <w:iCs/>
+        </w:rPr>
+        <w:t>n</w:t>
+      </w:r>
+      <w:r>
+        <w:t xml:space="preserve"> cents or </w:t>
+      </w:r>
+      <w:r>
+        <w:t>exceeded</w:t>
+      </w:r>
+      <w:r>
+        <w:t xml:space="preserve"> the amount. If </w:t>
+      </w:r>
+      <w:r>
+        <w:t xml:space="preserve">our sum </w:t>
+      </w:r>
+      <w:r>
+        <w:t xml:space="preserve">is equal to the amount, then great we have the solution. But if exceeded the amount, then </w:t>
+      </w:r>
+      <w:r>
+        <w:t>our sum</w:t>
+      </w:r>
+      <w:commentRangeEnd w:id="3"/>
+      <w:r>
+        <w:rPr>
+          <w:rStyle w:val="CommentReference"/>
+        </w:rPr>
+        <w:commentReference w:id="3"/>
+      </w:r>
+    </w:p>
+    <w:p>
+      <w:pPr>
+        <w:pStyle w:val="ListParagraph"/>
+        <w:numPr>
+          <w:ilvl w:val="0"/>
+          <w:numId w:val="6"/>
+        </w:numPr>
+        <w:shd w:val="clear" w:color="auto" w:fill="FFFFFF"/>
+        <w:spacing w:before="0" w:after="0" w:line="276" w:lineRule="auto"/>
+        <w:ind w:right="0"/>
+      </w:pPr>
+      <w:commentRangeStart w:id="4"/>
+      <w:r>
+        <w:t xml:space="preserve">We will prove it by </w:t>
+      </w:r>
+      <w:commentRangeEnd w:id="4"/>
+      <w:r>
+        <w:rPr>
+          <w:rStyle w:val="CommentReference"/>
+        </w:rPr>
+        <w:commentReference w:id="4"/>
+      </w:r>
+    </w:p>
+    <w:p>
+      <w:pPr>
+        <w:shd w:val="clear" w:color="auto" w:fill="FFFFFF"/>
+        <w:spacing w:before="0" w:after="0" w:line="276" w:lineRule="auto"/>
+        <w:ind w:left="0" w:right="0"/>
+      </w:pPr>
+    </w:p>
     <w:sectPr>
-      <w:headerReference w:type="even" r:id="rId7"/>
-      <w:headerReference w:type="default" r:id="rId8"/>
-      <w:footerReference w:type="even" r:id="rId9"/>
-      <w:footerReference w:type="default" r:id="rId10"/>
-      <w:headerReference w:type="first" r:id="rId11"/>
-      <w:footerReference w:type="first" r:id="rId12"/>
+      <w:headerReference w:type="even" r:id="rId11"/>
+      <w:headerReference w:type="default" r:id="rId12"/>
+      <w:footerReference w:type="even" r:id="rId13"/>
+      <w:footerReference w:type="default" r:id="rId14"/>
+      <w:headerReference w:type="first" r:id="rId15"/>
+      <w:footerReference w:type="first" r:id="rId16"/>
       <w:pgSz w:w="12240" w:h="15840"/>
       <w:pgMar w:top="1440" w:right="1440" w:bottom="1440" w:left="1440" w:header="0" w:footer="720" w:gutter="0"/>
       <w:pgNumType w:start="1"/>
@@ -4493,6 +5174,178 @@
     </w:sectPr>
   </w:body>
 </w:document>
+</file>
+
+<file path=word/comments.xml><?xml version="1.0" encoding="utf-8"?>
+<w:comments xmlns:wpc="http://schemas.microsoft.com/office/word/2010/wordprocessingCanvas" xmlns:cx="http://schemas.microsoft.com/office/drawing/2014/chartex" xmlns:cx1="http://schemas.microsoft.com/office/drawing/2015/9/8/chartex" xmlns:cx2="http://schemas.microsoft.com/office/drawing/2015/10/21/chartex" xmlns:cx3="http://schemas.microsoft.com/office/drawing/2016/5/9/chartex" xmlns:cx4="http://schemas.microsoft.com/office/drawing/2016/5/10/chartex" xmlns:cx5="http://schemas.microsoft.com/office/drawing/2016/5/11/chartex" xmlns:cx6="http://schemas.microsoft.com/office/drawing/2016/5/12/chartex" xmlns:cx7="http://schemas.microsoft.com/office/drawing/2016/5/13/chartex" xmlns:cx8="http://schemas.microsoft.com/office/drawing/2016/5/14/chartex" xmlns:mc="http://schemas.openxmlformats.org/markup-compatibility/2006" xmlns:aink="http://schemas.microsoft.com/office/drawing/2016/ink" xmlns:am3d="http://schemas.microsoft.com/office/drawing/2017/model3d" xmlns:o="urn:schemas-microsoft-com:office:office" xmlns:r="http://schemas.openxmlformats.org/officeDocument/2006/relationships" xmlns:m="http://schemas.openxmlformats.org/officeDocument/2006/math" xmlns:v="urn:schemas-microsoft-com:vml" xmlns:wp14="http://schemas.microsoft.com/office/word/2010/wordprocessingDrawing" xmlns:wp="http://schemas.openxmlformats.org/drawingml/2006/wordprocessingDrawing" xmlns:w10="urn:schemas-microsoft-com:office:word" xmlns:w="http://schemas.openxmlformats.org/wordprocessingml/2006/main" xmlns:w14="http://schemas.microsoft.com/office/word/2010/wordml" xmlns:w15="http://schemas.microsoft.com/office/word/2012/wordml" xmlns:w16cex="http://schemas.microsoft.com/office/word/2018/wordml/cex" xmlns:w16cid="http://schemas.microsoft.com/office/word/2016/wordml/cid" xmlns:w16="http://schemas.microsoft.com/office/word/2018/wordml" xmlns:w16se="http://schemas.microsoft.com/office/word/2015/wordml/symex" xmlns:wpg="http://schemas.microsoft.com/office/word/2010/wordprocessingGroup" xmlns:wpi="http://schemas.microsoft.com/office/word/2010/wordprocessingInk" xmlns:wne="http://schemas.microsoft.com/office/word/2006/wordml" xmlns:wps="http://schemas.microsoft.com/office/word/2010/wordprocessingShape" mc:Ignorable="w14 w15 w16se w16cid w16 w16cex wp14">
+  <w:comment w:id="0" w:author="Junhao Zhang" w:date="2021-07-11T01:41:00Z" w:initials="JZ">
+    <w:p>
+      <w:pPr>
+        <w:pStyle w:val="CommentText"/>
+      </w:pPr>
+      <w:r>
+        <w:rPr>
+          <w:rStyle w:val="CommentReference"/>
+        </w:rPr>
+        <w:annotationRef/>
+      </w:r>
+      <w:r>
+        <w:rPr>
+          <w:noProof/>
+        </w:rPr>
+        <w:t>too eas</w:t>
+      </w:r>
+      <w:r>
+        <w:rPr>
+          <w:noProof/>
+        </w:rPr>
+        <w:t xml:space="preserve">y to be right? </w:t>
+      </w:r>
+    </w:p>
+  </w:comment>
+  <w:comment w:id="1" w:author="Junhao Zhang" w:date="2021-07-11T01:34:00Z" w:initials="JZ">
+    <w:p>
+      <w:pPr>
+        <w:pStyle w:val="CommentText"/>
+      </w:pPr>
+      <w:r>
+        <w:rPr>
+          <w:rStyle w:val="CommentReference"/>
+        </w:rPr>
+        <w:annotationRef/>
+      </w:r>
+      <w:r>
+        <w:rPr>
+          <w:noProof/>
+        </w:rPr>
+        <w:t>need</w:t>
+      </w:r>
+      <w:r>
+        <w:rPr>
+          <w:noProof/>
+        </w:rPr>
+        <w:t xml:space="preserve"> more hints</w:t>
+      </w:r>
+    </w:p>
+  </w:comment>
+  <w:comment w:id="2" w:author="Junhao Zhang" w:date="2021-07-11T01:35:00Z" w:initials="JZ">
+    <w:p>
+      <w:pPr>
+        <w:pStyle w:val="CommentText"/>
+      </w:pPr>
+      <w:r>
+        <w:rPr>
+          <w:rStyle w:val="CommentReference"/>
+        </w:rPr>
+        <w:annotationRef/>
+      </w:r>
+      <w:r>
+        <w:rPr>
+          <w:noProof/>
+        </w:rPr>
+        <w:t>totally</w:t>
+      </w:r>
+      <w:r>
+        <w:rPr>
+          <w:noProof/>
+        </w:rPr>
+        <w:t xml:space="preserve"> do</w:t>
+      </w:r>
+      <w:r>
+        <w:rPr>
+          <w:noProof/>
+        </w:rPr>
+        <w:t>n</w:t>
+      </w:r>
+      <w:r>
+        <w:rPr>
+          <w:noProof/>
+        </w:rPr>
+        <w:t>'t unde</w:t>
+      </w:r>
+      <w:r>
+        <w:rPr>
+          <w:noProof/>
+        </w:rPr>
+        <w:t xml:space="preserve">rstand </w:t>
+      </w:r>
+    </w:p>
+  </w:comment>
+  <w:comment w:id="3" w:author="Junhao Zhang" w:date="2021-07-12T01:14:00Z" w:initials="JZ">
+    <w:p>
+      <w:pPr>
+        <w:pStyle w:val="CommentText"/>
+      </w:pPr>
+      <w:r>
+        <w:rPr>
+          <w:rStyle w:val="CommentReference"/>
+        </w:rPr>
+        <w:annotationRef/>
+      </w:r>
+      <w:r>
+        <w:rPr>
+          <w:noProof/>
+        </w:rPr>
+        <w:t>No. Ask</w:t>
+      </w:r>
+      <w:r>
+        <w:rPr>
+          <w:noProof/>
+        </w:rPr>
+        <w:t xml:space="preserve"> TA!</w:t>
+      </w:r>
+    </w:p>
+  </w:comment>
+  <w:comment w:id="4" w:author="Junhao Zhang" w:date="2021-07-12T01:15:00Z" w:initials="JZ">
+    <w:p>
+      <w:pPr>
+        <w:pStyle w:val="CommentText"/>
+      </w:pPr>
+      <w:r>
+        <w:rPr>
+          <w:rStyle w:val="CommentReference"/>
+        </w:rPr>
+        <w:annotationRef/>
+      </w:r>
+      <w:r>
+        <w:rPr>
+          <w:noProof/>
+        </w:rPr>
+        <w:t xml:space="preserve">I totally don't understand this. </w:t>
+      </w:r>
+    </w:p>
+  </w:comment>
+</w:comments>
+</file>
+
+<file path=word/commentsExtended.xml><?xml version="1.0" encoding="utf-8"?>
+<w15:commentsEx xmlns:wpc="http://schemas.microsoft.com/office/word/2010/wordprocessingCanvas" xmlns:cx="http://schemas.microsoft.com/office/drawing/2014/chartex" xmlns:cx1="http://schemas.microsoft.com/office/drawing/2015/9/8/chartex" xmlns:cx2="http://schemas.microsoft.com/office/drawing/2015/10/21/chartex" xmlns:cx3="http://schemas.microsoft.com/office/drawing/2016/5/9/chartex" xmlns:cx4="http://schemas.microsoft.com/office/drawing/2016/5/10/chartex" xmlns:cx5="http://schemas.microsoft.com/office/drawing/2016/5/11/chartex" xmlns:cx6="http://schemas.microsoft.com/office/drawing/2016/5/12/chartex" xmlns:cx7="http://schemas.microsoft.com/office/drawing/2016/5/13/chartex" xmlns:cx8="http://schemas.microsoft.com/office/drawing/2016/5/14/chartex" xmlns:mc="http://schemas.openxmlformats.org/markup-compatibility/2006" xmlns:aink="http://schemas.microsoft.com/office/drawing/2016/ink" xmlns:am3d="http://schemas.microsoft.com/office/drawing/2017/model3d" xmlns:o="urn:schemas-microsoft-com:office:office" xmlns:r="http://schemas.openxmlformats.org/officeDocument/2006/relationships" xmlns:m="http://schemas.openxmlformats.org/officeDocument/2006/math" xmlns:v="urn:schemas-microsoft-com:vml" xmlns:wp14="http://schemas.microsoft.com/office/word/2010/wordprocessingDrawing" xmlns:wp="http://schemas.openxmlformats.org/drawingml/2006/wordprocessingDrawing" xmlns:w10="urn:schemas-microsoft-com:office:word" xmlns:w="http://schemas.openxmlformats.org/wordprocessingml/2006/main" xmlns:w14="http://schemas.microsoft.com/office/word/2010/wordml" xmlns:w15="http://schemas.microsoft.com/office/word/2012/wordml" xmlns:w16cex="http://schemas.microsoft.com/office/word/2018/wordml/cex" xmlns:w16cid="http://schemas.microsoft.com/office/word/2016/wordml/cid" xmlns:w16="http://schemas.microsoft.com/office/word/2018/wordml" xmlns:w16se="http://schemas.microsoft.com/office/word/2015/wordml/symex" xmlns:wpg="http://schemas.microsoft.com/office/word/2010/wordprocessingGroup" xmlns:wpi="http://schemas.microsoft.com/office/word/2010/wordprocessingInk" xmlns:wne="http://schemas.microsoft.com/office/word/2006/wordml" xmlns:wps="http://schemas.microsoft.com/office/word/2010/wordprocessingShape" mc:Ignorable="w14 w15 w16se w16cid w16 w16cex wp14">
+  <w15:commentEx w15:paraId="7EFF3C7A" w15:done="0"/>
+  <w15:commentEx w15:paraId="0E4D3B1C" w15:done="0"/>
+  <w15:commentEx w15:paraId="2EFFA2B5" w15:done="0"/>
+  <w15:commentEx w15:paraId="08801AC6" w15:done="0"/>
+  <w15:commentEx w15:paraId="2AE48B8C" w15:done="0"/>
+</w15:commentsEx>
+</file>
+
+<file path=word/commentsExtensible.xml><?xml version="1.0" encoding="utf-8"?>
+<w16cex:commentsExtensible xmlns:wpc="http://schemas.microsoft.com/office/word/2010/wordprocessingCanvas" xmlns:cx="http://schemas.microsoft.com/office/drawing/2014/chartex" xmlns:cx1="http://schemas.microsoft.com/office/drawing/2015/9/8/chartex" xmlns:cx2="http://schemas.microsoft.com/office/drawing/2015/10/21/chartex" xmlns:cx3="http://schemas.microsoft.com/office/drawing/2016/5/9/chartex" xmlns:cx4="http://schemas.microsoft.com/office/drawing/2016/5/10/chartex" xmlns:cx5="http://schemas.microsoft.com/office/drawing/2016/5/11/chartex" xmlns:cx6="http://schemas.microsoft.com/office/drawing/2016/5/12/chartex" xmlns:cx7="http://schemas.microsoft.com/office/drawing/2016/5/13/chartex" xmlns:cx8="http://schemas.microsoft.com/office/drawing/2016/5/14/chartex" xmlns:mc="http://schemas.openxmlformats.org/markup-compatibility/2006" xmlns:aink="http://schemas.microsoft.com/office/drawing/2016/ink" xmlns:am3d="http://schemas.microsoft.com/office/drawing/2017/model3d" xmlns:o="urn:schemas-microsoft-com:office:office" xmlns:r="http://schemas.openxmlformats.org/officeDocument/2006/relationships" xmlns:m="http://schemas.openxmlformats.org/officeDocument/2006/math" xmlns:v="urn:schemas-microsoft-com:vml" xmlns:wp14="http://schemas.microsoft.com/office/word/2010/wordprocessingDrawing" xmlns:wp="http://schemas.openxmlformats.org/drawingml/2006/wordprocessingDrawing" xmlns:w10="urn:schemas-microsoft-com:office:word" xmlns:w="http://schemas.openxmlformats.org/wordprocessingml/2006/main" xmlns:w14="http://schemas.microsoft.com/office/word/2010/wordml" xmlns:w15="http://schemas.microsoft.com/office/word/2012/wordml" xmlns:w16cex="http://schemas.microsoft.com/office/word/2018/wordml/cex" xmlns:w16cid="http://schemas.microsoft.com/office/word/2016/wordml/cid" xmlns:w16="http://schemas.microsoft.com/office/word/2018/wordml" xmlns:w16se="http://schemas.microsoft.com/office/word/2015/wordml/symex" xmlns:wpg="http://schemas.microsoft.com/office/word/2010/wordprocessingGroup" xmlns:wpi="http://schemas.microsoft.com/office/word/2010/wordprocessingInk" xmlns:wne="http://schemas.microsoft.com/office/word/2006/wordml" xmlns:wps="http://schemas.microsoft.com/office/word/2010/wordprocessingShape" mc:Ignorable="w14 w15 w16se w16cid w16 w16cex wp14">
+  <w16cex:commentExtensible w16cex:durableId="2494CABA" w16cex:dateUtc="2021-07-11T08:41:00Z"/>
+  <w16cex:commentExtensible w16cex:durableId="2494C90A" w16cex:dateUtc="2021-07-11T08:34:00Z"/>
+  <w16cex:commentExtensible w16cex:durableId="2494C949" w16cex:dateUtc="2021-07-11T08:35:00Z"/>
+  <w16cex:commentExtensible w16cex:durableId="249615E6" w16cex:dateUtc="2021-07-12T08:14:00Z"/>
+  <w16cex:commentExtensible w16cex:durableId="24961633" w16cex:dateUtc="2021-07-12T08:15:00Z"/>
+</w16cex:commentsExtensible>
+</file>
+
+<file path=word/commentsIds.xml><?xml version="1.0" encoding="utf-8"?>
+<w16cid:commentsIds xmlns:wpc="http://schemas.microsoft.com/office/word/2010/wordprocessingCanvas" xmlns:cx="http://schemas.microsoft.com/office/drawing/2014/chartex" xmlns:cx1="http://schemas.microsoft.com/office/drawing/2015/9/8/chartex" xmlns:cx2="http://schemas.microsoft.com/office/drawing/2015/10/21/chartex" xmlns:cx3="http://schemas.microsoft.com/office/drawing/2016/5/9/chartex" xmlns:cx4="http://schemas.microsoft.com/office/drawing/2016/5/10/chartex" xmlns:cx5="http://schemas.microsoft.com/office/drawing/2016/5/11/chartex" xmlns:cx6="http://schemas.microsoft.com/office/drawing/2016/5/12/chartex" xmlns:cx7="http://schemas.microsoft.com/office/drawing/2016/5/13/chartex" xmlns:cx8="http://schemas.microsoft.com/office/drawing/2016/5/14/chartex" xmlns:mc="http://schemas.openxmlformats.org/markup-compatibility/2006" xmlns:aink="http://schemas.microsoft.com/office/drawing/2016/ink" xmlns:am3d="http://schemas.microsoft.com/office/drawing/2017/model3d" xmlns:o="urn:schemas-microsoft-com:office:office" xmlns:r="http://schemas.openxmlformats.org/officeDocument/2006/relationships" xmlns:m="http://schemas.openxmlformats.org/officeDocument/2006/math" xmlns:v="urn:schemas-microsoft-com:vml" xmlns:wp14="http://schemas.microsoft.com/office/word/2010/wordprocessingDrawing" xmlns:wp="http://schemas.openxmlformats.org/drawingml/2006/wordprocessingDrawing" xmlns:w10="urn:schemas-microsoft-com:office:word" xmlns:w="http://schemas.openxmlformats.org/wordprocessingml/2006/main" xmlns:w14="http://schemas.microsoft.com/office/word/2010/wordml" xmlns:w15="http://schemas.microsoft.com/office/word/2012/wordml" xmlns:w16cex="http://schemas.microsoft.com/office/word/2018/wordml/cex" xmlns:w16cid="http://schemas.microsoft.com/office/word/2016/wordml/cid" xmlns:w16="http://schemas.microsoft.com/office/word/2018/wordml" xmlns:w16se="http://schemas.microsoft.com/office/word/2015/wordml/symex" xmlns:wpg="http://schemas.microsoft.com/office/word/2010/wordprocessingGroup" xmlns:wpi="http://schemas.microsoft.com/office/word/2010/wordprocessingInk" xmlns:wne="http://schemas.microsoft.com/office/word/2006/wordml" xmlns:wps="http://schemas.microsoft.com/office/word/2010/wordprocessingShape" mc:Ignorable="w14 w15 w16se w16cid w16 w16cex wp14">
+  <w16cid:commentId w16cid:paraId="7EFF3C7A" w16cid:durableId="2494CABA"/>
+  <w16cid:commentId w16cid:paraId="0E4D3B1C" w16cid:durableId="2494C90A"/>
+  <w16cid:commentId w16cid:paraId="2EFFA2B5" w16cid:durableId="2494C949"/>
+  <w16cid:commentId w16cid:paraId="08801AC6" w16cid:durableId="249615E6"/>
+  <w16cid:commentId w16cid:paraId="2AE48B8C" w16cid:durableId="24961633"/>
+</w16cid:commentsIds>
 </file>
 
 <file path=word/endnotes.xml><?xml version="1.0" encoding="utf-8"?>
@@ -5056,6 +5909,92 @@
     </w:lvl>
   </w:abstractNum>
   <w:abstractNum w:abstractNumId="4" w15:restartNumberingAfterBreak="0">
+    <w:nsid w:val="6DCF747B"/>
+    <w:multiLevelType w:val="hybridMultilevel"/>
+    <w:tmpl w:val="DB40D6DA"/>
+    <w:lvl w:ilvl="0" w:tplc="04090017">
+      <w:start w:val="1"/>
+      <w:numFmt w:val="lowerLetter"/>
+      <w:lvlText w:val="%1)"/>
+      <w:lvlJc w:val="left"/>
+      <w:pPr>
+        <w:ind w:left="720" w:hanging="360"/>
+      </w:pPr>
+    </w:lvl>
+    <w:lvl w:ilvl="1" w:tplc="04090019" w:tentative="1">
+      <w:start w:val="1"/>
+      <w:numFmt w:val="lowerLetter"/>
+      <w:lvlText w:val="%2."/>
+      <w:lvlJc w:val="left"/>
+      <w:pPr>
+        <w:ind w:left="1440" w:hanging="360"/>
+      </w:pPr>
+    </w:lvl>
+    <w:lvl w:ilvl="2" w:tplc="0409001B" w:tentative="1">
+      <w:start w:val="1"/>
+      <w:numFmt w:val="lowerRoman"/>
+      <w:lvlText w:val="%3."/>
+      <w:lvlJc w:val="right"/>
+      <w:pPr>
+        <w:ind w:left="2160" w:hanging="180"/>
+      </w:pPr>
+    </w:lvl>
+    <w:lvl w:ilvl="3" w:tplc="0409000F" w:tentative="1">
+      <w:start w:val="1"/>
+      <w:numFmt w:val="decimal"/>
+      <w:lvlText w:val="%4."/>
+      <w:lvlJc w:val="left"/>
+      <w:pPr>
+        <w:ind w:left="2880" w:hanging="360"/>
+      </w:pPr>
+    </w:lvl>
+    <w:lvl w:ilvl="4" w:tplc="04090019" w:tentative="1">
+      <w:start w:val="1"/>
+      <w:numFmt w:val="lowerLetter"/>
+      <w:lvlText w:val="%5."/>
+      <w:lvlJc w:val="left"/>
+      <w:pPr>
+        <w:ind w:left="3600" w:hanging="360"/>
+      </w:pPr>
+    </w:lvl>
+    <w:lvl w:ilvl="5" w:tplc="0409001B" w:tentative="1">
+      <w:start w:val="1"/>
+      <w:numFmt w:val="lowerRoman"/>
+      <w:lvlText w:val="%6."/>
+      <w:lvlJc w:val="right"/>
+      <w:pPr>
+        <w:ind w:left="4320" w:hanging="180"/>
+      </w:pPr>
+    </w:lvl>
+    <w:lvl w:ilvl="6" w:tplc="0409000F" w:tentative="1">
+      <w:start w:val="1"/>
+      <w:numFmt w:val="decimal"/>
+      <w:lvlText w:val="%7."/>
+      <w:lvlJc w:val="left"/>
+      <w:pPr>
+        <w:ind w:left="5040" w:hanging="360"/>
+      </w:pPr>
+    </w:lvl>
+    <w:lvl w:ilvl="7" w:tplc="04090019" w:tentative="1">
+      <w:start w:val="1"/>
+      <w:numFmt w:val="lowerLetter"/>
+      <w:lvlText w:val="%8."/>
+      <w:lvlJc w:val="left"/>
+      <w:pPr>
+        <w:ind w:left="5760" w:hanging="360"/>
+      </w:pPr>
+    </w:lvl>
+    <w:lvl w:ilvl="8" w:tplc="0409001B" w:tentative="1">
+      <w:start w:val="1"/>
+      <w:numFmt w:val="lowerRoman"/>
+      <w:lvlText w:val="%9."/>
+      <w:lvlJc w:val="right"/>
+      <w:pPr>
+        <w:ind w:left="6480" w:hanging="180"/>
+      </w:pPr>
+    </w:lvl>
+  </w:abstractNum>
+  <w:abstractNum w:abstractNumId="5" w15:restartNumberingAfterBreak="0">
     <w:nsid w:val="7644584F"/>
     <w:multiLevelType w:val="multilevel"/>
     <w:tmpl w:val="37263FAC"/>
@@ -5172,7 +6111,7 @@
     <w:abstractNumId w:val="0"/>
   </w:num>
   <w:num w:numId="2">
-    <w:abstractNumId w:val="4"/>
+    <w:abstractNumId w:val="5"/>
   </w:num>
   <w:num w:numId="3">
     <w:abstractNumId w:val="2"/>
@@ -5183,7 +6122,18 @@
   <w:num w:numId="5">
     <w:abstractNumId w:val="1"/>
   </w:num>
+  <w:num w:numId="6">
+    <w:abstractNumId w:val="4"/>
+  </w:num>
 </w:numbering>
+</file>
+
+<file path=word/people.xml><?xml version="1.0" encoding="utf-8"?>
+<w15:people xmlns:wpc="http://schemas.microsoft.com/office/word/2010/wordprocessingCanvas" xmlns:cx="http://schemas.microsoft.com/office/drawing/2014/chartex" xmlns:cx1="http://schemas.microsoft.com/office/drawing/2015/9/8/chartex" xmlns:cx2="http://schemas.microsoft.com/office/drawing/2015/10/21/chartex" xmlns:cx3="http://schemas.microsoft.com/office/drawing/2016/5/9/chartex" xmlns:cx4="http://schemas.microsoft.com/office/drawing/2016/5/10/chartex" xmlns:cx5="http://schemas.microsoft.com/office/drawing/2016/5/11/chartex" xmlns:cx6="http://schemas.microsoft.com/office/drawing/2016/5/12/chartex" xmlns:cx7="http://schemas.microsoft.com/office/drawing/2016/5/13/chartex" xmlns:cx8="http://schemas.microsoft.com/office/drawing/2016/5/14/chartex" xmlns:mc="http://schemas.openxmlformats.org/markup-compatibility/2006" xmlns:aink="http://schemas.microsoft.com/office/drawing/2016/ink" xmlns:am3d="http://schemas.microsoft.com/office/drawing/2017/model3d" xmlns:o="urn:schemas-microsoft-com:office:office" xmlns:r="http://schemas.openxmlformats.org/officeDocument/2006/relationships" xmlns:m="http://schemas.openxmlformats.org/officeDocument/2006/math" xmlns:v="urn:schemas-microsoft-com:vml" xmlns:wp14="http://schemas.microsoft.com/office/word/2010/wordprocessingDrawing" xmlns:wp="http://schemas.openxmlformats.org/drawingml/2006/wordprocessingDrawing" xmlns:w10="urn:schemas-microsoft-com:office:word" xmlns:w="http://schemas.openxmlformats.org/wordprocessingml/2006/main" xmlns:w14="http://schemas.microsoft.com/office/word/2010/wordml" xmlns:w15="http://schemas.microsoft.com/office/word/2012/wordml" xmlns:w16cex="http://schemas.microsoft.com/office/word/2018/wordml/cex" xmlns:w16cid="http://schemas.microsoft.com/office/word/2016/wordml/cid" xmlns:w16="http://schemas.microsoft.com/office/word/2018/wordml" xmlns:w16se="http://schemas.microsoft.com/office/word/2015/wordml/symex" xmlns:wpg="http://schemas.microsoft.com/office/word/2010/wordprocessingGroup" xmlns:wpi="http://schemas.microsoft.com/office/word/2010/wordprocessingInk" xmlns:wne="http://schemas.microsoft.com/office/word/2006/wordml" xmlns:wps="http://schemas.microsoft.com/office/word/2010/wordprocessingShape" mc:Ignorable="w14 w15 w16se w16cid w16 w16cex wp14">
+  <w15:person w15:author="Junhao Zhang">
+    <w15:presenceInfo w15:providerId="AD" w15:userId="S::jzhang49@usc.edu::d03f24d4-5345-4129-8fb2-7737de9823ef"/>
+  </w15:person>
+</w15:people>
 </file>
 
 <file path=word/styles.xml><?xml version="1.0" encoding="utf-8"?>
@@ -5913,6 +6863,17 @@
       <w:contextualSpacing/>
     </w:pPr>
   </w:style>
+  <w:style w:type="paragraph" w:styleId="Revision">
+    <w:name w:val="Revision"/>
+    <w:hidden/>
+    <w:uiPriority w:val="99"/>
+    <w:semiHidden/>
+    <w:rsid w:val="00926529"/>
+    <w:pPr>
+      <w:spacing w:before="0" w:after="0"/>
+      <w:ind w:left="0" w:right="0"/>
+    </w:pPr>
+  </w:style>
 </w:styles>
 </file>
 

</xml_diff>